<commit_message>
Added density functions analysis
</commit_message>
<xml_diff>
--- a/analysis_report/analytical_report.docx
+++ b/analysis_report/analytical_report.docx
@@ -244,13 +244,33 @@
                 <w:szCs w:val="24"/>
               </w:rPr>
             </w:pPr>
-            <w:r>
-              <w:rPr>
-                <w:rFonts w:ascii="Times New Roman" w:eastAsia="Times New Roman" w:hAnsi="Times New Roman" w:cs="Times New Roman"/>
-                <w:sz w:val="24"/>
-                <w:szCs w:val="24"/>
-              </w:rPr>
-              <w:t>Pctl(25)</w:t>
+            <w:proofErr w:type="spellStart"/>
+            <w:proofErr w:type="gramStart"/>
+            <w:r>
+              <w:rPr>
+                <w:rFonts w:ascii="Times New Roman" w:eastAsia="Times New Roman" w:hAnsi="Times New Roman" w:cs="Times New Roman"/>
+                <w:sz w:val="24"/>
+                <w:szCs w:val="24"/>
+              </w:rPr>
+              <w:t>Pctl</w:t>
+            </w:r>
+            <w:proofErr w:type="spellEnd"/>
+            <w:r>
+              <w:rPr>
+                <w:rFonts w:ascii="Times New Roman" w:eastAsia="Times New Roman" w:hAnsi="Times New Roman" w:cs="Times New Roman"/>
+                <w:sz w:val="24"/>
+                <w:szCs w:val="24"/>
+              </w:rPr>
+              <w:t>(</w:t>
+            </w:r>
+            <w:proofErr w:type="gramEnd"/>
+            <w:r>
+              <w:rPr>
+                <w:rFonts w:ascii="Times New Roman" w:eastAsia="Times New Roman" w:hAnsi="Times New Roman" w:cs="Times New Roman"/>
+                <w:sz w:val="24"/>
+                <w:szCs w:val="24"/>
+              </w:rPr>
+              <w:t>25)</w:t>
             </w:r>
           </w:p>
         </w:tc>
@@ -276,13 +296,33 @@
                 <w:szCs w:val="24"/>
               </w:rPr>
             </w:pPr>
-            <w:r>
-              <w:rPr>
-                <w:rFonts w:ascii="Times New Roman" w:eastAsia="Times New Roman" w:hAnsi="Times New Roman" w:cs="Times New Roman"/>
-                <w:sz w:val="24"/>
-                <w:szCs w:val="24"/>
-              </w:rPr>
-              <w:t>Pctl(75)</w:t>
+            <w:proofErr w:type="spellStart"/>
+            <w:proofErr w:type="gramStart"/>
+            <w:r>
+              <w:rPr>
+                <w:rFonts w:ascii="Times New Roman" w:eastAsia="Times New Roman" w:hAnsi="Times New Roman" w:cs="Times New Roman"/>
+                <w:sz w:val="24"/>
+                <w:szCs w:val="24"/>
+              </w:rPr>
+              <w:t>Pctl</w:t>
+            </w:r>
+            <w:proofErr w:type="spellEnd"/>
+            <w:r>
+              <w:rPr>
+                <w:rFonts w:ascii="Times New Roman" w:eastAsia="Times New Roman" w:hAnsi="Times New Roman" w:cs="Times New Roman"/>
+                <w:sz w:val="24"/>
+                <w:szCs w:val="24"/>
+              </w:rPr>
+              <w:t>(</w:t>
+            </w:r>
+            <w:proofErr w:type="gramEnd"/>
+            <w:r>
+              <w:rPr>
+                <w:rFonts w:ascii="Times New Roman" w:eastAsia="Times New Roman" w:hAnsi="Times New Roman" w:cs="Times New Roman"/>
+                <w:sz w:val="24"/>
+                <w:szCs w:val="24"/>
+              </w:rPr>
+              <w:t>75)</w:t>
             </w:r>
           </w:p>
         </w:tc>
@@ -1108,7 +1148,25 @@
           <w:sz w:val="24"/>
           <w:szCs w:val="24"/>
         </w:rPr>
-        <w:t>The average box office revenue at theatres for movies in this sample is $201.964m, a baseline estimate for the total box office collections. Similarly, the mean production budget for the films in the sample is $81.003m. The average audience score for movies in this sample is 64.023 out of 100, the rating on Rotten Tomatoes.</w:t>
+        <w:t xml:space="preserve">The average box office revenue at theatres for movies in this sample is $201.964m, a baseline </w:t>
+      </w:r>
+      <w:proofErr w:type="gramStart"/>
+      <w:r>
+        <w:rPr>
+          <w:rFonts w:ascii="Times New Roman" w:eastAsia="Times New Roman" w:hAnsi="Times New Roman" w:cs="Times New Roman"/>
+          <w:sz w:val="24"/>
+          <w:szCs w:val="24"/>
+        </w:rPr>
+        <w:t>estimate</w:t>
+      </w:r>
+      <w:proofErr w:type="gramEnd"/>
+      <w:r>
+        <w:rPr>
+          <w:rFonts w:ascii="Times New Roman" w:eastAsia="Times New Roman" w:hAnsi="Times New Roman" w:cs="Times New Roman"/>
+          <w:sz w:val="24"/>
+          <w:szCs w:val="24"/>
+        </w:rPr>
+        <w:t xml:space="preserve"> for the total box office collections. Similarly, the mean production budget for the films in the sample is $81.003m. The average audience score for movies in this sample is 64.023 out of 100, the rating on Rotten Tomatoes.</w:t>
       </w:r>
     </w:p>
     <w:p>
@@ -1252,6 +1310,7 @@
         </w:rPr>
         <w:t>95% CI(</w:t>
       </w:r>
+      <w:proofErr w:type="spellStart"/>
       <w:r>
         <w:rPr>
           <w:rFonts w:ascii="Times New Roman" w:eastAsia="Times New Roman" w:hAnsi="Times New Roman" w:cs="Times New Roman"/>
@@ -1275,6 +1334,7 @@
         </w:rPr>
         <w:t>box_office_revenue</w:t>
       </w:r>
+      <w:proofErr w:type="spellEnd"/>
       <w:r>
         <w:rPr>
           <w:rFonts w:ascii="Times New Roman" w:eastAsia="Times New Roman" w:hAnsi="Times New Roman" w:cs="Times New Roman"/>
@@ -1304,6 +1364,7 @@
         </w:rPr>
         <w:t>95% CI(</w:t>
       </w:r>
+      <w:proofErr w:type="spellStart"/>
       <w:r>
         <w:rPr>
           <w:rFonts w:ascii="Times New Roman" w:eastAsia="Times New Roman" w:hAnsi="Times New Roman" w:cs="Times New Roman"/>
@@ -1327,6 +1388,7 @@
         </w:rPr>
         <w:t>movie_budget</w:t>
       </w:r>
+      <w:proofErr w:type="spellEnd"/>
       <w:r>
         <w:rPr>
           <w:rFonts w:ascii="Times New Roman" w:eastAsia="Times New Roman" w:hAnsi="Times New Roman" w:cs="Times New Roman"/>
@@ -1358,6 +1420,7 @@
         </w:rPr>
         <w:t>95% CI(</w:t>
       </w:r>
+      <w:proofErr w:type="spellStart"/>
       <w:r>
         <w:rPr>
           <w:rFonts w:ascii="Times New Roman" w:eastAsia="Times New Roman" w:hAnsi="Times New Roman" w:cs="Times New Roman"/>
@@ -1381,6 +1444,7 @@
         </w:rPr>
         <w:t>audience_score</w:t>
       </w:r>
+      <w:proofErr w:type="spellEnd"/>
       <w:r>
         <w:rPr>
           <w:rFonts w:ascii="Times New Roman" w:eastAsia="Times New Roman" w:hAnsi="Times New Roman" w:cs="Times New Roman"/>
@@ -1390,6 +1454,491 @@
           <w:highlight w:val="white"/>
         </w:rPr>
         <w:t>) = [61.954, 66.093] (out of 100)</w:t>
+      </w:r>
+    </w:p>
+    <w:p>
+      <w:pPr>
+        <w:rPr>
+          <w:rFonts w:ascii="Times New Roman" w:eastAsia="Times New Roman" w:hAnsi="Times New Roman" w:cs="Times New Roman"/>
+          <w:color w:val="1F1F1F"/>
+          <w:sz w:val="24"/>
+          <w:szCs w:val="24"/>
+          <w:highlight w:val="white"/>
+        </w:rPr>
+      </w:pPr>
+    </w:p>
+    <w:p>
+      <w:pPr>
+        <w:pStyle w:val="Subtitle"/>
+        <w:rPr>
+          <w:rFonts w:ascii="Times New Roman" w:eastAsia="Times New Roman" w:hAnsi="Times New Roman" w:cs="Times New Roman"/>
+          <w:b/>
+          <w:sz w:val="24"/>
+          <w:szCs w:val="24"/>
+        </w:rPr>
+      </w:pPr>
+    </w:p>
+    <w:p>
+      <w:pPr>
+        <w:pStyle w:val="Subtitle"/>
+        <w:rPr>
+          <w:rFonts w:ascii="Times New Roman" w:eastAsia="Times New Roman" w:hAnsi="Times New Roman" w:cs="Times New Roman"/>
+          <w:b/>
+          <w:sz w:val="24"/>
+          <w:szCs w:val="24"/>
+        </w:rPr>
+      </w:pPr>
+    </w:p>
+    <w:p>
+      <w:pPr>
+        <w:pStyle w:val="Subtitle"/>
+        <w:rPr>
+          <w:rFonts w:ascii="Times New Roman" w:eastAsia="Times New Roman" w:hAnsi="Times New Roman" w:cs="Times New Roman"/>
+          <w:b/>
+        </w:rPr>
+      </w:pPr>
+      <w:r>
+        <w:rPr>
+          <w:rFonts w:ascii="Times New Roman" w:eastAsia="Times New Roman" w:hAnsi="Times New Roman" w:cs="Times New Roman"/>
+          <w:b/>
+          <w:sz w:val="24"/>
+          <w:szCs w:val="24"/>
+        </w:rPr>
+        <w:lastRenderedPageBreak/>
+        <w:t>Density Function and Skewness of Box Office Revenue</w:t>
+      </w:r>
+    </w:p>
+    <w:p>
+      <w:pPr>
+        <w:rPr>
+          <w:rFonts w:ascii="Times New Roman" w:eastAsia="Times New Roman" w:hAnsi="Times New Roman" w:cs="Times New Roman"/>
+          <w:color w:val="1F1F1F"/>
+          <w:sz w:val="24"/>
+          <w:szCs w:val="24"/>
+          <w:highlight w:val="white"/>
+        </w:rPr>
+      </w:pPr>
+      <w:r>
+        <w:rPr>
+          <w:rFonts w:ascii="Times New Roman" w:eastAsia="Times New Roman" w:hAnsi="Times New Roman" w:cs="Times New Roman"/>
+          <w:noProof/>
+        </w:rPr>
+        <w:drawing>
+          <wp:inline distT="114300" distB="114300" distL="114300" distR="114300" wp14:anchorId="3BBC6192" wp14:editId="44F7E0A6">
+            <wp:extent cx="5653088" cy="5653088"/>
+            <wp:effectExtent l="0" t="0" r="0" b="0"/>
+            <wp:docPr id="7" name="image2.jpg"/>
+            <wp:cNvGraphicFramePr/>
+            <a:graphic xmlns:a="http://schemas.openxmlformats.org/drawingml/2006/main">
+              <a:graphicData uri="http://schemas.openxmlformats.org/drawingml/2006/picture">
+                <pic:pic xmlns:pic="http://schemas.openxmlformats.org/drawingml/2006/picture">
+                  <pic:nvPicPr>
+                    <pic:cNvPr id="0" name="image2.jpg"/>
+                    <pic:cNvPicPr preferRelativeResize="0"/>
+                  </pic:nvPicPr>
+                  <pic:blipFill>
+                    <a:blip r:embed="rId4"/>
+                    <a:srcRect/>
+                    <a:stretch>
+                      <a:fillRect/>
+                    </a:stretch>
+                  </pic:blipFill>
+                  <pic:spPr>
+                    <a:xfrm>
+                      <a:off x="0" y="0"/>
+                      <a:ext cx="5653088" cy="5653088"/>
+                    </a:xfrm>
+                    <a:prstGeom prst="rect">
+                      <a:avLst/>
+                    </a:prstGeom>
+                    <a:ln/>
+                  </pic:spPr>
+                </pic:pic>
+              </a:graphicData>
+            </a:graphic>
+          </wp:inline>
+        </w:drawing>
+      </w:r>
+    </w:p>
+    <w:p>
+      <w:pPr>
+        <w:rPr>
+          <w:rFonts w:ascii="Times New Roman" w:eastAsia="Times New Roman" w:hAnsi="Times New Roman" w:cs="Times New Roman"/>
+        </w:rPr>
+      </w:pPr>
+      <w:r>
+        <w:rPr>
+          <w:rFonts w:ascii="Times New Roman" w:eastAsia="Times New Roman" w:hAnsi="Times New Roman" w:cs="Times New Roman"/>
+        </w:rPr>
+        <w:t xml:space="preserve">Figure 3.1 Density Function for </w:t>
+      </w:r>
+      <w:proofErr w:type="spellStart"/>
+      <w:r>
+        <w:rPr>
+          <w:rFonts w:ascii="Times New Roman" w:eastAsia="Times New Roman" w:hAnsi="Times New Roman" w:cs="Times New Roman"/>
+        </w:rPr>
+        <w:t>Box_Office_Revenue</w:t>
+      </w:r>
+      <w:proofErr w:type="spellEnd"/>
+    </w:p>
+    <w:p>
+      <w:pPr>
+        <w:rPr>
+          <w:rFonts w:ascii="Times New Roman" w:eastAsia="Times New Roman" w:hAnsi="Times New Roman" w:cs="Times New Roman"/>
+        </w:rPr>
+      </w:pPr>
+    </w:p>
+    <w:p>
+      <w:pPr>
+        <w:rPr>
+          <w:rFonts w:ascii="Times New Roman" w:eastAsia="Times New Roman" w:hAnsi="Times New Roman" w:cs="Times New Roman"/>
+          <w:sz w:val="24"/>
+          <w:szCs w:val="24"/>
+        </w:rPr>
+      </w:pPr>
+      <w:r>
+        <w:rPr>
+          <w:rFonts w:ascii="Times New Roman" w:eastAsia="Times New Roman" w:hAnsi="Times New Roman" w:cs="Times New Roman"/>
+          <w:sz w:val="24"/>
+          <w:szCs w:val="24"/>
+        </w:rPr>
+        <w:t xml:space="preserve">The density function (Figure 3.1) for box office revenue shows an evident positive skew as the values tail off to the right. Economically, we can observe that the minimum box office revenue is 0, however, because films can be superhits or blockbusters, they can generate colossal box office revenues. These revenues may greatly exceed the </w:t>
+      </w:r>
+      <w:proofErr w:type="gramStart"/>
+      <w:r>
+        <w:rPr>
+          <w:rFonts w:ascii="Times New Roman" w:eastAsia="Times New Roman" w:hAnsi="Times New Roman" w:cs="Times New Roman"/>
+          <w:sz w:val="24"/>
+          <w:szCs w:val="24"/>
+        </w:rPr>
+        <w:t>median</w:t>
+      </w:r>
+      <w:proofErr w:type="gramEnd"/>
+      <w:r>
+        <w:rPr>
+          <w:rFonts w:ascii="Times New Roman" w:eastAsia="Times New Roman" w:hAnsi="Times New Roman" w:cs="Times New Roman"/>
+          <w:sz w:val="24"/>
+          <w:szCs w:val="24"/>
+        </w:rPr>
+        <w:t>, resulting in a positive skew.</w:t>
+      </w:r>
+    </w:p>
+    <w:p/>
+    <w:p>
+      <w:pPr>
+        <w:pStyle w:val="Subtitle"/>
+        <w:rPr>
+          <w:rFonts w:ascii="Times New Roman" w:eastAsia="Times New Roman" w:hAnsi="Times New Roman" w:cs="Times New Roman"/>
+          <w:b/>
+          <w:sz w:val="24"/>
+          <w:szCs w:val="24"/>
+        </w:rPr>
+      </w:pPr>
+      <w:r>
+        <w:rPr>
+          <w:rFonts w:ascii="Times New Roman" w:eastAsia="Times New Roman" w:hAnsi="Times New Roman" w:cs="Times New Roman"/>
+          <w:b/>
+          <w:sz w:val="24"/>
+          <w:szCs w:val="24"/>
+        </w:rPr>
+        <w:t>High Budget vs Low Budget Films Density Functions</w:t>
+      </w:r>
+    </w:p>
+    <w:p>
+      <w:pPr>
+        <w:rPr>
+          <w:rFonts w:ascii="Times New Roman" w:eastAsia="Times New Roman" w:hAnsi="Times New Roman" w:cs="Times New Roman"/>
+          <w:sz w:val="24"/>
+          <w:szCs w:val="24"/>
+        </w:rPr>
+      </w:pPr>
+      <w:r>
+        <w:rPr>
+          <w:rFonts w:ascii="Times New Roman" w:eastAsia="Times New Roman" w:hAnsi="Times New Roman" w:cs="Times New Roman"/>
+          <w:sz w:val="24"/>
+          <w:szCs w:val="24"/>
+        </w:rPr>
+        <w:t>Henceforth, we shall define high budget films as the subset of data for which movie_budget is greater than or equal to the median movie_budget for the sample data. Low budget films are all the films in the sample for which the movie_budget is less than the median movie_budget.</w:t>
+      </w:r>
+    </w:p>
+    <w:p>
+      <w:pPr>
+        <w:rPr>
+          <w:rFonts w:ascii="Times New Roman" w:eastAsia="Times New Roman" w:hAnsi="Times New Roman" w:cs="Times New Roman"/>
+          <w:sz w:val="24"/>
+          <w:szCs w:val="24"/>
+        </w:rPr>
+      </w:pPr>
+      <w:r>
+        <w:rPr>
+          <w:noProof/>
+        </w:rPr>
+        <w:lastRenderedPageBreak/>
+        <w:drawing>
+          <wp:anchor distT="114300" distB="114300" distL="114300" distR="114300" simplePos="0" relativeHeight="251659264" behindDoc="0" locked="0" layoutInCell="1" hidden="0" allowOverlap="1" wp14:anchorId="5E24EBE2" wp14:editId="497A3330">
+            <wp:simplePos x="0" y="0"/>
+            <wp:positionH relativeFrom="column">
+              <wp:posOffset>3629025</wp:posOffset>
+            </wp:positionH>
+            <wp:positionV relativeFrom="paragraph">
+              <wp:posOffset>142875</wp:posOffset>
+            </wp:positionV>
+            <wp:extent cx="2905173" cy="3234060"/>
+            <wp:effectExtent l="0" t="0" r="0" b="0"/>
+            <wp:wrapSquare wrapText="bothSides" distT="114300" distB="114300" distL="114300" distR="114300"/>
+            <wp:docPr id="6" name="image1.jpg"/>
+            <wp:cNvGraphicFramePr/>
+            <a:graphic xmlns:a="http://schemas.openxmlformats.org/drawingml/2006/main">
+              <a:graphicData uri="http://schemas.openxmlformats.org/drawingml/2006/picture">
+                <pic:pic xmlns:pic="http://schemas.openxmlformats.org/drawingml/2006/picture">
+                  <pic:nvPicPr>
+                    <pic:cNvPr id="0" name="image1.jpg"/>
+                    <pic:cNvPicPr preferRelativeResize="0"/>
+                  </pic:nvPicPr>
+                  <pic:blipFill>
+                    <a:blip r:embed="rId5"/>
+                    <a:srcRect/>
+                    <a:stretch>
+                      <a:fillRect/>
+                    </a:stretch>
+                  </pic:blipFill>
+                  <pic:spPr>
+                    <a:xfrm>
+                      <a:off x="0" y="0"/>
+                      <a:ext cx="2905173" cy="3234060"/>
+                    </a:xfrm>
+                    <a:prstGeom prst="rect">
+                      <a:avLst/>
+                    </a:prstGeom>
+                    <a:ln/>
+                  </pic:spPr>
+                </pic:pic>
+              </a:graphicData>
+            </a:graphic>
+          </wp:anchor>
+        </w:drawing>
+      </w:r>
+    </w:p>
+    <w:p>
+      <w:pPr>
+        <w:rPr>
+          <w:rFonts w:ascii="Times New Roman" w:eastAsia="Times New Roman" w:hAnsi="Times New Roman" w:cs="Times New Roman"/>
+          <w:sz w:val="24"/>
+          <w:szCs w:val="24"/>
+        </w:rPr>
+      </w:pPr>
+      <w:r>
+        <w:rPr>
+          <w:rFonts w:ascii="Times New Roman" w:eastAsia="Times New Roman" w:hAnsi="Times New Roman" w:cs="Times New Roman"/>
+          <w:sz w:val="24"/>
+          <w:szCs w:val="24"/>
+        </w:rPr>
+        <w:t xml:space="preserve">From Figure 4.1, we can observe that the box office revenue of high budget films tends to be higher than low budget firms, represented with a higher density for higher values of box office revenue. Furthermore, there is a lower density for high budget movies for lower values of box office revenue when compared to low budget movies. This is </w:t>
+      </w:r>
+      <w:proofErr w:type="gramStart"/>
+      <w:r>
+        <w:rPr>
+          <w:rFonts w:ascii="Times New Roman" w:eastAsia="Times New Roman" w:hAnsi="Times New Roman" w:cs="Times New Roman"/>
+          <w:sz w:val="24"/>
+          <w:szCs w:val="24"/>
+        </w:rPr>
+        <w:t>due to the fact that</w:t>
+      </w:r>
+      <w:proofErr w:type="gramEnd"/>
+      <w:r>
+        <w:rPr>
+          <w:rFonts w:ascii="Times New Roman" w:eastAsia="Times New Roman" w:hAnsi="Times New Roman" w:cs="Times New Roman"/>
+          <w:sz w:val="24"/>
+          <w:szCs w:val="24"/>
+        </w:rPr>
+        <w:t xml:space="preserve"> </w:t>
+      </w:r>
+      <w:proofErr w:type="gramStart"/>
+      <w:r>
+        <w:rPr>
+          <w:rFonts w:ascii="Times New Roman" w:eastAsia="Times New Roman" w:hAnsi="Times New Roman" w:cs="Times New Roman"/>
+          <w:sz w:val="24"/>
+          <w:szCs w:val="24"/>
+        </w:rPr>
+        <w:t>a majority of</w:t>
+      </w:r>
+      <w:proofErr w:type="gramEnd"/>
+      <w:r>
+        <w:rPr>
+          <w:rFonts w:ascii="Times New Roman" w:eastAsia="Times New Roman" w:hAnsi="Times New Roman" w:cs="Times New Roman"/>
+          <w:sz w:val="24"/>
+          <w:szCs w:val="24"/>
+        </w:rPr>
+        <w:t xml:space="preserve"> the high budget density is shifted further to the right compared to the low budget density. This suggests a positive relationship between the box office revenue and the movie budget.</w:t>
+      </w:r>
+    </w:p>
+    <w:p>
+      <w:pPr>
+        <w:rPr>
+          <w:rFonts w:ascii="Times New Roman" w:eastAsia="Times New Roman" w:hAnsi="Times New Roman" w:cs="Times New Roman"/>
+        </w:rPr>
+      </w:pPr>
+      <w:r>
+        <w:rPr>
+          <w:rFonts w:ascii="Times New Roman" w:eastAsia="Times New Roman" w:hAnsi="Times New Roman" w:cs="Times New Roman"/>
+        </w:rPr>
+        <w:t xml:space="preserve"> </w:t>
+      </w:r>
+    </w:p>
+    <w:p>
+      <w:pPr>
+        <w:rPr>
+          <w:rFonts w:ascii="Times New Roman" w:eastAsia="Times New Roman" w:hAnsi="Times New Roman" w:cs="Times New Roman"/>
+          <w:sz w:val="24"/>
+          <w:szCs w:val="24"/>
+        </w:rPr>
+      </w:pPr>
+      <w:r>
+        <w:rPr>
+          <w:rFonts w:ascii="Times New Roman" w:eastAsia="Times New Roman" w:hAnsi="Times New Roman" w:cs="Times New Roman"/>
+          <w:sz w:val="24"/>
+          <w:szCs w:val="24"/>
+        </w:rPr>
+        <w:t xml:space="preserve">The mean revenue for high budget movies is $235.738m whereas, the mean revenue for low budget movies is $168.190m, reflecting a large disparity in revenue. A potential explanation for this is that higher budget films have more money to invest in a higher quality production team, recognisable actors and more advertising for the movies, enabling it to reach a wider audience. A consequence of reaching a wider audience may be more box office revenue as greater public interest may surround the film.  </w:t>
+      </w:r>
+      <w:r>
+        <w:rPr>
+          <w:noProof/>
+        </w:rPr>
+        <mc:AlternateContent>
+          <mc:Choice Requires="wps">
+            <w:drawing>
+              <wp:anchor distT="114300" distB="114300" distL="114300" distR="114300" simplePos="0" relativeHeight="251660288" behindDoc="0" locked="0" layoutInCell="1" hidden="0" allowOverlap="1" wp14:anchorId="700A9C77" wp14:editId="62216DE0">
+                <wp:simplePos x="0" y="0"/>
+                <wp:positionH relativeFrom="column">
+                  <wp:posOffset>3286125</wp:posOffset>
+                </wp:positionH>
+                <wp:positionV relativeFrom="paragraph">
+                  <wp:posOffset>781050</wp:posOffset>
+                </wp:positionV>
+                <wp:extent cx="3248025" cy="590550"/>
+                <wp:effectExtent l="0" t="0" r="0" b="0"/>
+                <wp:wrapSquare wrapText="bothSides" distT="114300" distB="114300" distL="114300" distR="114300"/>
+                <wp:docPr id="2" name="Text Box 2"/>
+                <wp:cNvGraphicFramePr/>
+                <a:graphic xmlns:a="http://schemas.openxmlformats.org/drawingml/2006/main">
+                  <a:graphicData uri="http://schemas.microsoft.com/office/word/2010/wordprocessingShape">
+                    <wps:wsp>
+                      <wps:cNvSpPr txBox="1"/>
+                      <wps:spPr>
+                        <a:xfrm>
+                          <a:off x="2011925" y="1352100"/>
+                          <a:ext cx="3228000" cy="568500"/>
+                        </a:xfrm>
+                        <a:prstGeom prst="rect">
+                          <a:avLst/>
+                        </a:prstGeom>
+                        <a:noFill/>
+                        <a:ln>
+                          <a:noFill/>
+                        </a:ln>
+                      </wps:spPr>
+                      <wps:txbx>
+                        <w:txbxContent>
+                          <w:p>
+                            <w:pPr>
+                              <w:spacing w:line="275" w:lineRule="auto"/>
+                              <w:textDirection w:val="btLr"/>
+                            </w:pPr>
+                            <w:r>
+                              <w:rPr>
+                                <w:rFonts w:ascii="Times New Roman" w:eastAsia="Times New Roman" w:hAnsi="Times New Roman" w:cs="Times New Roman"/>
+                                <w:color w:val="000000"/>
+                                <w:sz w:val="24"/>
+                              </w:rPr>
+                              <w:t xml:space="preserve"> </w:t>
+                            </w:r>
+                            <w:r>
+                              <w:rPr>
+                                <w:rFonts w:ascii="Times New Roman" w:eastAsia="Times New Roman" w:hAnsi="Times New Roman" w:cs="Times New Roman"/>
+                                <w:i/>
+                                <w:color w:val="000000"/>
+                              </w:rPr>
+                              <w:t xml:space="preserve">Figure 4.1 - Density Functions for  </w:t>
+                            </w:r>
+                          </w:p>
+                          <w:p>
+                            <w:pPr>
+                              <w:spacing w:line="275" w:lineRule="auto"/>
+                              <w:textDirection w:val="btLr"/>
+                            </w:pPr>
+                            <w:r>
+                              <w:rPr>
+                                <w:rFonts w:ascii="Times New Roman" w:eastAsia="Times New Roman" w:hAnsi="Times New Roman" w:cs="Times New Roman"/>
+                                <w:i/>
+                                <w:color w:val="000000"/>
+                              </w:rPr>
+                              <w:t>box_office_revenue for High and Low Budget Films</w:t>
+                            </w:r>
+                          </w:p>
+                        </w:txbxContent>
+                      </wps:txbx>
+                      <wps:bodyPr spcFirstLastPara="1" wrap="square" lIns="91425" tIns="91425" rIns="91425" bIns="91425" anchor="t" anchorCtr="0">
+                        <a:noAutofit/>
+                      </wps:bodyPr>
+                    </wps:wsp>
+                  </a:graphicData>
+                </a:graphic>
+              </wp:anchor>
+            </w:drawing>
+          </mc:Choice>
+          <mc:Fallback>
+            <w:pict>
+              <v:shapetype w14:anchorId="700A9C77" id="_x0000_t202" coordsize="21600,21600" o:spt="202" path="m,l,21600r21600,l21600,xe">
+                <v:stroke joinstyle="miter"/>
+                <v:path gradientshapeok="t" o:connecttype="rect"/>
+              </v:shapetype>
+              <v:shape id="Text Box 2" o:spid="_x0000_s1026" type="#_x0000_t202" style="position:absolute;margin-left:258.75pt;margin-top:61.5pt;width:255.75pt;height:46.5pt;z-index:251660288;visibility:visible;mso-wrap-style:square;mso-wrap-distance-left:9pt;mso-wrap-distance-top:9pt;mso-wrap-distance-right:9pt;mso-wrap-distance-bottom:9pt;mso-position-horizontal:absolute;mso-position-horizontal-relative:text;mso-position-vertical:absolute;mso-position-vertical-relative:text;v-text-anchor:top" o:gfxdata="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" filled="f" stroked="f">
+                <v:textbox inset="2.53958mm,2.53958mm,2.53958mm,2.53958mm">
+                  <w:txbxContent>
+                    <w:p>
+                      <w:pPr>
+                        <w:spacing w:line="275" w:lineRule="auto"/>
+                        <w:textDirection w:val="btLr"/>
+                      </w:pPr>
+                      <w:r>
+                        <w:rPr>
+                          <w:rFonts w:ascii="Times New Roman" w:eastAsia="Times New Roman" w:hAnsi="Times New Roman" w:cs="Times New Roman"/>
+                          <w:color w:val="000000"/>
+                          <w:sz w:val="24"/>
+                        </w:rPr>
+                        <w:t xml:space="preserve"> </w:t>
+                      </w:r>
+                      <w:r>
+                        <w:rPr>
+                          <w:rFonts w:ascii="Times New Roman" w:eastAsia="Times New Roman" w:hAnsi="Times New Roman" w:cs="Times New Roman"/>
+                          <w:i/>
+                          <w:color w:val="000000"/>
+                        </w:rPr>
+                        <w:t xml:space="preserve">Figure 4.1 - Density Functions for  </w:t>
+                      </w:r>
+                    </w:p>
+                    <w:p>
+                      <w:pPr>
+                        <w:spacing w:line="275" w:lineRule="auto"/>
+                        <w:textDirection w:val="btLr"/>
+                      </w:pPr>
+                      <w:r>
+                        <w:rPr>
+                          <w:rFonts w:ascii="Times New Roman" w:eastAsia="Times New Roman" w:hAnsi="Times New Roman" w:cs="Times New Roman"/>
+                          <w:i/>
+                          <w:color w:val="000000"/>
+                        </w:rPr>
+                        <w:t>box_office_revenue for High and Low Budget Films</w:t>
+                      </w:r>
+                    </w:p>
+                  </w:txbxContent>
+                </v:textbox>
+                <w10:wrap type="square"/>
+              </v:shape>
+            </w:pict>
+          </mc:Fallback>
+        </mc:AlternateContent>
       </w:r>
     </w:p>
     <w:p/>
@@ -2057,6 +2606,7 @@
   <w:style w:type="character" w:default="1" w:styleId="DefaultParagraphFont">
     <w:name w:val="Default Paragraph Font"/>
     <w:uiPriority w:val="1"/>
+    <w:semiHidden/>
     <w:unhideWhenUsed/>
   </w:style>
   <w:style w:type="table" w:default="1" w:styleId="TableNormal">

</xml_diff>

<commit_message>
Added difference in means hypothesis test
</commit_message>
<xml_diff>
--- a/analysis_report/analytical_report.docx
+++ b/analysis_report/analytical_report.docx
@@ -244,33 +244,13 @@
                 <w:szCs w:val="24"/>
               </w:rPr>
             </w:pPr>
-            <w:proofErr w:type="spellStart"/>
-            <w:proofErr w:type="gramStart"/>
             <w:r>
               <w:rPr>
                 <w:rFonts w:ascii="Times New Roman" w:eastAsia="Times New Roman" w:hAnsi="Times New Roman" w:cs="Times New Roman"/>
                 <w:sz w:val="24"/>
                 <w:szCs w:val="24"/>
               </w:rPr>
-              <w:t>Pctl</w:t>
-            </w:r>
-            <w:proofErr w:type="spellEnd"/>
-            <w:r>
-              <w:rPr>
-                <w:rFonts w:ascii="Times New Roman" w:eastAsia="Times New Roman" w:hAnsi="Times New Roman" w:cs="Times New Roman"/>
-                <w:sz w:val="24"/>
-                <w:szCs w:val="24"/>
-              </w:rPr>
-              <w:t>(</w:t>
-            </w:r>
-            <w:proofErr w:type="gramEnd"/>
-            <w:r>
-              <w:rPr>
-                <w:rFonts w:ascii="Times New Roman" w:eastAsia="Times New Roman" w:hAnsi="Times New Roman" w:cs="Times New Roman"/>
-                <w:sz w:val="24"/>
-                <w:szCs w:val="24"/>
-              </w:rPr>
-              <w:t>25)</w:t>
+              <w:t>Pctl(25)</w:t>
             </w:r>
           </w:p>
         </w:tc>
@@ -296,33 +276,13 @@
                 <w:szCs w:val="24"/>
               </w:rPr>
             </w:pPr>
-            <w:proofErr w:type="spellStart"/>
-            <w:proofErr w:type="gramStart"/>
             <w:r>
               <w:rPr>
                 <w:rFonts w:ascii="Times New Roman" w:eastAsia="Times New Roman" w:hAnsi="Times New Roman" w:cs="Times New Roman"/>
                 <w:sz w:val="24"/>
                 <w:szCs w:val="24"/>
               </w:rPr>
-              <w:t>Pctl</w:t>
-            </w:r>
-            <w:proofErr w:type="spellEnd"/>
-            <w:r>
-              <w:rPr>
-                <w:rFonts w:ascii="Times New Roman" w:eastAsia="Times New Roman" w:hAnsi="Times New Roman" w:cs="Times New Roman"/>
-                <w:sz w:val="24"/>
-                <w:szCs w:val="24"/>
-              </w:rPr>
-              <w:t>(</w:t>
-            </w:r>
-            <w:proofErr w:type="gramEnd"/>
-            <w:r>
-              <w:rPr>
-                <w:rFonts w:ascii="Times New Roman" w:eastAsia="Times New Roman" w:hAnsi="Times New Roman" w:cs="Times New Roman"/>
-                <w:sz w:val="24"/>
-                <w:szCs w:val="24"/>
-              </w:rPr>
-              <w:t>75)</w:t>
+              <w:t>Pctl(75)</w:t>
             </w:r>
           </w:p>
         </w:tc>
@@ -1148,25 +1108,7 @@
           <w:sz w:val="24"/>
           <w:szCs w:val="24"/>
         </w:rPr>
-        <w:t xml:space="preserve">The average box office revenue at theatres for movies in this sample is $201.964m, a baseline </w:t>
-      </w:r>
-      <w:proofErr w:type="gramStart"/>
-      <w:r>
-        <w:rPr>
-          <w:rFonts w:ascii="Times New Roman" w:eastAsia="Times New Roman" w:hAnsi="Times New Roman" w:cs="Times New Roman"/>
-          <w:sz w:val="24"/>
-          <w:szCs w:val="24"/>
-        </w:rPr>
-        <w:t>estimate</w:t>
-      </w:r>
-      <w:proofErr w:type="gramEnd"/>
-      <w:r>
-        <w:rPr>
-          <w:rFonts w:ascii="Times New Roman" w:eastAsia="Times New Roman" w:hAnsi="Times New Roman" w:cs="Times New Roman"/>
-          <w:sz w:val="24"/>
-          <w:szCs w:val="24"/>
-        </w:rPr>
-        <w:t xml:space="preserve"> for the total box office collections. Similarly, the mean production budget for the films in the sample is $81.003m. The average audience score for movies in this sample is 64.023 out of 100, the rating on Rotten Tomatoes.</w:t>
+        <w:t>The average box office revenue at theatres for movies in this sample is $201.964m, a baseline estimate for the total box office collections. Similarly, the mean production budget for the films in the sample is $81.003m. The average audience score for movies in this sample is 64.023 out of 100, the rating on Rotten Tomatoes.</w:t>
       </w:r>
     </w:p>
     <w:p>
@@ -1310,7 +1252,6 @@
         </w:rPr>
         <w:t>95% CI(</w:t>
       </w:r>
-      <w:proofErr w:type="spellStart"/>
       <w:r>
         <w:rPr>
           <w:rFonts w:ascii="Times New Roman" w:eastAsia="Times New Roman" w:hAnsi="Times New Roman" w:cs="Times New Roman"/>
@@ -1334,7 +1275,6 @@
         </w:rPr>
         <w:t>box_office_revenue</w:t>
       </w:r>
-      <w:proofErr w:type="spellEnd"/>
       <w:r>
         <w:rPr>
           <w:rFonts w:ascii="Times New Roman" w:eastAsia="Times New Roman" w:hAnsi="Times New Roman" w:cs="Times New Roman"/>
@@ -1364,7 +1304,6 @@
         </w:rPr>
         <w:t>95% CI(</w:t>
       </w:r>
-      <w:proofErr w:type="spellStart"/>
       <w:r>
         <w:rPr>
           <w:rFonts w:ascii="Times New Roman" w:eastAsia="Times New Roman" w:hAnsi="Times New Roman" w:cs="Times New Roman"/>
@@ -1388,7 +1327,6 @@
         </w:rPr>
         <w:t>movie_budget</w:t>
       </w:r>
-      <w:proofErr w:type="spellEnd"/>
       <w:r>
         <w:rPr>
           <w:rFonts w:ascii="Times New Roman" w:eastAsia="Times New Roman" w:hAnsi="Times New Roman" w:cs="Times New Roman"/>
@@ -1420,7 +1358,6 @@
         </w:rPr>
         <w:t>95% CI(</w:t>
       </w:r>
-      <w:proofErr w:type="spellStart"/>
       <w:r>
         <w:rPr>
           <w:rFonts w:ascii="Times New Roman" w:eastAsia="Times New Roman" w:hAnsi="Times New Roman" w:cs="Times New Roman"/>
@@ -1444,7 +1381,6 @@
         </w:rPr>
         <w:t>audience_score</w:t>
       </w:r>
-      <w:proofErr w:type="spellEnd"/>
       <w:r>
         <w:rPr>
           <w:rFonts w:ascii="Times New Roman" w:eastAsia="Times New Roman" w:hAnsi="Times New Roman" w:cs="Times New Roman"/>
@@ -1570,57 +1506,31 @@
         <w:rPr>
           <w:rFonts w:ascii="Times New Roman" w:eastAsia="Times New Roman" w:hAnsi="Times New Roman" w:cs="Times New Roman"/>
         </w:rPr>
-        <w:t xml:space="preserve">Figure 3.1 Density Function for </w:t>
-      </w:r>
-      <w:proofErr w:type="spellStart"/>
-      <w:r>
-        <w:rPr>
-          <w:rFonts w:ascii="Times New Roman" w:eastAsia="Times New Roman" w:hAnsi="Times New Roman" w:cs="Times New Roman"/>
-        </w:rPr>
-        <w:t>Box_Office_Revenue</w:t>
-      </w:r>
-      <w:proofErr w:type="spellEnd"/>
-    </w:p>
-    <w:p>
-      <w:pPr>
-        <w:rPr>
-          <w:rFonts w:ascii="Times New Roman" w:eastAsia="Times New Roman" w:hAnsi="Times New Roman" w:cs="Times New Roman"/>
-        </w:rPr>
-      </w:pPr>
-    </w:p>
-    <w:p>
-      <w:pPr>
-        <w:rPr>
-          <w:rFonts w:ascii="Times New Roman" w:eastAsia="Times New Roman" w:hAnsi="Times New Roman" w:cs="Times New Roman"/>
-          <w:sz w:val="24"/>
-          <w:szCs w:val="24"/>
-        </w:rPr>
-      </w:pPr>
-      <w:r>
-        <w:rPr>
-          <w:rFonts w:ascii="Times New Roman" w:eastAsia="Times New Roman" w:hAnsi="Times New Roman" w:cs="Times New Roman"/>
-          <w:sz w:val="24"/>
-          <w:szCs w:val="24"/>
-        </w:rPr>
-        <w:t xml:space="preserve">The density function (Figure 3.1) for box office revenue shows an evident positive skew as the values tail off to the right. Economically, we can observe that the minimum box office revenue is 0, however, because films can be superhits or blockbusters, they can generate colossal box office revenues. These revenues may greatly exceed the </w:t>
-      </w:r>
-      <w:proofErr w:type="gramStart"/>
-      <w:r>
-        <w:rPr>
-          <w:rFonts w:ascii="Times New Roman" w:eastAsia="Times New Roman" w:hAnsi="Times New Roman" w:cs="Times New Roman"/>
-          <w:sz w:val="24"/>
-          <w:szCs w:val="24"/>
-        </w:rPr>
-        <w:t>median</w:t>
-      </w:r>
-      <w:proofErr w:type="gramEnd"/>
-      <w:r>
-        <w:rPr>
-          <w:rFonts w:ascii="Times New Roman" w:eastAsia="Times New Roman" w:hAnsi="Times New Roman" w:cs="Times New Roman"/>
-          <w:sz w:val="24"/>
-          <w:szCs w:val="24"/>
-        </w:rPr>
-        <w:t>, resulting in a positive skew.</w:t>
+        <w:t>Figure 3.1 Density Function for Box_Office_Revenue</w:t>
+      </w:r>
+    </w:p>
+    <w:p>
+      <w:pPr>
+        <w:rPr>
+          <w:rFonts w:ascii="Times New Roman" w:eastAsia="Times New Roman" w:hAnsi="Times New Roman" w:cs="Times New Roman"/>
+        </w:rPr>
+      </w:pPr>
+    </w:p>
+    <w:p>
+      <w:pPr>
+        <w:rPr>
+          <w:rFonts w:ascii="Times New Roman" w:eastAsia="Times New Roman" w:hAnsi="Times New Roman" w:cs="Times New Roman"/>
+          <w:sz w:val="24"/>
+          <w:szCs w:val="24"/>
+        </w:rPr>
+      </w:pPr>
+      <w:r>
+        <w:rPr>
+          <w:rFonts w:ascii="Times New Roman" w:eastAsia="Times New Roman" w:hAnsi="Times New Roman" w:cs="Times New Roman"/>
+          <w:sz w:val="24"/>
+          <w:szCs w:val="24"/>
+        </w:rPr>
+        <w:t>The density function (Figure 3.1) for box office revenue shows an evident positive skew as the values tail off to the right. Economically, we can observe that the minimum box office revenue is 0, however, because films can be superhits or blockbusters, they can generate colossal box office revenues. These revenues may greatly exceed the median, resulting in a positive skew.</w:t>
       </w:r>
     </w:p>
     <w:p/>
@@ -1733,43 +1643,7 @@
           <w:sz w:val="24"/>
           <w:szCs w:val="24"/>
         </w:rPr>
-        <w:t xml:space="preserve">From Figure 4.1, we can observe that the box office revenue of high budget films tends to be higher than low budget firms, represented with a higher density for higher values of box office revenue. Furthermore, there is a lower density for high budget movies for lower values of box office revenue when compared to low budget movies. This is </w:t>
-      </w:r>
-      <w:proofErr w:type="gramStart"/>
-      <w:r>
-        <w:rPr>
-          <w:rFonts w:ascii="Times New Roman" w:eastAsia="Times New Roman" w:hAnsi="Times New Roman" w:cs="Times New Roman"/>
-          <w:sz w:val="24"/>
-          <w:szCs w:val="24"/>
-        </w:rPr>
-        <w:t>due to the fact that</w:t>
-      </w:r>
-      <w:proofErr w:type="gramEnd"/>
-      <w:r>
-        <w:rPr>
-          <w:rFonts w:ascii="Times New Roman" w:eastAsia="Times New Roman" w:hAnsi="Times New Roman" w:cs="Times New Roman"/>
-          <w:sz w:val="24"/>
-          <w:szCs w:val="24"/>
-        </w:rPr>
-        <w:t xml:space="preserve"> </w:t>
-      </w:r>
-      <w:proofErr w:type="gramStart"/>
-      <w:r>
-        <w:rPr>
-          <w:rFonts w:ascii="Times New Roman" w:eastAsia="Times New Roman" w:hAnsi="Times New Roman" w:cs="Times New Roman"/>
-          <w:sz w:val="24"/>
-          <w:szCs w:val="24"/>
-        </w:rPr>
-        <w:t>a majority of</w:t>
-      </w:r>
-      <w:proofErr w:type="gramEnd"/>
-      <w:r>
-        <w:rPr>
-          <w:rFonts w:ascii="Times New Roman" w:eastAsia="Times New Roman" w:hAnsi="Times New Roman" w:cs="Times New Roman"/>
-          <w:sz w:val="24"/>
-          <w:szCs w:val="24"/>
-        </w:rPr>
-        <w:t xml:space="preserve"> the high budget density is shifted further to the right compared to the low budget density. This suggests a positive relationship between the box office revenue and the movie budget.</w:t>
+        <w:t>From Figure 4.1, we can observe that the box office revenue of high budget films tends to be higher than low budget firms, represented with a higher density for higher values of box office revenue. Furthermore, there is a lower density for high budget movies for lower values of box office revenue when compared to low budget movies. This is due to the fact that a majority of the high budget density is shifted further to the right compared to the low budget density. This suggests a positive relationship between the box office revenue and the movie budget.</w:t>
       </w:r>
     </w:p>
     <w:p>
@@ -1939,6 +1813,804 @@
             </w:pict>
           </mc:Fallback>
         </mc:AlternateContent>
+      </w:r>
+    </w:p>
+    <w:p/>
+    <w:p>
+      <w:pPr>
+        <w:pStyle w:val="Subtitle"/>
+        <w:rPr>
+          <w:rFonts w:ascii="Times New Roman" w:eastAsia="Times New Roman" w:hAnsi="Times New Roman" w:cs="Times New Roman"/>
+          <w:b/>
+          <w:sz w:val="24"/>
+          <w:szCs w:val="24"/>
+        </w:rPr>
+      </w:pPr>
+      <w:r>
+        <w:rPr>
+          <w:rFonts w:ascii="Times New Roman" w:eastAsia="Times New Roman" w:hAnsi="Times New Roman" w:cs="Times New Roman"/>
+          <w:b/>
+          <w:sz w:val="24"/>
+          <w:szCs w:val="24"/>
+        </w:rPr>
+        <w:t>Hypothesis Test for the Difference in Means</w:t>
+      </w:r>
+    </w:p>
+    <w:p>
+      <w:pPr>
+        <w:rPr>
+          <w:rFonts w:ascii="Times New Roman" w:eastAsia="Times New Roman" w:hAnsi="Times New Roman" w:cs="Times New Roman"/>
+          <w:sz w:val="24"/>
+          <w:szCs w:val="24"/>
+        </w:rPr>
+      </w:pPr>
+      <w:r>
+        <w:rPr>
+          <w:rFonts w:ascii="Times New Roman" w:eastAsia="Times New Roman" w:hAnsi="Times New Roman" w:cs="Times New Roman"/>
+          <w:sz w:val="24"/>
+          <w:szCs w:val="24"/>
+        </w:rPr>
+        <w:t>Hypotheses:</w:t>
+      </w:r>
+    </w:p>
+    <w:p>
+      <w:pPr>
+        <w:rPr>
+          <w:rFonts w:ascii="Times New Roman" w:eastAsia="Times New Roman" w:hAnsi="Times New Roman" w:cs="Times New Roman"/>
+          <w:sz w:val="24"/>
+          <w:szCs w:val="24"/>
+        </w:rPr>
+      </w:pPr>
+      <m:oMathPara>
+        <m:oMath>
+          <m:r>
+            <w:rPr>
+              <w:rFonts w:ascii="Cambria Math" w:eastAsia="Times New Roman" w:hAnsi="Cambria Math" w:cs="Times New Roman"/>
+              <w:sz w:val="24"/>
+              <w:szCs w:val="24"/>
+            </w:rPr>
+            <m:t xml:space="preserve">H0: </m:t>
+          </m:r>
+          <m:sSub>
+            <m:sSubPr>
+              <m:ctrlPr>
+                <w:rPr>
+                  <w:rFonts w:ascii="Cambria Math" w:eastAsia="Times New Roman" w:hAnsi="Cambria Math" w:cs="Times New Roman"/>
+                  <w:b/>
+                  <w:color w:val="1F1F1F"/>
+                  <w:sz w:val="24"/>
+                  <w:szCs w:val="24"/>
+                  <w:highlight w:val="white"/>
+                </w:rPr>
+              </m:ctrlPr>
+            </m:sSubPr>
+            <m:e>
+              <m:r>
+                <m:rPr>
+                  <m:sty m:val="bi"/>
+                </m:rPr>
+                <w:rPr>
+                  <w:rFonts w:ascii="Cambria Math" w:eastAsia="Times New Roman" w:hAnsi="Cambria Math" w:cs="Times New Roman"/>
+                  <w:color w:val="1F1F1F"/>
+                  <w:sz w:val="24"/>
+                  <w:szCs w:val="24"/>
+                  <w:highlight w:val="white"/>
+                </w:rPr>
+                <m:t>μ</m:t>
+              </m:r>
+            </m:e>
+            <m:sub>
+              <m:r>
+                <m:rPr>
+                  <m:sty m:val="bi"/>
+                </m:rPr>
+                <w:rPr>
+                  <w:rFonts w:ascii="Cambria Math" w:eastAsia="Times New Roman" w:hAnsi="Cambria Math" w:cs="Times New Roman"/>
+                  <w:color w:val="1F1F1F"/>
+                  <w:sz w:val="24"/>
+                  <w:szCs w:val="24"/>
+                  <w:highlight w:val="white"/>
+                </w:rPr>
+                <m:t>(box office revenue if high budget = 1)</m:t>
+              </m:r>
+            </m:sub>
+          </m:sSub>
+          <m:r>
+            <m:rPr>
+              <m:sty m:val="bi"/>
+            </m:rPr>
+            <w:rPr>
+              <w:rFonts w:ascii="Cambria Math" w:eastAsia="Times New Roman" w:hAnsi="Cambria Math" w:cs="Times New Roman"/>
+              <w:color w:val="1F1F1F"/>
+              <w:sz w:val="24"/>
+              <w:szCs w:val="24"/>
+              <w:highlight w:val="white"/>
+            </w:rPr>
+            <m:t>=</m:t>
+          </m:r>
+          <m:sSub>
+            <m:sSubPr>
+              <m:ctrlPr>
+                <w:rPr>
+                  <w:rFonts w:ascii="Cambria Math" w:eastAsia="Times New Roman" w:hAnsi="Cambria Math" w:cs="Times New Roman"/>
+                  <w:b/>
+                  <w:color w:val="1F1F1F"/>
+                  <w:sz w:val="24"/>
+                  <w:szCs w:val="24"/>
+                  <w:highlight w:val="white"/>
+                </w:rPr>
+              </m:ctrlPr>
+            </m:sSubPr>
+            <m:e>
+              <m:r>
+                <m:rPr>
+                  <m:sty m:val="bi"/>
+                </m:rPr>
+                <w:rPr>
+                  <w:rFonts w:ascii="Cambria Math" w:eastAsia="Times New Roman" w:hAnsi="Cambria Math" w:cs="Times New Roman"/>
+                  <w:color w:val="1F1F1F"/>
+                  <w:sz w:val="24"/>
+                  <w:szCs w:val="24"/>
+                  <w:highlight w:val="white"/>
+                </w:rPr>
+                <m:t>μ</m:t>
+              </m:r>
+            </m:e>
+            <m:sub>
+              <m:r>
+                <m:rPr>
+                  <m:sty m:val="bi"/>
+                </m:rPr>
+                <w:rPr>
+                  <w:rFonts w:ascii="Cambria Math" w:eastAsia="Times New Roman" w:hAnsi="Cambria Math" w:cs="Times New Roman"/>
+                  <w:color w:val="1F1F1F"/>
+                  <w:sz w:val="24"/>
+                  <w:szCs w:val="24"/>
+                  <w:highlight w:val="white"/>
+                </w:rPr>
+                <m:t>(box office revenue if high budget = 0)</m:t>
+              </m:r>
+            </m:sub>
+          </m:sSub>
+          <m:r>
+            <m:rPr>
+              <m:sty m:val="bi"/>
+            </m:rPr>
+            <w:rPr>
+              <w:rFonts w:ascii="Cambria Math" w:eastAsia="Times New Roman" w:hAnsi="Cambria Math" w:cs="Times New Roman"/>
+              <w:color w:val="1F1F1F"/>
+              <w:sz w:val="24"/>
+              <w:szCs w:val="24"/>
+              <w:highlight w:val="white"/>
+            </w:rPr>
+            <m:t xml:space="preserve"> </m:t>
+          </m:r>
+        </m:oMath>
+      </m:oMathPara>
+    </w:p>
+    <w:p>
+      <w:pPr>
+        <w:rPr>
+          <w:rFonts w:ascii="Times New Roman" w:eastAsia="Times New Roman" w:hAnsi="Times New Roman" w:cs="Times New Roman"/>
+          <w:sz w:val="24"/>
+          <w:szCs w:val="24"/>
+        </w:rPr>
+      </w:pPr>
+      <m:oMathPara>
+        <m:oMath>
+          <m:r>
+            <w:rPr>
+              <w:rFonts w:ascii="Cambria Math" w:eastAsia="Times New Roman" w:hAnsi="Cambria Math" w:cs="Times New Roman"/>
+              <w:sz w:val="24"/>
+              <w:szCs w:val="24"/>
+            </w:rPr>
+            <m:t xml:space="preserve">H1 : </m:t>
+          </m:r>
+          <m:sSub>
+            <m:sSubPr>
+              <m:ctrlPr>
+                <w:rPr>
+                  <w:rFonts w:ascii="Cambria Math" w:eastAsia="Times New Roman" w:hAnsi="Cambria Math" w:cs="Times New Roman"/>
+                  <w:b/>
+                  <w:color w:val="1F1F1F"/>
+                  <w:sz w:val="24"/>
+                  <w:szCs w:val="24"/>
+                  <w:highlight w:val="white"/>
+                </w:rPr>
+              </m:ctrlPr>
+            </m:sSubPr>
+            <m:e>
+              <m:r>
+                <m:rPr>
+                  <m:sty m:val="bi"/>
+                </m:rPr>
+                <w:rPr>
+                  <w:rFonts w:ascii="Cambria Math" w:eastAsia="Times New Roman" w:hAnsi="Cambria Math" w:cs="Times New Roman"/>
+                  <w:color w:val="1F1F1F"/>
+                  <w:sz w:val="24"/>
+                  <w:szCs w:val="24"/>
+                  <w:highlight w:val="white"/>
+                </w:rPr>
+                <m:t>μ</m:t>
+              </m:r>
+            </m:e>
+            <m:sub>
+              <m:r>
+                <m:rPr>
+                  <m:sty m:val="bi"/>
+                </m:rPr>
+                <w:rPr>
+                  <w:rFonts w:ascii="Cambria Math" w:eastAsia="Times New Roman" w:hAnsi="Cambria Math" w:cs="Times New Roman"/>
+                  <w:color w:val="1F1F1F"/>
+                  <w:sz w:val="24"/>
+                  <w:szCs w:val="24"/>
+                  <w:highlight w:val="white"/>
+                </w:rPr>
+                <m:t>(box office revenue if high budget = 1)</m:t>
+              </m:r>
+            </m:sub>
+          </m:sSub>
+          <m:r>
+            <m:rPr>
+              <m:sty m:val="bi"/>
+            </m:rPr>
+            <w:rPr>
+              <w:rFonts w:ascii="Cambria Math" w:eastAsia="Times New Roman" w:hAnsi="Cambria Math" w:cs="Times New Roman"/>
+              <w:color w:val="1F1F1F"/>
+              <w:sz w:val="24"/>
+              <w:szCs w:val="24"/>
+              <w:highlight w:val="white"/>
+            </w:rPr>
+            <m:t xml:space="preserve">≠ </m:t>
+          </m:r>
+          <m:sSub>
+            <m:sSubPr>
+              <m:ctrlPr>
+                <w:rPr>
+                  <w:rFonts w:ascii="Cambria Math" w:eastAsia="Times New Roman" w:hAnsi="Cambria Math" w:cs="Times New Roman"/>
+                  <w:b/>
+                  <w:color w:val="1F1F1F"/>
+                  <w:sz w:val="24"/>
+                  <w:szCs w:val="24"/>
+                  <w:highlight w:val="white"/>
+                </w:rPr>
+              </m:ctrlPr>
+            </m:sSubPr>
+            <m:e>
+              <m:r>
+                <m:rPr>
+                  <m:sty m:val="bi"/>
+                </m:rPr>
+                <w:rPr>
+                  <w:rFonts w:ascii="Cambria Math" w:eastAsia="Times New Roman" w:hAnsi="Cambria Math" w:cs="Times New Roman"/>
+                  <w:color w:val="1F1F1F"/>
+                  <w:sz w:val="24"/>
+                  <w:szCs w:val="24"/>
+                  <w:highlight w:val="white"/>
+                </w:rPr>
+                <m:t>μ</m:t>
+              </m:r>
+            </m:e>
+            <m:sub>
+              <m:r>
+                <m:rPr>
+                  <m:sty m:val="bi"/>
+                </m:rPr>
+                <w:rPr>
+                  <w:rFonts w:ascii="Cambria Math" w:eastAsia="Times New Roman" w:hAnsi="Cambria Math" w:cs="Times New Roman"/>
+                  <w:color w:val="1F1F1F"/>
+                  <w:sz w:val="24"/>
+                  <w:szCs w:val="24"/>
+                  <w:highlight w:val="white"/>
+                </w:rPr>
+                <m:t>(box office revenue if high budget = 0)</m:t>
+              </m:r>
+            </m:sub>
+          </m:sSub>
+          <m:r>
+            <m:rPr>
+              <m:sty m:val="bi"/>
+            </m:rPr>
+            <w:rPr>
+              <w:rFonts w:ascii="Cambria Math" w:eastAsia="Times New Roman" w:hAnsi="Cambria Math" w:cs="Times New Roman"/>
+              <w:color w:val="1F1F1F"/>
+              <w:sz w:val="24"/>
+              <w:szCs w:val="24"/>
+              <w:highlight w:val="white"/>
+            </w:rPr>
+            <m:t xml:space="preserve"> </m:t>
+          </m:r>
+          <m:r>
+            <w:rPr>
+              <w:rFonts w:ascii="Cambria Math" w:eastAsia="Times New Roman" w:hAnsi="Cambria Math" w:cs="Times New Roman"/>
+              <w:sz w:val="24"/>
+              <w:szCs w:val="24"/>
+            </w:rPr>
+            <m:t xml:space="preserve"> </m:t>
+          </m:r>
+        </m:oMath>
+      </m:oMathPara>
+    </w:p>
+    <w:p>
+      <w:pPr>
+        <w:rPr>
+          <w:rFonts w:ascii="Times New Roman" w:eastAsia="Times New Roman" w:hAnsi="Times New Roman" w:cs="Times New Roman"/>
+          <w:sz w:val="24"/>
+          <w:szCs w:val="24"/>
+        </w:rPr>
+      </w:pPr>
+    </w:p>
+    <w:p>
+      <w:pPr>
+        <w:rPr>
+          <w:rFonts w:ascii="Times New Roman" w:eastAsia="Times New Roman" w:hAnsi="Times New Roman" w:cs="Times New Roman"/>
+          <w:sz w:val="24"/>
+          <w:szCs w:val="24"/>
+          <w:highlight w:val="white"/>
+        </w:rPr>
+      </w:pPr>
+      <w:r>
+        <w:rPr>
+          <w:rFonts w:ascii="Times New Roman" w:eastAsia="Times New Roman" w:hAnsi="Times New Roman" w:cs="Times New Roman"/>
+          <w:sz w:val="24"/>
+          <w:szCs w:val="24"/>
+          <w:highlight w:val="white"/>
+        </w:rPr>
+        <w:t>Sample mean for box office revenue if high budget = 1 is $235.738m</w:t>
+      </w:r>
+    </w:p>
+    <w:p>
+      <w:pPr>
+        <w:rPr>
+          <w:rFonts w:ascii="Times New Roman" w:eastAsia="Times New Roman" w:hAnsi="Times New Roman" w:cs="Times New Roman"/>
+          <w:sz w:val="24"/>
+          <w:szCs w:val="24"/>
+          <w:highlight w:val="white"/>
+        </w:rPr>
+      </w:pPr>
+      <w:r>
+        <w:rPr>
+          <w:rFonts w:ascii="Times New Roman" w:eastAsia="Times New Roman" w:hAnsi="Times New Roman" w:cs="Times New Roman"/>
+          <w:sz w:val="24"/>
+          <w:szCs w:val="24"/>
+          <w:highlight w:val="white"/>
+        </w:rPr>
+        <w:t>Sample mean for box office revenue if high budget = 0 is $168.190m</w:t>
+      </w:r>
+    </w:p>
+    <w:p>
+      <w:pPr>
+        <w:rPr>
+          <w:rFonts w:ascii="Times New Roman" w:eastAsia="Times New Roman" w:hAnsi="Times New Roman" w:cs="Times New Roman"/>
+          <w:sz w:val="24"/>
+          <w:szCs w:val="24"/>
+          <w:highlight w:val="yellow"/>
+        </w:rPr>
+      </w:pPr>
+      <w:r>
+        <w:rPr>
+          <w:rFonts w:ascii="Times New Roman" w:eastAsia="Times New Roman" w:hAnsi="Times New Roman" w:cs="Times New Roman"/>
+          <w:sz w:val="24"/>
+          <w:szCs w:val="24"/>
+          <w:highlight w:val="yellow"/>
+        </w:rPr>
+        <w:t xml:space="preserve">Estimate difference in means (high budget = 1 - high budget = 0) is $67.548m </w:t>
+      </w:r>
+    </w:p>
+    <w:p>
+      <w:pPr>
+        <w:rPr>
+          <w:rFonts w:ascii="Times New Roman" w:eastAsia="Times New Roman" w:hAnsi="Times New Roman" w:cs="Times New Roman"/>
+          <w:sz w:val="24"/>
+          <w:szCs w:val="24"/>
+          <w:highlight w:val="white"/>
+        </w:rPr>
+      </w:pPr>
+    </w:p>
+    <w:p>
+      <w:pPr>
+        <w:rPr>
+          <w:rFonts w:ascii="Times New Roman" w:eastAsia="Times New Roman" w:hAnsi="Times New Roman" w:cs="Times New Roman"/>
+          <w:sz w:val="24"/>
+          <w:szCs w:val="24"/>
+        </w:rPr>
+      </w:pPr>
+      <w:r>
+        <w:rPr>
+          <w:rFonts w:ascii="Times New Roman" w:eastAsia="Times New Roman" w:hAnsi="Times New Roman" w:cs="Times New Roman"/>
+          <w:sz w:val="24"/>
+          <w:szCs w:val="24"/>
+          <w:highlight w:val="white"/>
+        </w:rPr>
+        <w:t>95% CI (</w:t>
+      </w:r>
+      <m:oMath>
+        <m:sSub>
+          <m:sSubPr>
+            <m:ctrlPr>
+              <w:rPr>
+                <w:rFonts w:ascii="Cambria Math" w:eastAsia="Times New Roman" w:hAnsi="Cambria Math" w:cs="Times New Roman"/>
+                <w:b/>
+                <w:color w:val="1F1F1F"/>
+                <w:sz w:val="24"/>
+                <w:szCs w:val="24"/>
+                <w:highlight w:val="white"/>
+              </w:rPr>
+            </m:ctrlPr>
+          </m:sSubPr>
+          <m:e>
+            <m:r>
+              <m:rPr>
+                <m:sty m:val="bi"/>
+              </m:rPr>
+              <w:rPr>
+                <w:rFonts w:ascii="Cambria Math" w:eastAsia="Times New Roman" w:hAnsi="Cambria Math" w:cs="Times New Roman"/>
+                <w:color w:val="1F1F1F"/>
+                <w:sz w:val="24"/>
+                <w:szCs w:val="24"/>
+                <w:highlight w:val="white"/>
+              </w:rPr>
+              <m:t>μ</m:t>
+            </m:r>
+          </m:e>
+          <m:sub>
+            <m:r>
+              <m:rPr>
+                <m:sty m:val="bi"/>
+              </m:rPr>
+              <w:rPr>
+                <w:rFonts w:ascii="Cambria Math" w:eastAsia="Times New Roman" w:hAnsi="Cambria Math" w:cs="Times New Roman"/>
+                <w:color w:val="1F1F1F"/>
+                <w:sz w:val="24"/>
+                <w:szCs w:val="24"/>
+                <w:highlight w:val="white"/>
+              </w:rPr>
+              <m:t>(revenue|high budget = 1)</m:t>
+            </m:r>
+          </m:sub>
+        </m:sSub>
+        <m:r>
+          <m:rPr>
+            <m:sty m:val="bi"/>
+          </m:rPr>
+          <w:rPr>
+            <w:rFonts w:ascii="Cambria Math" w:eastAsia="Times New Roman" w:hAnsi="Cambria Math" w:cs="Times New Roman"/>
+            <w:color w:val="1F1F1F"/>
+            <w:sz w:val="24"/>
+            <w:szCs w:val="24"/>
+            <w:highlight w:val="white"/>
+          </w:rPr>
+          <m:t>-</m:t>
+        </m:r>
+        <m:sSub>
+          <m:sSubPr>
+            <m:ctrlPr>
+              <w:rPr>
+                <w:rFonts w:ascii="Cambria Math" w:eastAsia="Times New Roman" w:hAnsi="Cambria Math" w:cs="Times New Roman"/>
+                <w:b/>
+                <w:color w:val="1F1F1F"/>
+                <w:sz w:val="24"/>
+                <w:szCs w:val="24"/>
+                <w:highlight w:val="white"/>
+              </w:rPr>
+            </m:ctrlPr>
+          </m:sSubPr>
+          <m:e>
+            <m:r>
+              <m:rPr>
+                <m:sty m:val="bi"/>
+              </m:rPr>
+              <w:rPr>
+                <w:rFonts w:ascii="Cambria Math" w:eastAsia="Times New Roman" w:hAnsi="Cambria Math" w:cs="Times New Roman"/>
+                <w:color w:val="1F1F1F"/>
+                <w:sz w:val="24"/>
+                <w:szCs w:val="24"/>
+                <w:highlight w:val="white"/>
+              </w:rPr>
+              <m:t>μ</m:t>
+            </m:r>
+          </m:e>
+          <m:sub>
+            <m:r>
+              <m:rPr>
+                <m:sty m:val="bi"/>
+              </m:rPr>
+              <w:rPr>
+                <w:rFonts w:ascii="Cambria Math" w:eastAsia="Times New Roman" w:hAnsi="Cambria Math" w:cs="Times New Roman"/>
+                <w:color w:val="1F1F1F"/>
+                <w:sz w:val="24"/>
+                <w:szCs w:val="24"/>
+                <w:highlight w:val="white"/>
+              </w:rPr>
+              <m:t>revenue|high budget = 0)</m:t>
+            </m:r>
+          </m:sub>
+        </m:sSub>
+        <m:r>
+          <m:rPr>
+            <m:sty m:val="bi"/>
+          </m:rPr>
+          <w:rPr>
+            <w:rFonts w:ascii="Cambria Math" w:eastAsia="Times New Roman" w:hAnsi="Cambria Math" w:cs="Times New Roman"/>
+            <w:color w:val="1F1F1F"/>
+            <w:sz w:val="24"/>
+            <w:szCs w:val="24"/>
+            <w:highlight w:val="white"/>
+          </w:rPr>
+          <m:t xml:space="preserve"> </m:t>
+        </m:r>
+      </m:oMath>
+      <w:r>
+        <w:rPr>
+          <w:rFonts w:ascii="Times New Roman" w:eastAsia="Times New Roman" w:hAnsi="Times New Roman" w:cs="Times New Roman"/>
+          <w:sz w:val="24"/>
+          <w:szCs w:val="24"/>
+        </w:rPr>
+        <w:t xml:space="preserve">) is between </w:t>
+      </w:r>
+      <w:r>
+        <w:rPr>
+          <w:rFonts w:ascii="Times New Roman" w:eastAsia="Times New Roman" w:hAnsi="Times New Roman" w:cs="Times New Roman"/>
+          <w:sz w:val="24"/>
+          <w:szCs w:val="24"/>
+          <w:highlight w:val="yellow"/>
+        </w:rPr>
+        <w:t>[34.385, 100.712]</w:t>
+      </w:r>
+      <w:r>
+        <w:rPr>
+          <w:rFonts w:ascii="Times New Roman" w:eastAsia="Times New Roman" w:hAnsi="Times New Roman" w:cs="Times New Roman"/>
+          <w:sz w:val="24"/>
+          <w:szCs w:val="24"/>
+        </w:rPr>
+        <w:t xml:space="preserve"> ($m)</w:t>
+      </w:r>
+    </w:p>
+    <w:p>
+      <w:pPr>
+        <w:rPr>
+          <w:rFonts w:ascii="Times New Roman" w:eastAsia="Times New Roman" w:hAnsi="Times New Roman" w:cs="Times New Roman"/>
+          <w:sz w:val="24"/>
+          <w:szCs w:val="24"/>
+          <w:highlight w:val="white"/>
+        </w:rPr>
+      </w:pPr>
+      <w:r>
+        <w:rPr>
+          <w:rFonts w:ascii="Times New Roman" w:eastAsia="Times New Roman" w:hAnsi="Times New Roman" w:cs="Times New Roman"/>
+          <w:sz w:val="18"/>
+          <w:szCs w:val="18"/>
+        </w:rPr>
+        <w:t>Note: Revenue refers to box office revenue.</w:t>
+      </w:r>
+    </w:p>
+    <w:p>
+      <w:pPr>
+        <w:rPr>
+          <w:rFonts w:ascii="Times New Roman" w:eastAsia="Times New Roman" w:hAnsi="Times New Roman" w:cs="Times New Roman"/>
+          <w:sz w:val="24"/>
+          <w:szCs w:val="24"/>
+          <w:highlight w:val="white"/>
+        </w:rPr>
+      </w:pPr>
+      <w:r>
+        <w:rPr>
+          <w:rFonts w:ascii="Times New Roman" w:eastAsia="Times New Roman" w:hAnsi="Times New Roman" w:cs="Times New Roman"/>
+          <w:sz w:val="24"/>
+          <w:szCs w:val="24"/>
+          <w:highlight w:val="yellow"/>
+        </w:rPr>
+        <w:t>t-statistic = 4.012 &gt; 1.960</w:t>
+      </w:r>
+      <w:r>
+        <w:rPr>
+          <w:rFonts w:ascii="Times New Roman" w:eastAsia="Times New Roman" w:hAnsi="Times New Roman" w:cs="Times New Roman"/>
+          <w:sz w:val="24"/>
+          <w:szCs w:val="24"/>
+          <w:highlight w:val="white"/>
+        </w:rPr>
+        <w:t xml:space="preserve"> (critical t-value for hypothesis tests at the 5% level of significance)</w:t>
+      </w:r>
+    </w:p>
+    <w:p>
+      <w:pPr>
+        <w:rPr>
+          <w:rFonts w:ascii="Times New Roman" w:eastAsia="Times New Roman" w:hAnsi="Times New Roman" w:cs="Times New Roman"/>
+          <w:sz w:val="24"/>
+          <w:szCs w:val="24"/>
+          <w:highlight w:val="white"/>
+        </w:rPr>
+      </w:pPr>
+      <w:r>
+        <w:rPr>
+          <w:rFonts w:ascii="Times New Roman" w:eastAsia="Times New Roman" w:hAnsi="Times New Roman" w:cs="Times New Roman"/>
+          <w:sz w:val="24"/>
+          <w:szCs w:val="24"/>
+          <w:highlight w:val="yellow"/>
+        </w:rPr>
+        <w:t>p-value = 8.006* 10</w:t>
+      </w:r>
+      <w:r>
+        <w:rPr>
+          <w:rFonts w:ascii="Times New Roman" w:eastAsia="Times New Roman" w:hAnsi="Times New Roman" w:cs="Times New Roman"/>
+          <w:sz w:val="24"/>
+          <w:szCs w:val="24"/>
+          <w:highlight w:val="yellow"/>
+          <w:vertAlign w:val="superscript"/>
+        </w:rPr>
+        <w:t xml:space="preserve">-5 </w:t>
+      </w:r>
+      <w:r>
+        <w:rPr>
+          <w:rFonts w:ascii="Times New Roman" w:eastAsia="Times New Roman" w:hAnsi="Times New Roman" w:cs="Times New Roman"/>
+          <w:sz w:val="24"/>
+          <w:szCs w:val="24"/>
+          <w:highlight w:val="yellow"/>
+        </w:rPr>
+        <w:t>&lt; 0.05</w:t>
+      </w:r>
+      <w:r>
+        <w:rPr>
+          <w:rFonts w:ascii="Times New Roman" w:eastAsia="Times New Roman" w:hAnsi="Times New Roman" w:cs="Times New Roman"/>
+          <w:sz w:val="24"/>
+          <w:szCs w:val="24"/>
+          <w:highlight w:val="white"/>
+        </w:rPr>
+        <w:t xml:space="preserve"> (the significance level for the hypothesis test)</w:t>
+      </w:r>
+    </w:p>
+    <w:p>
+      <w:pPr>
+        <w:rPr>
+          <w:rFonts w:ascii="Times New Roman" w:eastAsia="Times New Roman" w:hAnsi="Times New Roman" w:cs="Times New Roman"/>
+          <w:sz w:val="24"/>
+          <w:szCs w:val="24"/>
+          <w:highlight w:val="white"/>
+        </w:rPr>
+      </w:pPr>
+    </w:p>
+    <w:p>
+      <w:pPr>
+        <w:rPr>
+          <w:rFonts w:ascii="Times New Roman" w:eastAsia="Times New Roman" w:hAnsi="Times New Roman" w:cs="Times New Roman"/>
+          <w:sz w:val="18"/>
+          <w:szCs w:val="18"/>
+        </w:rPr>
+      </w:pPr>
+      <w:r>
+        <w:rPr>
+          <w:rFonts w:ascii="Times New Roman" w:eastAsia="Times New Roman" w:hAnsi="Times New Roman" w:cs="Times New Roman"/>
+          <w:sz w:val="24"/>
+          <w:szCs w:val="24"/>
+          <w:highlight w:val="white"/>
+        </w:rPr>
+        <w:t>Both the t-statistic and the p-value lead us to reject the null hypothesis that the mean box office revenues are the same regardless of whether movie budget is high or not, implying a statistically significant difference in means.</w:t>
+      </w:r>
+    </w:p>
+    <w:p>
+      <w:pPr>
+        <w:rPr>
+          <w:rFonts w:ascii="Times New Roman" w:eastAsia="Times New Roman" w:hAnsi="Times New Roman" w:cs="Times New Roman"/>
+          <w:sz w:val="24"/>
+          <w:szCs w:val="24"/>
+        </w:rPr>
+      </w:pPr>
+    </w:p>
+    <w:p>
+      <w:pPr>
+        <w:rPr>
+          <w:rFonts w:ascii="Times New Roman" w:eastAsia="Times New Roman" w:hAnsi="Times New Roman" w:cs="Times New Roman"/>
+          <w:sz w:val="24"/>
+          <w:szCs w:val="24"/>
+        </w:rPr>
+      </w:pPr>
+      <w:r>
+        <w:rPr>
+          <w:rFonts w:ascii="Times New Roman" w:eastAsia="Times New Roman" w:hAnsi="Times New Roman" w:cs="Times New Roman"/>
+          <w:sz w:val="24"/>
+          <w:szCs w:val="24"/>
+        </w:rPr>
+        <w:t xml:space="preserve">The % change in the conditional mean of box office revenue when going </w:t>
+      </w:r>
+      <w:r>
+        <w:rPr>
+          <w:rFonts w:ascii="Times New Roman" w:eastAsia="Times New Roman" w:hAnsi="Times New Roman" w:cs="Times New Roman"/>
+          <w:b/>
+          <w:sz w:val="24"/>
+          <w:szCs w:val="24"/>
+        </w:rPr>
+        <w:t xml:space="preserve">from </w:t>
+      </w:r>
+      <w:r>
+        <w:rPr>
+          <w:rFonts w:ascii="Times New Roman" w:eastAsia="Times New Roman" w:hAnsi="Times New Roman" w:cs="Times New Roman"/>
+          <w:sz w:val="24"/>
+          <w:szCs w:val="24"/>
+        </w:rPr>
+        <w:t xml:space="preserve">high_budget = 0 films </w:t>
+      </w:r>
+      <w:r>
+        <w:rPr>
+          <w:rFonts w:ascii="Times New Roman" w:eastAsia="Times New Roman" w:hAnsi="Times New Roman" w:cs="Times New Roman"/>
+          <w:b/>
+          <w:sz w:val="24"/>
+          <w:szCs w:val="24"/>
+        </w:rPr>
+        <w:t xml:space="preserve">to </w:t>
+      </w:r>
+      <w:r>
+        <w:rPr>
+          <w:rFonts w:ascii="Times New Roman" w:eastAsia="Times New Roman" w:hAnsi="Times New Roman" w:cs="Times New Roman"/>
+          <w:sz w:val="24"/>
+          <w:szCs w:val="24"/>
+        </w:rPr>
+        <w:t>high_budget = 1 films is shown below:</w:t>
+      </w:r>
+    </w:p>
+    <w:p>
+      <w:pPr>
+        <w:rPr>
+          <w:rFonts w:ascii="Times New Roman" w:eastAsia="Times New Roman" w:hAnsi="Times New Roman" w:cs="Times New Roman"/>
+          <w:sz w:val="24"/>
+          <w:szCs w:val="24"/>
+        </w:rPr>
+      </w:pPr>
+    </w:p>
+    <w:p>
+      <w:pPr>
+        <w:rPr>
+          <w:rFonts w:ascii="Times New Roman" w:eastAsia="Times New Roman" w:hAnsi="Times New Roman" w:cs="Times New Roman"/>
+          <w:sz w:val="24"/>
+          <w:szCs w:val="24"/>
+          <w:highlight w:val="yellow"/>
+        </w:rPr>
+      </w:pPr>
+      <m:oMathPara>
+        <m:oMath>
+          <m:r>
+            <w:rPr>
+              <w:rFonts w:ascii="Cambria Math" w:eastAsia="Times New Roman" w:hAnsi="Cambria Math" w:cs="Times New Roman"/>
+              <w:sz w:val="24"/>
+              <w:szCs w:val="24"/>
+              <w:highlight w:val="yellow"/>
+            </w:rPr>
+            <m:t>% Change = (235.7383-168.1898)/168.1898 = 40.162% increase</m:t>
+          </m:r>
+        </m:oMath>
+      </m:oMathPara>
+    </w:p>
+    <w:p>
+      <w:pPr>
+        <w:rPr>
+          <w:rFonts w:ascii="Times New Roman" w:eastAsia="Times New Roman" w:hAnsi="Times New Roman" w:cs="Times New Roman"/>
+          <w:sz w:val="24"/>
+          <w:szCs w:val="24"/>
+        </w:rPr>
+      </w:pPr>
+      <w:r>
+        <w:rPr>
+          <w:rFonts w:ascii="Times New Roman" w:eastAsia="Times New Roman" w:hAnsi="Times New Roman" w:cs="Times New Roman"/>
+          <w:sz w:val="24"/>
+          <w:szCs w:val="24"/>
+        </w:rPr>
+        <w:t>(computed using the conditional means for box_office_revenue for high and low budget films)</w:t>
+      </w:r>
+    </w:p>
+    <w:p>
+      <w:pPr>
+        <w:rPr>
+          <w:rFonts w:ascii="Times New Roman" w:eastAsia="Times New Roman" w:hAnsi="Times New Roman" w:cs="Times New Roman"/>
+          <w:sz w:val="24"/>
+          <w:szCs w:val="24"/>
+        </w:rPr>
+      </w:pPr>
+      <w:r>
+        <w:rPr>
+          <w:rFonts w:ascii="Times New Roman" w:eastAsia="Times New Roman" w:hAnsi="Times New Roman" w:cs="Times New Roman"/>
+          <w:sz w:val="24"/>
+          <w:szCs w:val="24"/>
+        </w:rPr>
+        <w:t>This positive percent change suggests a positive relationship between movie budget and box office revenue as, generally, high budget films correspond with more box office revenue.</w:t>
       </w:r>
     </w:p>
     <w:p/>

</xml_diff>

<commit_message>
added scatterplot and single linear regression to analytical report
</commit_message>
<xml_diff>
--- a/analysis_report/analytical_report.docx
+++ b/analysis_report/analytical_report.docx
@@ -2783,7 +2783,203 @@
         <w:t xml:space="preserve"> budget and box office revenue as, generally, high budget films correspond with more box office revenue.</w:t>
       </w:r>
     </w:p>
-    <w:p/>
+    <w:p>
+      <w:r>
+        <w:rPr>
+          <w:noProof/>
+        </w:rPr>
+        <w:drawing>
+          <wp:anchor distT="114300" distB="114300" distL="114300" distR="114300" simplePos="0" relativeHeight="251664384" behindDoc="1" locked="0" layoutInCell="1" hidden="0" allowOverlap="1" wp14:anchorId="4660573A" wp14:editId="17AFD056">
+            <wp:simplePos x="0" y="0"/>
+            <wp:positionH relativeFrom="column">
+              <wp:posOffset>3632200</wp:posOffset>
+            </wp:positionH>
+            <wp:positionV relativeFrom="paragraph">
+              <wp:posOffset>187325</wp:posOffset>
+            </wp:positionV>
+            <wp:extent cx="2747645" cy="2747645"/>
+            <wp:effectExtent l="0" t="0" r="0" b="0"/>
+            <wp:wrapTight wrapText="bothSides">
+              <wp:wrapPolygon edited="0">
+                <wp:start x="0" y="0"/>
+                <wp:lineTo x="0" y="21415"/>
+                <wp:lineTo x="21415" y="21415"/>
+                <wp:lineTo x="21415" y="0"/>
+                <wp:lineTo x="0" y="0"/>
+              </wp:wrapPolygon>
+            </wp:wrapTight>
+            <wp:docPr id="9" name="image4.jpg"/>
+            <wp:cNvGraphicFramePr/>
+            <a:graphic xmlns:a="http://schemas.openxmlformats.org/drawingml/2006/main">
+              <a:graphicData uri="http://schemas.openxmlformats.org/drawingml/2006/picture">
+                <pic:pic xmlns:pic="http://schemas.openxmlformats.org/drawingml/2006/picture">
+                  <pic:nvPicPr>
+                    <pic:cNvPr id="0" name="image4.jpg"/>
+                    <pic:cNvPicPr preferRelativeResize="0"/>
+                  </pic:nvPicPr>
+                  <pic:blipFill>
+                    <a:blip r:embed="rId6"/>
+                    <a:srcRect/>
+                    <a:stretch>
+                      <a:fillRect/>
+                    </a:stretch>
+                  </pic:blipFill>
+                  <pic:spPr>
+                    <a:xfrm>
+                      <a:off x="0" y="0"/>
+                      <a:ext cx="2747645" cy="2747645"/>
+                    </a:xfrm>
+                    <a:prstGeom prst="rect">
+                      <a:avLst/>
+                    </a:prstGeom>
+                    <a:ln/>
+                  </pic:spPr>
+                </pic:pic>
+              </a:graphicData>
+            </a:graphic>
+          </wp:anchor>
+        </w:drawing>
+      </w:r>
+    </w:p>
+    <w:p>
+      <w:pPr>
+        <w:pStyle w:val="Subtitle"/>
+        <w:rPr>
+          <w:rFonts w:ascii="Times New Roman" w:eastAsia="Times New Roman" w:hAnsi="Times New Roman" w:cs="Times New Roman"/>
+          <w:sz w:val="24"/>
+          <w:szCs w:val="24"/>
+        </w:rPr>
+      </w:pPr>
+      <w:r>
+        <w:rPr>
+          <w:rFonts w:ascii="Times New Roman" w:eastAsia="Times New Roman" w:hAnsi="Times New Roman" w:cs="Times New Roman"/>
+          <w:sz w:val="24"/>
+          <w:szCs w:val="24"/>
+        </w:rPr>
+        <w:t>Scatter Plot &amp; Single Linear Regression</w:t>
+      </w:r>
+    </w:p>
+    <w:p>
+      <w:pPr>
+        <w:rPr>
+          <w:rFonts w:ascii="Times New Roman" w:eastAsia="Times New Roman" w:hAnsi="Times New Roman" w:cs="Times New Roman"/>
+          <w:sz w:val="24"/>
+          <w:szCs w:val="24"/>
+        </w:rPr>
+      </w:pPr>
+      <w:r>
+        <w:rPr>
+          <w:rFonts w:ascii="Times New Roman" w:eastAsia="Times New Roman" w:hAnsi="Times New Roman" w:cs="Times New Roman"/>
+          <w:sz w:val="24"/>
+          <w:szCs w:val="24"/>
+        </w:rPr>
+        <w:t xml:space="preserve">From question 4, we observed a higher mean revenue for high budget movies as opposed to movies with a lower budget, suggesting a positive relationship between movie budget and revenue. Additionally, from question 5, the result of the hypothesis test shows that the means of high budget and lower budget films are statistically different. This means that the coefficient of the regression line for movie budget is non-zero from question 5 and    positive from question 4. Therefore, this aligns with what we see in the scatterplot in figure 6.1, as the coefficient of movie budget is 1.299. </w:t>
+      </w:r>
+    </w:p>
+    <w:p>
+      <w:r>
+        <w:rPr>
+          <w:noProof/>
+        </w:rPr>
+        <mc:AlternateContent>
+          <mc:Choice Requires="wps">
+            <w:drawing>
+              <wp:anchor distT="114300" distB="114300" distL="114300" distR="114300" simplePos="0" relativeHeight="251662336" behindDoc="0" locked="0" layoutInCell="1" hidden="0" allowOverlap="1" wp14:anchorId="7BBC494A" wp14:editId="1B7657E9">
+                <wp:simplePos x="0" y="0"/>
+                <wp:positionH relativeFrom="column">
+                  <wp:posOffset>3752850</wp:posOffset>
+                </wp:positionH>
+                <wp:positionV relativeFrom="paragraph">
+                  <wp:posOffset>160655</wp:posOffset>
+                </wp:positionV>
+                <wp:extent cx="2752725" cy="673100"/>
+                <wp:effectExtent l="0" t="0" r="0" b="0"/>
+                <wp:wrapSquare wrapText="bothSides" distT="114300" distB="114300" distL="114300" distR="114300"/>
+                <wp:docPr id="1" name="Text Box 1"/>
+                <wp:cNvGraphicFramePr/>
+                <a:graphic xmlns:a="http://schemas.openxmlformats.org/drawingml/2006/main">
+                  <a:graphicData uri="http://schemas.microsoft.com/office/word/2010/wordprocessingShape">
+                    <wps:wsp>
+                      <wps:cNvSpPr txBox="1"/>
+                      <wps:spPr>
+                        <a:xfrm>
+                          <a:off x="0" y="0"/>
+                          <a:ext cx="2752725" cy="673100"/>
+                        </a:xfrm>
+                        <a:prstGeom prst="rect">
+                          <a:avLst/>
+                        </a:prstGeom>
+                        <a:noFill/>
+                        <a:ln>
+                          <a:noFill/>
+                        </a:ln>
+                      </wps:spPr>
+                      <wps:txbx>
+                        <w:txbxContent>
+                          <w:p>
+                            <w:pPr>
+                              <w:spacing w:line="240" w:lineRule="auto"/>
+                              <w:textDirection w:val="btLr"/>
+                            </w:pPr>
+                            <w:r>
+                              <w:rPr>
+                                <w:rFonts w:ascii="Times New Roman" w:eastAsia="Times New Roman" w:hAnsi="Times New Roman" w:cs="Times New Roman"/>
+                                <w:i/>
+                                <w:color w:val="000000"/>
+                              </w:rPr>
+                              <w:t>Figure 6.1 - Single Linear Regression between box_office_revenue and movie_budget</w:t>
+                            </w:r>
+                          </w:p>
+                        </w:txbxContent>
+                      </wps:txbx>
+                      <wps:bodyPr spcFirstLastPara="1" wrap="square" lIns="91425" tIns="91425" rIns="91425" bIns="91425" anchor="t" anchorCtr="0">
+                        <a:noAutofit/>
+                      </wps:bodyPr>
+                    </wps:wsp>
+                  </a:graphicData>
+                </a:graphic>
+                <wp14:sizeRelV relativeFrom="margin">
+                  <wp14:pctHeight>0</wp14:pctHeight>
+                </wp14:sizeRelV>
+              </wp:anchor>
+            </w:drawing>
+          </mc:Choice>
+          <mc:Fallback>
+            <w:pict>
+              <v:shape w14:anchorId="7BBC494A" id="Text Box 1" o:spid="_x0000_s1027" type="#_x0000_t202" style="position:absolute;margin-left:295.5pt;margin-top:12.65pt;width:216.75pt;height:53pt;z-index:251662336;visibility:visible;mso-wrap-style:square;mso-height-percent:0;mso-wrap-distance-left:9pt;mso-wrap-distance-top:9pt;mso-wrap-distance-right:9pt;mso-wrap-distance-bottom:9pt;mso-position-horizontal:absolute;mso-position-horizontal-relative:text;mso-position-vertical:absolute;mso-position-vertical-relative:text;mso-height-percent:0;mso-height-relative:margin;v-text-anchor:top" o:gfxdata="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" filled="f" stroked="f">
+                <v:textbox inset="2.53958mm,2.53958mm,2.53958mm,2.53958mm">
+                  <w:txbxContent>
+                    <w:p>
+                      <w:pPr>
+                        <w:spacing w:line="240" w:lineRule="auto"/>
+                        <w:textDirection w:val="btLr"/>
+                      </w:pPr>
+                      <w:r>
+                        <w:rPr>
+                          <w:rFonts w:ascii="Times New Roman" w:eastAsia="Times New Roman" w:hAnsi="Times New Roman" w:cs="Times New Roman"/>
+                          <w:i/>
+                          <w:color w:val="000000"/>
+                        </w:rPr>
+                        <w:t>Figure 6.1 - Single Linear Regression between box_office_revenue and movie_budget</w:t>
+                      </w:r>
+                    </w:p>
+                  </w:txbxContent>
+                </v:textbox>
+                <w10:wrap type="square"/>
+              </v:shape>
+            </w:pict>
+          </mc:Fallback>
+        </mc:AlternateContent>
+      </w:r>
+      <w:r>
+        <w:rPr>
+          <w:rFonts w:ascii="Times New Roman" w:eastAsia="Times New Roman" w:hAnsi="Times New Roman" w:cs="Times New Roman"/>
+          <w:sz w:val="24"/>
+          <w:szCs w:val="24"/>
+        </w:rPr>
+        <w:t xml:space="preserve">                 </w:t>
+      </w:r>
+    </w:p>
     <w:sectPr>
       <w:pgSz w:w="12240" w:h="15840"/>
       <w:pgMar w:top="1440" w:right="1440" w:bottom="1440" w:left="1440" w:header="720" w:footer="720" w:gutter="0"/>

</xml_diff>

<commit_message>
Linear Regression hypothesis tests
</commit_message>
<xml_diff>
--- a/analysis_report/analytical_report.docx
+++ b/analysis_report/analytical_report.docx
@@ -2789,13 +2789,13 @@
           <w:noProof/>
         </w:rPr>
         <w:drawing>
-          <wp:anchor distT="114300" distB="114300" distL="114300" distR="114300" simplePos="0" relativeHeight="251664384" behindDoc="1" locked="0" layoutInCell="1" hidden="0" allowOverlap="1" wp14:anchorId="4660573A" wp14:editId="17AFD056">
+          <wp:anchor distT="114300" distB="114300" distL="114300" distR="114300" simplePos="0" relativeHeight="251664384" behindDoc="1" locked="0" layoutInCell="1" hidden="0" allowOverlap="1" wp14:anchorId="4660573A" wp14:editId="278590C8">
             <wp:simplePos x="0" y="0"/>
             <wp:positionH relativeFrom="column">
-              <wp:posOffset>3632200</wp:posOffset>
+              <wp:posOffset>3359150</wp:posOffset>
             </wp:positionH>
             <wp:positionV relativeFrom="paragraph">
-              <wp:posOffset>187325</wp:posOffset>
+              <wp:posOffset>85725</wp:posOffset>
             </wp:positionV>
             <wp:extent cx="2747645" cy="2747645"/>
             <wp:effectExtent l="0" t="0" r="0" b="0"/>
@@ -2869,28 +2869,18 @@
       </w:pPr>
       <w:r>
         <w:rPr>
-          <w:rFonts w:ascii="Times New Roman" w:eastAsia="Times New Roman" w:hAnsi="Times New Roman" w:cs="Times New Roman"/>
-          <w:sz w:val="24"/>
-          <w:szCs w:val="24"/>
-        </w:rPr>
-        <w:t xml:space="preserve">From question 4, we observed a higher mean revenue for high budget movies as opposed to movies with a lower budget, suggesting a positive relationship between movie budget and revenue. Additionally, from question 5, the result of the hypothesis test shows that the means of high budget and lower budget films are statistically different. This means that the coefficient of the regression line for movie budget is non-zero from question 5 and    positive from question 4. Therefore, this aligns with what we see in the scatterplot in figure 6.1, as the coefficient of movie budget is 1.299. </w:t>
-      </w:r>
-    </w:p>
-    <w:p>
-      <w:r>
-        <w:rPr>
           <w:noProof/>
         </w:rPr>
         <mc:AlternateContent>
           <mc:Choice Requires="wps">
             <w:drawing>
-              <wp:anchor distT="114300" distB="114300" distL="114300" distR="114300" simplePos="0" relativeHeight="251662336" behindDoc="0" locked="0" layoutInCell="1" hidden="0" allowOverlap="1" wp14:anchorId="7BBC494A" wp14:editId="1B7657E9">
+              <wp:anchor distT="114300" distB="114300" distL="114300" distR="114300" simplePos="0" relativeHeight="251662336" behindDoc="0" locked="0" layoutInCell="1" hidden="0" allowOverlap="1" wp14:anchorId="7BBC494A" wp14:editId="283C9546">
                 <wp:simplePos x="0" y="0"/>
                 <wp:positionH relativeFrom="column">
-                  <wp:posOffset>3752850</wp:posOffset>
+                  <wp:posOffset>3530600</wp:posOffset>
                 </wp:positionH>
                 <wp:positionV relativeFrom="paragraph">
-                  <wp:posOffset>160655</wp:posOffset>
+                  <wp:posOffset>2153920</wp:posOffset>
                 </wp:positionV>
                 <wp:extent cx="2752725" cy="673100"/>
                 <wp:effectExtent l="0" t="0" r="0" b="0"/>
@@ -2946,7 +2936,7 @@
           </mc:Choice>
           <mc:Fallback>
             <w:pict>
-              <v:shape w14:anchorId="7BBC494A" id="Text Box 1" o:spid="_x0000_s1027" type="#_x0000_t202" style="position:absolute;margin-left:295.5pt;margin-top:12.65pt;width:216.75pt;height:53pt;z-index:251662336;visibility:visible;mso-wrap-style:square;mso-height-percent:0;mso-wrap-distance-left:9pt;mso-wrap-distance-top:9pt;mso-wrap-distance-right:9pt;mso-wrap-distance-bottom:9pt;mso-position-horizontal:absolute;mso-position-horizontal-relative:text;mso-position-vertical:absolute;mso-position-vertical-relative:text;mso-height-percent:0;mso-height-relative:margin;v-text-anchor:top" o:gfxdata="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" filled="f" stroked="f">
+              <v:shape w14:anchorId="7BBC494A" id="Text Box 1" o:spid="_x0000_s1027" type="#_x0000_t202" style="position:absolute;margin-left:278pt;margin-top:169.6pt;width:216.75pt;height:53pt;z-index:251662336;visibility:visible;mso-wrap-style:square;mso-height-percent:0;mso-wrap-distance-left:9pt;mso-wrap-distance-top:9pt;mso-wrap-distance-right:9pt;mso-wrap-distance-bottom:9pt;mso-position-horizontal:absolute;mso-position-horizontal-relative:text;mso-position-vertical:absolute;mso-position-vertical-relative:text;mso-height-percent:0;mso-height-relative:margin;v-text-anchor:top" o:gfxdata="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" filled="f" stroked="f">
                 <v:textbox inset="2.53958mm,2.53958mm,2.53958mm,2.53958mm">
                   <w:txbxContent>
                     <w:p>
@@ -2977,9 +2967,3017 @@
           <w:sz w:val="24"/>
           <w:szCs w:val="24"/>
         </w:rPr>
+        <w:t xml:space="preserve">From question 4, we observed a higher mean revenue for high budget movies as opposed to movies with a lower budget, suggesting a positive relationship between movie budget and revenue. Additionally, from question 5, the result of the hypothesis test shows that the means of high budget and lower budget films are statistically different. This means that the coefficient of the regression line for movie budget is non-zero from question 5 and    positive from question 4. Therefore, this aligns with what we see in the scatterplot in figure 6.1, as the coefficient of movie budget is 1.299. </w:t>
+      </w:r>
+    </w:p>
+    <w:p>
+      <w:pPr>
+        <w:rPr>
+          <w:rFonts w:ascii="Times New Roman" w:eastAsia="Times New Roman" w:hAnsi="Times New Roman" w:cs="Times New Roman"/>
+          <w:sz w:val="24"/>
+          <w:szCs w:val="24"/>
+        </w:rPr>
+      </w:pPr>
+      <w:r>
+        <w:rPr>
+          <w:rFonts w:ascii="Times New Roman" w:eastAsia="Times New Roman" w:hAnsi="Times New Roman" w:cs="Times New Roman"/>
+          <w:sz w:val="24"/>
+          <w:szCs w:val="24"/>
+        </w:rPr>
         <w:t xml:space="preserve">                 </w:t>
       </w:r>
     </w:p>
+    <w:p>
+      <w:pPr>
+        <w:pStyle w:val="Subtitle"/>
+        <w:rPr>
+          <w:b/>
+          <w:color w:val="000000"/>
+          <w:sz w:val="22"/>
+          <w:szCs w:val="22"/>
+        </w:rPr>
+      </w:pPr>
+      <w:r>
+        <w:rPr>
+          <w:rFonts w:ascii="Times New Roman" w:eastAsia="Times New Roman" w:hAnsi="Times New Roman" w:cs="Times New Roman"/>
+          <w:b/>
+          <w:sz w:val="24"/>
+          <w:szCs w:val="24"/>
+        </w:rPr>
+        <w:t>Single Linear Regres</w:t>
+      </w:r>
+      <w:r>
+        <w:rPr>
+          <w:rFonts w:ascii="Times New Roman" w:eastAsia="Times New Roman" w:hAnsi="Times New Roman" w:cs="Times New Roman"/>
+          <w:b/>
+          <w:sz w:val="24"/>
+          <w:szCs w:val="24"/>
+        </w:rPr>
+        <w:t>s</w:t>
+      </w:r>
+      <w:r>
+        <w:rPr>
+          <w:rFonts w:ascii="Times New Roman" w:eastAsia="Times New Roman" w:hAnsi="Times New Roman" w:cs="Times New Roman"/>
+          <w:b/>
+          <w:sz w:val="24"/>
+          <w:szCs w:val="24"/>
+        </w:rPr>
+        <w:t xml:space="preserve">ions </w:t>
+      </w:r>
+    </w:p>
+    <w:tbl>
+      <w:tblPr>
+        <w:tblW w:w="9360" w:type="dxa"/>
+        <w:tblLayout w:type="fixed"/>
+        <w:tblLook w:val="0600" w:firstRow="0" w:lastRow="0" w:firstColumn="0" w:lastColumn="0" w:noHBand="1" w:noVBand="1"/>
+      </w:tblPr>
+      <w:tblGrid>
+        <w:gridCol w:w="3990"/>
+        <w:gridCol w:w="1545"/>
+        <w:gridCol w:w="1275"/>
+        <w:gridCol w:w="1275"/>
+        <w:gridCol w:w="1275"/>
+      </w:tblGrid>
+      <w:tr>
+        <w:trPr>
+          <w:trHeight w:val="664"/>
+        </w:trPr>
+        <w:tc>
+          <w:tcPr>
+            <w:tcW w:w="3990" w:type="dxa"/>
+            <w:shd w:val="clear" w:color="auto" w:fill="93C47D"/>
+            <w:tcMar>
+              <w:top w:w="100" w:type="dxa"/>
+              <w:left w:w="100" w:type="dxa"/>
+              <w:bottom w:w="100" w:type="dxa"/>
+              <w:right w:w="100" w:type="dxa"/>
+            </w:tcMar>
+          </w:tcPr>
+          <w:p>
+            <w:pPr>
+              <w:widowControl w:val="0"/>
+              <w:spacing w:line="240" w:lineRule="auto"/>
+              <w:rPr>
+                <w:rFonts w:ascii="Times New Roman" w:eastAsia="Times New Roman" w:hAnsi="Times New Roman" w:cs="Times New Roman"/>
+                <w:sz w:val="24"/>
+                <w:szCs w:val="24"/>
+              </w:rPr>
+            </w:pPr>
+            <w:r>
+              <w:rPr>
+                <w:rFonts w:ascii="Times New Roman" w:eastAsia="Times New Roman" w:hAnsi="Times New Roman" w:cs="Times New Roman"/>
+                <w:sz w:val="24"/>
+                <w:szCs w:val="24"/>
+              </w:rPr>
+              <w:t>Regression</w:t>
+            </w:r>
+          </w:p>
+        </w:tc>
+        <w:tc>
+          <w:tcPr>
+            <w:tcW w:w="1545" w:type="dxa"/>
+            <w:shd w:val="clear" w:color="auto" w:fill="93C47D"/>
+            <w:tcMar>
+              <w:top w:w="100" w:type="dxa"/>
+              <w:left w:w="100" w:type="dxa"/>
+              <w:bottom w:w="100" w:type="dxa"/>
+              <w:right w:w="100" w:type="dxa"/>
+            </w:tcMar>
+          </w:tcPr>
+          <w:p>
+            <w:pPr>
+              <w:widowControl w:val="0"/>
+              <w:spacing w:line="240" w:lineRule="auto"/>
+              <w:jc w:val="center"/>
+              <w:rPr>
+                <w:rFonts w:ascii="Times New Roman" w:eastAsia="Times New Roman" w:hAnsi="Times New Roman" w:cs="Times New Roman"/>
+                <w:sz w:val="24"/>
+                <w:szCs w:val="24"/>
+              </w:rPr>
+            </w:pPr>
+            <m:oMathPara>
+              <m:oMath>
+                <m:acc>
+                  <m:accPr>
+                    <m:ctrlPr>
+                      <w:rPr>
+                        <w:rFonts w:ascii="Cambria Math" w:hAnsi="Cambria Math"/>
+                      </w:rPr>
+                    </m:ctrlPr>
+                  </m:accPr>
+                  <m:e>
+                    <m:sSub>
+                      <m:sSubPr>
+                        <m:ctrlPr>
+                          <w:rPr>
+                            <w:rFonts w:ascii="Cambria Math" w:eastAsia="Times New Roman" w:hAnsi="Cambria Math" w:cs="Times New Roman"/>
+                            <w:sz w:val="24"/>
+                            <w:szCs w:val="24"/>
+                          </w:rPr>
+                        </m:ctrlPr>
+                      </m:sSubPr>
+                      <m:e>
+                        <m:r>
+                          <w:rPr>
+                            <w:rFonts w:ascii="Cambria Math" w:eastAsia="Times New Roman" w:hAnsi="Cambria Math" w:cs="Times New Roman"/>
+                            <w:sz w:val="24"/>
+                            <w:szCs w:val="24"/>
+                          </w:rPr>
+                          <m:t>β</m:t>
+                        </m:r>
+                      </m:e>
+                      <m:sub>
+                        <m:r>
+                          <w:rPr>
+                            <w:rFonts w:ascii="Cambria Math" w:eastAsia="Times New Roman" w:hAnsi="Cambria Math" w:cs="Times New Roman"/>
+                            <w:sz w:val="24"/>
+                            <w:szCs w:val="24"/>
+                          </w:rPr>
+                          <m:t>0</m:t>
+                        </m:r>
+                      </m:sub>
+                    </m:sSub>
+                  </m:e>
+                </m:acc>
+              </m:oMath>
+            </m:oMathPara>
+          </w:p>
+        </w:tc>
+        <w:tc>
+          <w:tcPr>
+            <w:tcW w:w="1275" w:type="dxa"/>
+            <w:shd w:val="clear" w:color="auto" w:fill="93C47D"/>
+            <w:tcMar>
+              <w:top w:w="100" w:type="dxa"/>
+              <w:left w:w="100" w:type="dxa"/>
+              <w:bottom w:w="100" w:type="dxa"/>
+              <w:right w:w="100" w:type="dxa"/>
+            </w:tcMar>
+          </w:tcPr>
+          <w:p>
+            <w:pPr>
+              <w:widowControl w:val="0"/>
+              <w:spacing w:line="240" w:lineRule="auto"/>
+              <w:jc w:val="center"/>
+              <w:rPr>
+                <w:rFonts w:ascii="Times New Roman" w:eastAsia="Times New Roman" w:hAnsi="Times New Roman" w:cs="Times New Roman"/>
+                <w:sz w:val="24"/>
+                <w:szCs w:val="24"/>
+              </w:rPr>
+            </w:pPr>
+            <m:oMathPara>
+              <m:oMath>
+                <m:acc>
+                  <m:accPr>
+                    <m:ctrlPr>
+                      <w:rPr>
+                        <w:rFonts w:ascii="Cambria Math" w:hAnsi="Cambria Math"/>
+                      </w:rPr>
+                    </m:ctrlPr>
+                  </m:accPr>
+                  <m:e>
+                    <m:sSub>
+                      <m:sSubPr>
+                        <m:ctrlPr>
+                          <w:rPr>
+                            <w:rFonts w:ascii="Cambria Math" w:eastAsia="Times New Roman" w:hAnsi="Cambria Math" w:cs="Times New Roman"/>
+                            <w:sz w:val="24"/>
+                            <w:szCs w:val="24"/>
+                          </w:rPr>
+                        </m:ctrlPr>
+                      </m:sSubPr>
+                      <m:e>
+                        <m:r>
+                          <w:rPr>
+                            <w:rFonts w:ascii="Cambria Math" w:eastAsia="Times New Roman" w:hAnsi="Cambria Math" w:cs="Times New Roman"/>
+                            <w:sz w:val="24"/>
+                            <w:szCs w:val="24"/>
+                          </w:rPr>
+                          <m:t>β</m:t>
+                        </m:r>
+                      </m:e>
+                      <m:sub>
+                        <m:r>
+                          <w:rPr>
+                            <w:rFonts w:ascii="Cambria Math" w:eastAsia="Times New Roman" w:hAnsi="Cambria Math" w:cs="Times New Roman"/>
+                            <w:sz w:val="24"/>
+                            <w:szCs w:val="24"/>
+                          </w:rPr>
+                          <m:t>1</m:t>
+                        </m:r>
+                      </m:sub>
+                    </m:sSub>
+                  </m:e>
+                </m:acc>
+              </m:oMath>
+            </m:oMathPara>
+          </w:p>
+        </w:tc>
+        <w:tc>
+          <w:tcPr>
+            <w:tcW w:w="1275" w:type="dxa"/>
+            <w:shd w:val="clear" w:color="auto" w:fill="93C47D"/>
+            <w:tcMar>
+              <w:top w:w="100" w:type="dxa"/>
+              <w:left w:w="100" w:type="dxa"/>
+              <w:bottom w:w="100" w:type="dxa"/>
+              <w:right w:w="100" w:type="dxa"/>
+            </w:tcMar>
+          </w:tcPr>
+          <w:p>
+            <w:pPr>
+              <w:widowControl w:val="0"/>
+              <w:spacing w:line="240" w:lineRule="auto"/>
+              <w:jc w:val="center"/>
+              <w:rPr>
+                <w:rFonts w:ascii="Times New Roman" w:eastAsia="Times New Roman" w:hAnsi="Times New Roman" w:cs="Times New Roman"/>
+                <w:sz w:val="24"/>
+                <w:szCs w:val="24"/>
+              </w:rPr>
+            </w:pPr>
+            <w:proofErr w:type="gramStart"/>
+            <w:r>
+              <w:rPr>
+                <w:rFonts w:ascii="Times New Roman" w:eastAsia="Times New Roman" w:hAnsi="Times New Roman" w:cs="Times New Roman"/>
+                <w:sz w:val="24"/>
+                <w:szCs w:val="24"/>
+              </w:rPr>
+              <w:t>SE(</w:t>
+            </w:r>
+            <w:proofErr w:type="gramEnd"/>
+            <m:oMath>
+              <m:acc>
+                <m:accPr>
+                  <m:ctrlPr>
+                    <w:rPr>
+                      <w:rFonts w:ascii="Cambria Math" w:hAnsi="Cambria Math"/>
+                    </w:rPr>
+                  </m:ctrlPr>
+                </m:accPr>
+                <m:e>
+                  <m:sSub>
+                    <m:sSubPr>
+                      <m:ctrlPr>
+                        <w:rPr>
+                          <w:rFonts w:ascii="Cambria Math" w:eastAsia="Times New Roman" w:hAnsi="Cambria Math" w:cs="Times New Roman"/>
+                          <w:sz w:val="24"/>
+                          <w:szCs w:val="24"/>
+                        </w:rPr>
+                      </m:ctrlPr>
+                    </m:sSubPr>
+                    <m:e>
+                      <m:r>
+                        <w:rPr>
+                          <w:rFonts w:ascii="Cambria Math" w:eastAsia="Times New Roman" w:hAnsi="Cambria Math" w:cs="Times New Roman"/>
+                          <w:sz w:val="24"/>
+                          <w:szCs w:val="24"/>
+                        </w:rPr>
+                        <m:t>β</m:t>
+                      </m:r>
+                    </m:e>
+                    <m:sub>
+                      <m:r>
+                        <w:rPr>
+                          <w:rFonts w:ascii="Cambria Math" w:eastAsia="Times New Roman" w:hAnsi="Cambria Math" w:cs="Times New Roman"/>
+                          <w:sz w:val="24"/>
+                          <w:szCs w:val="24"/>
+                        </w:rPr>
+                        <m:t>0</m:t>
+                      </m:r>
+                    </m:sub>
+                  </m:sSub>
+                </m:e>
+              </m:acc>
+            </m:oMath>
+            <w:r>
+              <w:rPr>
+                <w:rFonts w:ascii="Times New Roman" w:eastAsia="Times New Roman" w:hAnsi="Times New Roman" w:cs="Times New Roman"/>
+                <w:sz w:val="24"/>
+                <w:szCs w:val="24"/>
+              </w:rPr>
+              <w:t>)</w:t>
+            </w:r>
+          </w:p>
+        </w:tc>
+        <w:tc>
+          <w:tcPr>
+            <w:tcW w:w="1275" w:type="dxa"/>
+            <w:shd w:val="clear" w:color="auto" w:fill="93C47D"/>
+            <w:tcMar>
+              <w:top w:w="100" w:type="dxa"/>
+              <w:left w:w="100" w:type="dxa"/>
+              <w:bottom w:w="100" w:type="dxa"/>
+              <w:right w:w="100" w:type="dxa"/>
+            </w:tcMar>
+          </w:tcPr>
+          <w:p>
+            <w:pPr>
+              <w:widowControl w:val="0"/>
+              <w:spacing w:line="240" w:lineRule="auto"/>
+              <w:jc w:val="center"/>
+              <w:rPr>
+                <w:rFonts w:ascii="Times New Roman" w:eastAsia="Times New Roman" w:hAnsi="Times New Roman" w:cs="Times New Roman"/>
+                <w:sz w:val="24"/>
+                <w:szCs w:val="24"/>
+              </w:rPr>
+            </w:pPr>
+            <w:proofErr w:type="gramStart"/>
+            <w:r>
+              <w:rPr>
+                <w:rFonts w:ascii="Times New Roman" w:eastAsia="Times New Roman" w:hAnsi="Times New Roman" w:cs="Times New Roman"/>
+                <w:sz w:val="24"/>
+                <w:szCs w:val="24"/>
+              </w:rPr>
+              <w:t>SE(</w:t>
+            </w:r>
+            <w:proofErr w:type="gramEnd"/>
+            <m:oMath>
+              <m:acc>
+                <m:accPr>
+                  <m:ctrlPr>
+                    <w:rPr>
+                      <w:rFonts w:ascii="Cambria Math" w:hAnsi="Cambria Math"/>
+                    </w:rPr>
+                  </m:ctrlPr>
+                </m:accPr>
+                <m:e>
+                  <m:sSub>
+                    <m:sSubPr>
+                      <m:ctrlPr>
+                        <w:rPr>
+                          <w:rFonts w:ascii="Cambria Math" w:eastAsia="Times New Roman" w:hAnsi="Cambria Math" w:cs="Times New Roman"/>
+                          <w:sz w:val="24"/>
+                          <w:szCs w:val="24"/>
+                        </w:rPr>
+                      </m:ctrlPr>
+                    </m:sSubPr>
+                    <m:e>
+                      <m:r>
+                        <w:rPr>
+                          <w:rFonts w:ascii="Cambria Math" w:eastAsia="Times New Roman" w:hAnsi="Cambria Math" w:cs="Times New Roman"/>
+                          <w:sz w:val="24"/>
+                          <w:szCs w:val="24"/>
+                        </w:rPr>
+                        <m:t>β</m:t>
+                      </m:r>
+                    </m:e>
+                    <m:sub>
+                      <m:r>
+                        <w:rPr>
+                          <w:rFonts w:ascii="Cambria Math" w:eastAsia="Times New Roman" w:hAnsi="Cambria Math" w:cs="Times New Roman"/>
+                          <w:sz w:val="24"/>
+                          <w:szCs w:val="24"/>
+                        </w:rPr>
+                        <m:t>1</m:t>
+                      </m:r>
+                    </m:sub>
+                  </m:sSub>
+                </m:e>
+              </m:acc>
+            </m:oMath>
+            <w:r>
+              <w:rPr>
+                <w:rFonts w:ascii="Times New Roman" w:eastAsia="Times New Roman" w:hAnsi="Times New Roman" w:cs="Times New Roman"/>
+                <w:sz w:val="24"/>
+                <w:szCs w:val="24"/>
+              </w:rPr>
+              <w:t>)</w:t>
+            </w:r>
+          </w:p>
+        </w:tc>
+      </w:tr>
+      <w:tr>
+        <w:tc>
+          <w:tcPr>
+            <w:tcW w:w="3990" w:type="dxa"/>
+            <w:shd w:val="clear" w:color="auto" w:fill="93C47D"/>
+            <w:tcMar>
+              <w:top w:w="100" w:type="dxa"/>
+              <w:left w:w="100" w:type="dxa"/>
+              <w:bottom w:w="100" w:type="dxa"/>
+              <w:right w:w="100" w:type="dxa"/>
+            </w:tcMar>
+          </w:tcPr>
+          <w:p>
+            <w:pPr>
+              <w:widowControl w:val="0"/>
+              <w:spacing w:line="240" w:lineRule="auto"/>
+              <w:rPr>
+                <w:rFonts w:ascii="Times New Roman" w:eastAsia="Times New Roman" w:hAnsi="Times New Roman" w:cs="Times New Roman"/>
+                <w:sz w:val="24"/>
+                <w:szCs w:val="24"/>
+              </w:rPr>
+            </w:pPr>
+            <w:r>
+              <w:rPr>
+                <w:rFonts w:ascii="Times New Roman" w:eastAsia="Times New Roman" w:hAnsi="Times New Roman" w:cs="Times New Roman"/>
+                <w:sz w:val="24"/>
+                <w:szCs w:val="24"/>
+              </w:rPr>
+              <w:t>Regression 1 (Box Office Revenue vs Movie Budget)</w:t>
+            </w:r>
+          </w:p>
+        </w:tc>
+        <w:tc>
+          <w:tcPr>
+            <w:tcW w:w="1545" w:type="dxa"/>
+            <w:shd w:val="clear" w:color="auto" w:fill="D9EAD3"/>
+            <w:tcMar>
+              <w:top w:w="100" w:type="dxa"/>
+              <w:left w:w="100" w:type="dxa"/>
+              <w:bottom w:w="100" w:type="dxa"/>
+              <w:right w:w="100" w:type="dxa"/>
+            </w:tcMar>
+          </w:tcPr>
+          <w:p>
+            <w:pPr>
+              <w:widowControl w:val="0"/>
+              <w:spacing w:line="240" w:lineRule="auto"/>
+              <w:jc w:val="center"/>
+              <w:rPr>
+                <w:rFonts w:ascii="Times New Roman" w:eastAsia="Times New Roman" w:hAnsi="Times New Roman" w:cs="Times New Roman"/>
+                <w:sz w:val="24"/>
+                <w:szCs w:val="24"/>
+              </w:rPr>
+            </w:pPr>
+            <w:r>
+              <w:rPr>
+                <w:rFonts w:ascii="Times New Roman" w:eastAsia="Times New Roman" w:hAnsi="Times New Roman" w:cs="Times New Roman"/>
+                <w:sz w:val="24"/>
+                <w:szCs w:val="24"/>
+              </w:rPr>
+              <w:t>96.745</w:t>
+            </w:r>
+          </w:p>
+        </w:tc>
+        <w:tc>
+          <w:tcPr>
+            <w:tcW w:w="1275" w:type="dxa"/>
+            <w:shd w:val="clear" w:color="auto" w:fill="D9EAD3"/>
+            <w:tcMar>
+              <w:top w:w="100" w:type="dxa"/>
+              <w:left w:w="100" w:type="dxa"/>
+              <w:bottom w:w="100" w:type="dxa"/>
+              <w:right w:w="100" w:type="dxa"/>
+            </w:tcMar>
+          </w:tcPr>
+          <w:p>
+            <w:pPr>
+              <w:widowControl w:val="0"/>
+              <w:spacing w:line="240" w:lineRule="auto"/>
+              <w:jc w:val="center"/>
+              <w:rPr>
+                <w:rFonts w:ascii="Times New Roman" w:eastAsia="Times New Roman" w:hAnsi="Times New Roman" w:cs="Times New Roman"/>
+                <w:sz w:val="24"/>
+                <w:szCs w:val="24"/>
+              </w:rPr>
+            </w:pPr>
+            <w:r>
+              <w:rPr>
+                <w:rFonts w:ascii="Times New Roman" w:eastAsia="Times New Roman" w:hAnsi="Times New Roman" w:cs="Times New Roman"/>
+                <w:sz w:val="24"/>
+                <w:szCs w:val="24"/>
+              </w:rPr>
+              <w:t>1.299</w:t>
+            </w:r>
+          </w:p>
+        </w:tc>
+        <w:tc>
+          <w:tcPr>
+            <w:tcW w:w="1275" w:type="dxa"/>
+            <w:shd w:val="clear" w:color="auto" w:fill="D9EAD3"/>
+            <w:tcMar>
+              <w:top w:w="100" w:type="dxa"/>
+              <w:left w:w="100" w:type="dxa"/>
+              <w:bottom w:w="100" w:type="dxa"/>
+              <w:right w:w="100" w:type="dxa"/>
+            </w:tcMar>
+          </w:tcPr>
+          <w:p>
+            <w:pPr>
+              <w:widowControl w:val="0"/>
+              <w:spacing w:line="240" w:lineRule="auto"/>
+              <w:rPr>
+                <w:rFonts w:ascii="Times New Roman" w:eastAsia="Times New Roman" w:hAnsi="Times New Roman" w:cs="Times New Roman"/>
+                <w:sz w:val="24"/>
+                <w:szCs w:val="24"/>
+              </w:rPr>
+            </w:pPr>
+            <w:r>
+              <w:rPr>
+                <w:rFonts w:ascii="Times New Roman" w:eastAsia="Times New Roman" w:hAnsi="Times New Roman" w:cs="Times New Roman"/>
+                <w:sz w:val="24"/>
+                <w:szCs w:val="24"/>
+              </w:rPr>
+              <w:t>20.541</w:t>
+            </w:r>
+          </w:p>
+        </w:tc>
+        <w:tc>
+          <w:tcPr>
+            <w:tcW w:w="1275" w:type="dxa"/>
+            <w:shd w:val="clear" w:color="auto" w:fill="D9EAD3"/>
+            <w:tcMar>
+              <w:top w:w="100" w:type="dxa"/>
+              <w:left w:w="100" w:type="dxa"/>
+              <w:bottom w:w="100" w:type="dxa"/>
+              <w:right w:w="100" w:type="dxa"/>
+            </w:tcMar>
+          </w:tcPr>
+          <w:p>
+            <w:pPr>
+              <w:widowControl w:val="0"/>
+              <w:spacing w:line="240" w:lineRule="auto"/>
+              <w:rPr>
+                <w:rFonts w:ascii="Times New Roman" w:eastAsia="Times New Roman" w:hAnsi="Times New Roman" w:cs="Times New Roman"/>
+                <w:sz w:val="24"/>
+                <w:szCs w:val="24"/>
+              </w:rPr>
+            </w:pPr>
+            <w:r>
+              <w:rPr>
+                <w:rFonts w:ascii="Times New Roman" w:eastAsia="Times New Roman" w:hAnsi="Times New Roman" w:cs="Times New Roman"/>
+                <w:sz w:val="24"/>
+                <w:szCs w:val="24"/>
+              </w:rPr>
+              <w:t>0.233</w:t>
+            </w:r>
+          </w:p>
+        </w:tc>
+      </w:tr>
+      <w:tr>
+        <w:tc>
+          <w:tcPr>
+            <w:tcW w:w="3990" w:type="dxa"/>
+            <w:shd w:val="clear" w:color="auto" w:fill="93C47D"/>
+            <w:tcMar>
+              <w:top w:w="100" w:type="dxa"/>
+              <w:left w:w="100" w:type="dxa"/>
+              <w:bottom w:w="100" w:type="dxa"/>
+              <w:right w:w="100" w:type="dxa"/>
+            </w:tcMar>
+          </w:tcPr>
+          <w:p>
+            <w:pPr>
+              <w:widowControl w:val="0"/>
+              <w:spacing w:line="240" w:lineRule="auto"/>
+              <w:rPr>
+                <w:rFonts w:ascii="Times New Roman" w:eastAsia="Times New Roman" w:hAnsi="Times New Roman" w:cs="Times New Roman"/>
+                <w:sz w:val="24"/>
+                <w:szCs w:val="24"/>
+              </w:rPr>
+            </w:pPr>
+            <w:r>
+              <w:rPr>
+                <w:rFonts w:ascii="Times New Roman" w:eastAsia="Times New Roman" w:hAnsi="Times New Roman" w:cs="Times New Roman"/>
+                <w:sz w:val="24"/>
+                <w:szCs w:val="24"/>
+              </w:rPr>
+              <w:t>Regression 2 (Box Office Revenue vs Audience Score)</w:t>
+            </w:r>
+          </w:p>
+        </w:tc>
+        <w:tc>
+          <w:tcPr>
+            <w:tcW w:w="1545" w:type="dxa"/>
+            <w:shd w:val="clear" w:color="auto" w:fill="D9EAD3"/>
+            <w:tcMar>
+              <w:top w:w="100" w:type="dxa"/>
+              <w:left w:w="100" w:type="dxa"/>
+              <w:bottom w:w="100" w:type="dxa"/>
+              <w:right w:w="100" w:type="dxa"/>
+            </w:tcMar>
+          </w:tcPr>
+          <w:p>
+            <w:pPr>
+              <w:widowControl w:val="0"/>
+              <w:spacing w:line="240" w:lineRule="auto"/>
+              <w:jc w:val="center"/>
+              <w:rPr>
+                <w:rFonts w:ascii="Times New Roman" w:eastAsia="Times New Roman" w:hAnsi="Times New Roman" w:cs="Times New Roman"/>
+                <w:sz w:val="24"/>
+                <w:szCs w:val="24"/>
+              </w:rPr>
+            </w:pPr>
+            <w:r>
+              <w:rPr>
+                <w:rFonts w:ascii="Times New Roman" w:eastAsia="Times New Roman" w:hAnsi="Times New Roman" w:cs="Times New Roman"/>
+                <w:sz w:val="24"/>
+                <w:szCs w:val="24"/>
+              </w:rPr>
+              <w:t>45.009</w:t>
+            </w:r>
+          </w:p>
+        </w:tc>
+        <w:tc>
+          <w:tcPr>
+            <w:tcW w:w="1275" w:type="dxa"/>
+            <w:shd w:val="clear" w:color="auto" w:fill="D9EAD3"/>
+            <w:tcMar>
+              <w:top w:w="100" w:type="dxa"/>
+              <w:left w:w="100" w:type="dxa"/>
+              <w:bottom w:w="100" w:type="dxa"/>
+              <w:right w:w="100" w:type="dxa"/>
+            </w:tcMar>
+          </w:tcPr>
+          <w:p>
+            <w:pPr>
+              <w:widowControl w:val="0"/>
+              <w:spacing w:line="240" w:lineRule="auto"/>
+              <w:jc w:val="center"/>
+              <w:rPr>
+                <w:rFonts w:ascii="Times New Roman" w:eastAsia="Times New Roman" w:hAnsi="Times New Roman" w:cs="Times New Roman"/>
+                <w:sz w:val="24"/>
+                <w:szCs w:val="24"/>
+              </w:rPr>
+            </w:pPr>
+            <w:r>
+              <w:rPr>
+                <w:rFonts w:ascii="Times New Roman" w:eastAsia="Times New Roman" w:hAnsi="Times New Roman" w:cs="Times New Roman"/>
+                <w:sz w:val="24"/>
+                <w:szCs w:val="24"/>
+              </w:rPr>
+              <w:t>2.452</w:t>
+            </w:r>
+          </w:p>
+        </w:tc>
+        <w:tc>
+          <w:tcPr>
+            <w:tcW w:w="1275" w:type="dxa"/>
+            <w:shd w:val="clear" w:color="auto" w:fill="D9EAD3"/>
+            <w:tcMar>
+              <w:top w:w="100" w:type="dxa"/>
+              <w:left w:w="100" w:type="dxa"/>
+              <w:bottom w:w="100" w:type="dxa"/>
+              <w:right w:w="100" w:type="dxa"/>
+            </w:tcMar>
+          </w:tcPr>
+          <w:p>
+            <w:pPr>
+              <w:widowControl w:val="0"/>
+              <w:spacing w:line="240" w:lineRule="auto"/>
+              <w:rPr>
+                <w:rFonts w:ascii="Times New Roman" w:eastAsia="Times New Roman" w:hAnsi="Times New Roman" w:cs="Times New Roman"/>
+                <w:sz w:val="24"/>
+                <w:szCs w:val="24"/>
+              </w:rPr>
+            </w:pPr>
+            <w:r>
+              <w:rPr>
+                <w:rFonts w:ascii="Times New Roman" w:eastAsia="Times New Roman" w:hAnsi="Times New Roman" w:cs="Times New Roman"/>
+                <w:sz w:val="24"/>
+                <w:szCs w:val="24"/>
+              </w:rPr>
+              <w:t>32.922</w:t>
+            </w:r>
+          </w:p>
+        </w:tc>
+        <w:tc>
+          <w:tcPr>
+            <w:tcW w:w="1275" w:type="dxa"/>
+            <w:shd w:val="clear" w:color="auto" w:fill="D9EAD3"/>
+            <w:tcMar>
+              <w:top w:w="100" w:type="dxa"/>
+              <w:left w:w="100" w:type="dxa"/>
+              <w:bottom w:w="100" w:type="dxa"/>
+              <w:right w:w="100" w:type="dxa"/>
+            </w:tcMar>
+          </w:tcPr>
+          <w:p>
+            <w:pPr>
+              <w:widowControl w:val="0"/>
+              <w:spacing w:line="240" w:lineRule="auto"/>
+              <w:rPr>
+                <w:rFonts w:ascii="Times New Roman" w:eastAsia="Times New Roman" w:hAnsi="Times New Roman" w:cs="Times New Roman"/>
+                <w:sz w:val="24"/>
+                <w:szCs w:val="24"/>
+              </w:rPr>
+            </w:pPr>
+            <w:r>
+              <w:rPr>
+                <w:rFonts w:ascii="Times New Roman" w:eastAsia="Times New Roman" w:hAnsi="Times New Roman" w:cs="Times New Roman"/>
+                <w:sz w:val="24"/>
+                <w:szCs w:val="24"/>
+              </w:rPr>
+              <w:t>0.498</w:t>
+            </w:r>
+          </w:p>
+        </w:tc>
+      </w:tr>
+    </w:tbl>
+    <w:p>
+      <w:pPr>
+        <w:rPr>
+          <w:rFonts w:ascii="Times New Roman" w:eastAsia="Times New Roman" w:hAnsi="Times New Roman" w:cs="Times New Roman"/>
+          <w:i/>
+        </w:rPr>
+      </w:pPr>
+      <w:r>
+        <w:rPr>
+          <w:rFonts w:ascii="Times New Roman" w:eastAsia="Times New Roman" w:hAnsi="Times New Roman" w:cs="Times New Roman"/>
+          <w:i/>
+        </w:rPr>
+        <w:t>Table 7.1 - Coefficient Estimates and Corresponding Standard Errors for Regression 1 and 2</w:t>
+      </w:r>
+    </w:p>
+    <w:p>
+      <w:pPr>
+        <w:rPr>
+          <w:rFonts w:ascii="Times New Roman" w:eastAsia="Times New Roman" w:hAnsi="Times New Roman" w:cs="Times New Roman"/>
+          <w:sz w:val="24"/>
+          <w:szCs w:val="24"/>
+        </w:rPr>
+      </w:pPr>
+    </w:p>
+    <w:p>
+      <w:r>
+        <w:rPr>
+          <w:rFonts w:ascii="Times New Roman" w:eastAsia="Times New Roman" w:hAnsi="Times New Roman" w:cs="Times New Roman"/>
+          <w:sz w:val="24"/>
+          <w:szCs w:val="24"/>
+        </w:rPr>
+        <w:t>One standard deviation of movie_budget (independent variable) is $35.276m. The estimated increase in box office revenue is $1.299m (</w:t>
+      </w:r>
+      <m:oMath>
+        <m:acc>
+          <m:accPr>
+            <m:ctrlPr>
+              <w:rPr>
+                <w:rFonts w:ascii="Cambria Math" w:hAnsi="Cambria Math"/>
+              </w:rPr>
+            </m:ctrlPr>
+          </m:accPr>
+          <m:e>
+            <m:sSub>
+              <m:sSubPr>
+                <m:ctrlPr>
+                  <w:rPr>
+                    <w:rFonts w:ascii="Cambria Math" w:eastAsia="Times New Roman" w:hAnsi="Cambria Math" w:cs="Times New Roman"/>
+                    <w:sz w:val="24"/>
+                    <w:szCs w:val="24"/>
+                  </w:rPr>
+                </m:ctrlPr>
+              </m:sSubPr>
+              <m:e>
+                <m:r>
+                  <w:rPr>
+                    <w:rFonts w:ascii="Cambria Math" w:eastAsia="Times New Roman" w:hAnsi="Cambria Math" w:cs="Times New Roman"/>
+                    <w:sz w:val="24"/>
+                    <w:szCs w:val="24"/>
+                  </w:rPr>
+                  <m:t>β</m:t>
+                </m:r>
+              </m:e>
+              <m:sub>
+                <m:r>
+                  <w:rPr>
+                    <w:rFonts w:ascii="Cambria Math" w:eastAsia="Times New Roman" w:hAnsi="Cambria Math" w:cs="Times New Roman"/>
+                    <w:sz w:val="24"/>
+                    <w:szCs w:val="24"/>
+                  </w:rPr>
+                  <m:t>1</m:t>
+                </m:r>
+              </m:sub>
+            </m:sSub>
+          </m:e>
+        </m:acc>
+      </m:oMath>
+      <w:r>
+        <w:rPr>
+          <w:rFonts w:ascii="Times New Roman" w:eastAsia="Times New Roman" w:hAnsi="Times New Roman" w:cs="Times New Roman"/>
+          <w:sz w:val="24"/>
+          <w:szCs w:val="24"/>
+        </w:rPr>
+        <w:t xml:space="preserve"> for regression 1) for every increase of $1m in movie budget. This means an increase of $35.276 m in the movie budget would be expected to correspond to an increase of $45,823,524 in the box office revenue. </w:t>
+      </w:r>
+    </w:p>
+    <w:p/>
+    <w:p>
+      <w:pPr>
+        <w:rPr>
+          <w:rFonts w:ascii="Times New Roman" w:eastAsia="Times New Roman" w:hAnsi="Times New Roman" w:cs="Times New Roman"/>
+          <w:sz w:val="24"/>
+          <w:szCs w:val="24"/>
+        </w:rPr>
+      </w:pPr>
+      <w:r>
+        <w:rPr>
+          <w:rFonts w:ascii="Times New Roman" w:eastAsia="Times New Roman" w:hAnsi="Times New Roman" w:cs="Times New Roman"/>
+          <w:sz w:val="24"/>
+          <w:szCs w:val="24"/>
+        </w:rPr>
+        <w:lastRenderedPageBreak/>
+        <w:t xml:space="preserve">An increase in the audience </w:t>
+      </w:r>
+      <w:proofErr w:type="gramStart"/>
+      <w:r>
+        <w:rPr>
+          <w:rFonts w:ascii="Times New Roman" w:eastAsia="Times New Roman" w:hAnsi="Times New Roman" w:cs="Times New Roman"/>
+          <w:sz w:val="24"/>
+          <w:szCs w:val="24"/>
+        </w:rPr>
+        <w:t>score</w:t>
+      </w:r>
+      <w:proofErr w:type="gramEnd"/>
+      <w:r>
+        <w:rPr>
+          <w:rFonts w:ascii="Times New Roman" w:eastAsia="Times New Roman" w:hAnsi="Times New Roman" w:cs="Times New Roman"/>
+          <w:sz w:val="24"/>
+          <w:szCs w:val="24"/>
+        </w:rPr>
+        <w:t xml:space="preserve"> </w:t>
+      </w:r>
+      <w:proofErr w:type="gramStart"/>
+      <w:r>
+        <w:rPr>
+          <w:rFonts w:ascii="Times New Roman" w:eastAsia="Times New Roman" w:hAnsi="Times New Roman" w:cs="Times New Roman"/>
+          <w:sz w:val="24"/>
+          <w:szCs w:val="24"/>
+        </w:rPr>
+        <w:t>by</w:t>
+      </w:r>
+      <w:proofErr w:type="gramEnd"/>
+      <w:r>
+        <w:rPr>
+          <w:rFonts w:ascii="Times New Roman" w:eastAsia="Times New Roman" w:hAnsi="Times New Roman" w:cs="Times New Roman"/>
+          <w:sz w:val="24"/>
+          <w:szCs w:val="24"/>
+        </w:rPr>
+        <w:t xml:space="preserve"> 1 </w:t>
+      </w:r>
+      <w:proofErr w:type="gramStart"/>
+      <w:r>
+        <w:rPr>
+          <w:rFonts w:ascii="Times New Roman" w:eastAsia="Times New Roman" w:hAnsi="Times New Roman" w:cs="Times New Roman"/>
+          <w:sz w:val="24"/>
+          <w:szCs w:val="24"/>
+        </w:rPr>
+        <w:t>units</w:t>
+      </w:r>
+      <w:proofErr w:type="gramEnd"/>
+      <w:r>
+        <w:rPr>
+          <w:rFonts w:ascii="Times New Roman" w:eastAsia="Times New Roman" w:hAnsi="Times New Roman" w:cs="Times New Roman"/>
+          <w:sz w:val="24"/>
+          <w:szCs w:val="24"/>
+        </w:rPr>
+        <w:t xml:space="preserve"> corresponds to an increase in box office revenue </w:t>
+      </w:r>
+      <w:proofErr w:type="gramStart"/>
+      <w:r>
+        <w:rPr>
+          <w:rFonts w:ascii="Times New Roman" w:eastAsia="Times New Roman" w:hAnsi="Times New Roman" w:cs="Times New Roman"/>
+          <w:sz w:val="24"/>
+          <w:szCs w:val="24"/>
+        </w:rPr>
+        <w:t>by</w:t>
+      </w:r>
+      <w:proofErr w:type="gramEnd"/>
+      <w:r>
+        <w:rPr>
+          <w:rFonts w:ascii="Times New Roman" w:eastAsia="Times New Roman" w:hAnsi="Times New Roman" w:cs="Times New Roman"/>
+          <w:sz w:val="24"/>
+          <w:szCs w:val="24"/>
+        </w:rPr>
+        <w:t xml:space="preserve"> $2.452m (</w:t>
+      </w:r>
+      <m:oMath>
+        <m:acc>
+          <m:accPr>
+            <m:ctrlPr>
+              <w:rPr>
+                <w:rFonts w:ascii="Cambria Math" w:hAnsi="Cambria Math"/>
+              </w:rPr>
+            </m:ctrlPr>
+          </m:accPr>
+          <m:e>
+            <m:sSub>
+              <m:sSubPr>
+                <m:ctrlPr>
+                  <w:rPr>
+                    <w:rFonts w:ascii="Cambria Math" w:eastAsia="Times New Roman" w:hAnsi="Cambria Math" w:cs="Times New Roman"/>
+                    <w:sz w:val="24"/>
+                    <w:szCs w:val="24"/>
+                  </w:rPr>
+                </m:ctrlPr>
+              </m:sSubPr>
+              <m:e>
+                <m:r>
+                  <w:rPr>
+                    <w:rFonts w:ascii="Cambria Math" w:eastAsia="Times New Roman" w:hAnsi="Cambria Math" w:cs="Times New Roman"/>
+                    <w:sz w:val="24"/>
+                    <w:szCs w:val="24"/>
+                  </w:rPr>
+                  <m:t>β</m:t>
+                </m:r>
+              </m:e>
+              <m:sub>
+                <m:r>
+                  <w:rPr>
+                    <w:rFonts w:ascii="Cambria Math" w:eastAsia="Times New Roman" w:hAnsi="Cambria Math" w:cs="Times New Roman"/>
+                    <w:sz w:val="24"/>
+                    <w:szCs w:val="24"/>
+                  </w:rPr>
+                  <m:t>1</m:t>
+                </m:r>
+              </m:sub>
+            </m:sSub>
+          </m:e>
+        </m:acc>
+      </m:oMath>
+      <w:r>
+        <w:rPr>
+          <w:rFonts w:ascii="Times New Roman" w:eastAsia="Times New Roman" w:hAnsi="Times New Roman" w:cs="Times New Roman"/>
+          <w:sz w:val="24"/>
+          <w:szCs w:val="24"/>
+        </w:rPr>
+        <w:t xml:space="preserve"> for regression 2), therefore, an increase of 20 units of audience score corresponds to an increase of $49.04m in box office revenue.</w:t>
+      </w:r>
+    </w:p>
+    <w:p>
+      <w:pPr>
+        <w:rPr>
+          <w:rFonts w:ascii="Times New Roman" w:eastAsia="Times New Roman" w:hAnsi="Times New Roman" w:cs="Times New Roman"/>
+          <w:sz w:val="24"/>
+          <w:szCs w:val="24"/>
+        </w:rPr>
+      </w:pPr>
+    </w:p>
+    <w:p>
+      <w:pPr>
+        <w:rPr>
+          <w:rFonts w:ascii="Times New Roman" w:eastAsia="Times New Roman" w:hAnsi="Times New Roman" w:cs="Times New Roman"/>
+          <w:sz w:val="24"/>
+          <w:szCs w:val="24"/>
+        </w:rPr>
+      </w:pPr>
+      <w:r>
+        <w:rPr>
+          <w:rFonts w:ascii="Times New Roman" w:eastAsia="Times New Roman" w:hAnsi="Times New Roman" w:cs="Times New Roman"/>
+          <w:sz w:val="24"/>
+          <w:szCs w:val="24"/>
+        </w:rPr>
+        <w:t>We conduct hypothesis tests for each regression testing whether each coefficient (B</w:t>
+      </w:r>
+      <w:r>
+        <w:rPr>
+          <w:rFonts w:ascii="Times New Roman" w:eastAsia="Times New Roman" w:hAnsi="Times New Roman" w:cs="Times New Roman"/>
+          <w:sz w:val="24"/>
+          <w:szCs w:val="24"/>
+          <w:vertAlign w:val="subscript"/>
+        </w:rPr>
+        <w:t>0</w:t>
+      </w:r>
+    </w:p>
+    <w:p>
+      <w:pPr>
+        <w:rPr>
+          <w:rFonts w:ascii="Times New Roman" w:eastAsia="Times New Roman" w:hAnsi="Times New Roman" w:cs="Times New Roman"/>
+          <w:sz w:val="24"/>
+          <w:szCs w:val="24"/>
+        </w:rPr>
+      </w:pPr>
+      <w:r>
+        <w:rPr>
+          <w:rFonts w:ascii="Times New Roman" w:eastAsia="Times New Roman" w:hAnsi="Times New Roman" w:cs="Times New Roman"/>
+          <w:sz w:val="24"/>
+          <w:szCs w:val="24"/>
+        </w:rPr>
+        <w:t>&amp; B</w:t>
+      </w:r>
+      <w:r>
+        <w:rPr>
+          <w:rFonts w:ascii="Times New Roman" w:eastAsia="Times New Roman" w:hAnsi="Times New Roman" w:cs="Times New Roman"/>
+          <w:sz w:val="24"/>
+          <w:szCs w:val="24"/>
+          <w:vertAlign w:val="subscript"/>
+        </w:rPr>
+        <w:t>1</w:t>
+      </w:r>
+      <w:r>
+        <w:rPr>
+          <w:rFonts w:ascii="Times New Roman" w:eastAsia="Times New Roman" w:hAnsi="Times New Roman" w:cs="Times New Roman"/>
+          <w:sz w:val="24"/>
+          <w:szCs w:val="24"/>
+        </w:rPr>
+        <w:t>) is significantly different from 0 at the 5% level of significance.</w:t>
+      </w:r>
+    </w:p>
+    <w:p>
+      <w:pPr>
+        <w:rPr>
+          <w:rFonts w:ascii="Times New Roman" w:eastAsia="Times New Roman" w:hAnsi="Times New Roman" w:cs="Times New Roman"/>
+          <w:sz w:val="24"/>
+          <w:szCs w:val="24"/>
+        </w:rPr>
+      </w:pPr>
+    </w:p>
+    <w:tbl>
+      <w:tblPr>
+        <w:tblW w:w="9360" w:type="dxa"/>
+        <w:tblBorders>
+          <w:top w:val="single" w:sz="4" w:space="0" w:color="000000"/>
+          <w:left w:val="single" w:sz="4" w:space="0" w:color="000000"/>
+          <w:bottom w:val="single" w:sz="4" w:space="0" w:color="000000"/>
+          <w:right w:val="single" w:sz="4" w:space="0" w:color="000000"/>
+          <w:insideH w:val="single" w:sz="4" w:space="0" w:color="000000"/>
+          <w:insideV w:val="single" w:sz="4" w:space="0" w:color="000000"/>
+        </w:tblBorders>
+        <w:tblLayout w:type="fixed"/>
+        <w:tblLook w:val="0600" w:firstRow="0" w:lastRow="0" w:firstColumn="0" w:lastColumn="0" w:noHBand="1" w:noVBand="1"/>
+      </w:tblPr>
+      <w:tblGrid>
+        <w:gridCol w:w="1890"/>
+        <w:gridCol w:w="3870"/>
+        <w:gridCol w:w="3600"/>
+      </w:tblGrid>
+      <w:tr>
+        <w:tc>
+          <w:tcPr>
+            <w:tcW w:w="1890" w:type="dxa"/>
+            <w:shd w:val="clear" w:color="auto" w:fill="FFD966"/>
+            <w:tcMar>
+              <w:top w:w="100" w:type="dxa"/>
+              <w:left w:w="100" w:type="dxa"/>
+              <w:bottom w:w="100" w:type="dxa"/>
+              <w:right w:w="100" w:type="dxa"/>
+            </w:tcMar>
+          </w:tcPr>
+          <w:p>
+            <w:pPr>
+              <w:widowControl w:val="0"/>
+              <w:pBdr>
+                <w:top w:val="nil"/>
+                <w:left w:val="nil"/>
+                <w:bottom w:val="nil"/>
+                <w:right w:val="nil"/>
+                <w:between w:val="nil"/>
+              </w:pBdr>
+              <w:spacing w:line="240" w:lineRule="auto"/>
+              <w:rPr>
+                <w:rFonts w:ascii="Times New Roman" w:eastAsia="Times New Roman" w:hAnsi="Times New Roman" w:cs="Times New Roman"/>
+                <w:sz w:val="24"/>
+                <w:szCs w:val="24"/>
+              </w:rPr>
+            </w:pPr>
+            <w:r>
+              <w:rPr>
+                <w:rFonts w:ascii="Times New Roman" w:eastAsia="Times New Roman" w:hAnsi="Times New Roman" w:cs="Times New Roman"/>
+                <w:sz w:val="24"/>
+                <w:szCs w:val="24"/>
+              </w:rPr>
+              <w:t>Hypothesis Test</w:t>
+            </w:r>
+          </w:p>
+        </w:tc>
+        <w:tc>
+          <w:tcPr>
+            <w:tcW w:w="3870" w:type="dxa"/>
+            <w:shd w:val="clear" w:color="auto" w:fill="FFD966"/>
+            <w:tcMar>
+              <w:top w:w="100" w:type="dxa"/>
+              <w:left w:w="100" w:type="dxa"/>
+              <w:bottom w:w="100" w:type="dxa"/>
+              <w:right w:w="100" w:type="dxa"/>
+            </w:tcMar>
+          </w:tcPr>
+          <w:p>
+            <w:pPr>
+              <w:widowControl w:val="0"/>
+              <w:pBdr>
+                <w:top w:val="nil"/>
+                <w:left w:val="nil"/>
+                <w:bottom w:val="nil"/>
+                <w:right w:val="nil"/>
+                <w:between w:val="nil"/>
+              </w:pBdr>
+              <w:spacing w:line="240" w:lineRule="auto"/>
+              <w:rPr>
+                <w:rFonts w:ascii="Times New Roman" w:eastAsia="Times New Roman" w:hAnsi="Times New Roman" w:cs="Times New Roman"/>
+                <w:sz w:val="24"/>
+                <w:szCs w:val="24"/>
+                <w:vertAlign w:val="subscript"/>
+              </w:rPr>
+            </w:pPr>
+            <w:r>
+              <w:rPr>
+                <w:rFonts w:ascii="Times New Roman" w:eastAsia="Times New Roman" w:hAnsi="Times New Roman" w:cs="Times New Roman"/>
+                <w:sz w:val="24"/>
+                <w:szCs w:val="24"/>
+              </w:rPr>
+              <w:t>β</w:t>
+            </w:r>
+            <w:r>
+              <w:rPr>
+                <w:rFonts w:ascii="Times New Roman" w:eastAsia="Times New Roman" w:hAnsi="Times New Roman" w:cs="Times New Roman"/>
+                <w:sz w:val="24"/>
+                <w:szCs w:val="24"/>
+                <w:vertAlign w:val="subscript"/>
+              </w:rPr>
+              <w:t>0</w:t>
+            </w:r>
+          </w:p>
+        </w:tc>
+        <w:tc>
+          <w:tcPr>
+            <w:tcW w:w="3600" w:type="dxa"/>
+            <w:shd w:val="clear" w:color="auto" w:fill="FFD966"/>
+            <w:tcMar>
+              <w:top w:w="100" w:type="dxa"/>
+              <w:left w:w="100" w:type="dxa"/>
+              <w:bottom w:w="100" w:type="dxa"/>
+              <w:right w:w="100" w:type="dxa"/>
+            </w:tcMar>
+          </w:tcPr>
+          <w:p>
+            <w:pPr>
+              <w:widowControl w:val="0"/>
+              <w:pBdr>
+                <w:top w:val="nil"/>
+                <w:left w:val="nil"/>
+                <w:bottom w:val="nil"/>
+                <w:right w:val="nil"/>
+                <w:between w:val="nil"/>
+              </w:pBdr>
+              <w:spacing w:line="240" w:lineRule="auto"/>
+              <w:rPr>
+                <w:rFonts w:ascii="Times New Roman" w:eastAsia="Times New Roman" w:hAnsi="Times New Roman" w:cs="Times New Roman"/>
+                <w:sz w:val="24"/>
+                <w:szCs w:val="24"/>
+                <w:vertAlign w:val="subscript"/>
+              </w:rPr>
+            </w:pPr>
+            <w:r>
+              <w:rPr>
+                <w:rFonts w:ascii="Times New Roman" w:eastAsia="Times New Roman" w:hAnsi="Times New Roman" w:cs="Times New Roman"/>
+                <w:sz w:val="24"/>
+                <w:szCs w:val="24"/>
+              </w:rPr>
+              <w:t>β</w:t>
+            </w:r>
+            <w:r>
+              <w:rPr>
+                <w:rFonts w:ascii="Times New Roman" w:eastAsia="Times New Roman" w:hAnsi="Times New Roman" w:cs="Times New Roman"/>
+                <w:sz w:val="24"/>
+                <w:szCs w:val="24"/>
+                <w:vertAlign w:val="subscript"/>
+              </w:rPr>
+              <w:t>1</w:t>
+            </w:r>
+          </w:p>
+        </w:tc>
+      </w:tr>
+      <w:tr>
+        <w:tc>
+          <w:tcPr>
+            <w:tcW w:w="1890" w:type="dxa"/>
+            <w:shd w:val="clear" w:color="auto" w:fill="FFD966"/>
+            <w:tcMar>
+              <w:top w:w="100" w:type="dxa"/>
+              <w:left w:w="100" w:type="dxa"/>
+              <w:bottom w:w="100" w:type="dxa"/>
+              <w:right w:w="100" w:type="dxa"/>
+            </w:tcMar>
+          </w:tcPr>
+          <w:p>
+            <w:pPr>
+              <w:widowControl w:val="0"/>
+              <w:pBdr>
+                <w:top w:val="nil"/>
+                <w:left w:val="nil"/>
+                <w:bottom w:val="nil"/>
+                <w:right w:val="nil"/>
+                <w:between w:val="nil"/>
+              </w:pBdr>
+              <w:spacing w:line="240" w:lineRule="auto"/>
+              <w:rPr>
+                <w:rFonts w:ascii="Times New Roman" w:eastAsia="Times New Roman" w:hAnsi="Times New Roman" w:cs="Times New Roman"/>
+                <w:sz w:val="24"/>
+                <w:szCs w:val="24"/>
+              </w:rPr>
+            </w:pPr>
+            <w:r>
+              <w:rPr>
+                <w:rFonts w:ascii="Times New Roman" w:eastAsia="Times New Roman" w:hAnsi="Times New Roman" w:cs="Times New Roman"/>
+                <w:sz w:val="24"/>
+                <w:szCs w:val="24"/>
+              </w:rPr>
+              <w:t>Regression 1</w:t>
+            </w:r>
+          </w:p>
+        </w:tc>
+        <w:tc>
+          <w:tcPr>
+            <w:tcW w:w="3870" w:type="dxa"/>
+            <w:shd w:val="clear" w:color="auto" w:fill="FFF2CC"/>
+            <w:tcMar>
+              <w:top w:w="100" w:type="dxa"/>
+              <w:left w:w="100" w:type="dxa"/>
+              <w:bottom w:w="100" w:type="dxa"/>
+              <w:right w:w="100" w:type="dxa"/>
+            </w:tcMar>
+          </w:tcPr>
+          <w:p>
+            <w:pPr>
+              <w:rPr>
+                <w:rFonts w:ascii="Times New Roman" w:eastAsia="Times New Roman" w:hAnsi="Times New Roman" w:cs="Times New Roman"/>
+                <w:sz w:val="24"/>
+                <w:szCs w:val="24"/>
+              </w:rPr>
+            </w:pPr>
+            <m:oMathPara>
+              <m:oMath>
+                <m:sSub>
+                  <m:sSubPr>
+                    <m:ctrlPr>
+                      <w:rPr>
+                        <w:rFonts w:ascii="Cambria Math" w:eastAsia="Times New Roman" w:hAnsi="Cambria Math" w:cs="Times New Roman"/>
+                        <w:sz w:val="24"/>
+                        <w:szCs w:val="24"/>
+                      </w:rPr>
+                    </m:ctrlPr>
+                  </m:sSubPr>
+                  <m:e>
+                    <m:r>
+                      <w:rPr>
+                        <w:rFonts w:ascii="Cambria Math" w:eastAsia="Times New Roman" w:hAnsi="Cambria Math" w:cs="Times New Roman"/>
+                        <w:sz w:val="24"/>
+                        <w:szCs w:val="24"/>
+                      </w:rPr>
+                      <m:t>H</m:t>
+                    </m:r>
+                  </m:e>
+                  <m:sub>
+                    <m:r>
+                      <w:rPr>
+                        <w:rFonts w:ascii="Cambria Math" w:eastAsia="Times New Roman" w:hAnsi="Cambria Math" w:cs="Times New Roman"/>
+                        <w:sz w:val="24"/>
+                        <w:szCs w:val="24"/>
+                      </w:rPr>
+                      <m:t>0</m:t>
+                    </m:r>
+                  </m:sub>
+                </m:sSub>
+                <m:r>
+                  <w:rPr>
+                    <w:rFonts w:ascii="Cambria Math" w:eastAsia="Times New Roman" w:hAnsi="Cambria Math" w:cs="Times New Roman"/>
+                    <w:sz w:val="24"/>
+                    <w:szCs w:val="24"/>
+                  </w:rPr>
+                  <m:t xml:space="preserve">: </m:t>
+                </m:r>
+                <m:sSub>
+                  <m:sSubPr>
+                    <m:ctrlPr>
+                      <w:rPr>
+                        <w:rFonts w:ascii="Cambria Math" w:eastAsia="Times New Roman" w:hAnsi="Cambria Math" w:cs="Times New Roman"/>
+                        <w:sz w:val="24"/>
+                        <w:szCs w:val="24"/>
+                      </w:rPr>
+                    </m:ctrlPr>
+                  </m:sSubPr>
+                  <m:e>
+                    <m:r>
+                      <w:rPr>
+                        <w:rFonts w:ascii="Cambria Math" w:eastAsia="Times New Roman" w:hAnsi="Cambria Math" w:cs="Times New Roman"/>
+                        <w:sz w:val="24"/>
+                        <w:szCs w:val="24"/>
+                      </w:rPr>
+                      <m:t>β</m:t>
+                    </m:r>
+                  </m:e>
+                  <m:sub>
+                    <m:r>
+                      <w:rPr>
+                        <w:rFonts w:ascii="Cambria Math" w:eastAsia="Times New Roman" w:hAnsi="Cambria Math" w:cs="Times New Roman"/>
+                        <w:sz w:val="24"/>
+                        <w:szCs w:val="24"/>
+                      </w:rPr>
+                      <m:t>0</m:t>
+                    </m:r>
+                  </m:sub>
+                </m:sSub>
+                <m:r>
+                  <w:rPr>
+                    <w:rFonts w:ascii="Cambria Math" w:eastAsia="Times New Roman" w:hAnsi="Cambria Math" w:cs="Times New Roman"/>
+                    <w:sz w:val="24"/>
+                    <w:szCs w:val="24"/>
+                  </w:rPr>
+                  <m:t xml:space="preserve"> = 0</m:t>
+                </m:r>
+              </m:oMath>
+            </m:oMathPara>
+          </w:p>
+          <w:p>
+            <w:pPr>
+              <w:jc w:val="center"/>
+              <w:rPr>
+                <w:rFonts w:ascii="Cambria Math" w:eastAsia="Times New Roman" w:hAnsi="Cambria Math" w:cs="Times New Roman"/>
+                <w:sz w:val="24"/>
+                <w:szCs w:val="24"/>
+              </w:rPr>
+            </w:pPr>
+            <m:oMath>
+              <m:sSub>
+                <m:sSubPr>
+                  <m:ctrlPr>
+                    <w:rPr>
+                      <w:rFonts w:ascii="Cambria Math" w:eastAsia="Times New Roman" w:hAnsi="Cambria Math" w:cs="Times New Roman"/>
+                      <w:sz w:val="24"/>
+                      <w:szCs w:val="24"/>
+                    </w:rPr>
+                  </m:ctrlPr>
+                </m:sSubPr>
+                <m:e>
+                  <m:r>
+                    <w:rPr>
+                      <w:rFonts w:ascii="Cambria Math" w:eastAsia="Times New Roman" w:hAnsi="Cambria Math" w:cs="Times New Roman"/>
+                      <w:sz w:val="24"/>
+                      <w:szCs w:val="24"/>
+                    </w:rPr>
+                    <m:t>H</m:t>
+                  </m:r>
+                </m:e>
+                <m:sub>
+                  <m:r>
+                    <m:rPr>
+                      <m:sty m:val="p"/>
+                    </m:rPr>
+                    <w:rPr>
+                      <w:rFonts w:ascii="Cambria Math" w:eastAsia="Times New Roman" w:hAnsi="Cambria Math" w:cs="Times New Roman"/>
+                      <w:sz w:val="24"/>
+                      <w:szCs w:val="24"/>
+                    </w:rPr>
+                    <m:t>1</m:t>
+                  </m:r>
+                </m:sub>
+              </m:sSub>
+              <m:r>
+                <m:rPr>
+                  <m:sty m:val="p"/>
+                </m:rPr>
+                <w:rPr>
+                  <w:rFonts w:ascii="Cambria Math" w:eastAsia="Times New Roman" w:hAnsi="Cambria Math" w:cs="Times New Roman"/>
+                  <w:sz w:val="24"/>
+                  <w:szCs w:val="24"/>
+                </w:rPr>
+                <m:t xml:space="preserve">: </m:t>
+              </m:r>
+              <m:sSub>
+                <m:sSubPr>
+                  <m:ctrlPr>
+                    <w:rPr>
+                      <w:rFonts w:ascii="Cambria Math" w:eastAsia="Times New Roman" w:hAnsi="Cambria Math" w:cs="Times New Roman"/>
+                      <w:sz w:val="24"/>
+                      <w:szCs w:val="24"/>
+                    </w:rPr>
+                  </m:ctrlPr>
+                </m:sSubPr>
+                <m:e>
+                  <m:r>
+                    <w:rPr>
+                      <w:rFonts w:ascii="Cambria Math" w:eastAsia="Times New Roman" w:hAnsi="Cambria Math" w:cs="Times New Roman"/>
+                      <w:sz w:val="24"/>
+                      <w:szCs w:val="24"/>
+                    </w:rPr>
+                    <m:t>β</m:t>
+                  </m:r>
+                </m:e>
+                <m:sub>
+                  <m:r>
+                    <m:rPr>
+                      <m:sty m:val="p"/>
+                    </m:rPr>
+                    <w:rPr>
+                      <w:rFonts w:ascii="Cambria Math" w:eastAsia="Times New Roman" w:hAnsi="Cambria Math" w:cs="Times New Roman"/>
+                      <w:sz w:val="24"/>
+                      <w:szCs w:val="24"/>
+                    </w:rPr>
+                    <m:t>0</m:t>
+                  </m:r>
+                </m:sub>
+              </m:sSub>
+              <m:r>
+                <m:rPr>
+                  <m:sty m:val="p"/>
+                </m:rPr>
+                <w:rPr>
+                  <w:rFonts w:ascii="Cambria Math" w:eastAsia="Times New Roman" w:hAnsi="Cambria Math" w:cs="Times New Roman"/>
+                  <w:sz w:val="24"/>
+                  <w:szCs w:val="24"/>
+                </w:rPr>
+                <m:t xml:space="preserve"> </m:t>
+              </m:r>
+            </m:oMath>
+            <w:r>
+              <w:rPr>
+                <w:rFonts w:ascii="Cambria Math" w:eastAsia="Times New Roman" w:hAnsi="Cambria Math" w:cs="Times New Roman"/>
+                <w:sz w:val="24"/>
+                <w:szCs w:val="24"/>
+              </w:rPr>
+              <w:t>≠</w:t>
+            </w:r>
+            <w:r>
+              <w:rPr>
+                <w:rFonts w:ascii="Cambria Math" w:eastAsia="Times New Roman" w:hAnsi="Cambria Math" w:cs="Times New Roman"/>
+                <w:sz w:val="24"/>
+                <w:szCs w:val="24"/>
+              </w:rPr>
+              <w:t xml:space="preserve"> 0</w:t>
+            </w:r>
+          </w:p>
+          <w:p>
+            <w:pPr>
+              <w:jc w:val="center"/>
+              <w:rPr>
+                <w:rFonts w:ascii="Cambria Math" w:eastAsia="Times New Roman" w:hAnsi="Cambria Math" w:cs="Times New Roman"/>
+                <w:sz w:val="24"/>
+                <w:szCs w:val="24"/>
+              </w:rPr>
+            </w:pPr>
+          </w:p>
+          <w:p>
+            <w:pPr>
+              <w:pBdr>
+                <w:top w:val="nil"/>
+                <w:left w:val="nil"/>
+                <w:bottom w:val="nil"/>
+                <w:right w:val="nil"/>
+                <w:between w:val="nil"/>
+              </w:pBdr>
+              <w:rPr>
+                <w:rFonts w:ascii="Times New Roman" w:eastAsia="Times New Roman" w:hAnsi="Times New Roman" w:cs="Times New Roman"/>
+                <w:sz w:val="24"/>
+                <w:szCs w:val="24"/>
+              </w:rPr>
+            </w:pPr>
+            <w:r>
+              <w:rPr>
+                <w:rFonts w:ascii="Times New Roman" w:eastAsia="Times New Roman" w:hAnsi="Times New Roman" w:cs="Times New Roman"/>
+                <w:sz w:val="24"/>
+                <w:szCs w:val="24"/>
+              </w:rPr>
+              <w:t xml:space="preserve">t-statistic </w:t>
+            </w:r>
+            <w:proofErr w:type="gramStart"/>
+            <w:r>
+              <w:rPr>
+                <w:rFonts w:ascii="Times New Roman" w:eastAsia="Times New Roman" w:hAnsi="Times New Roman" w:cs="Times New Roman"/>
+                <w:sz w:val="24"/>
+                <w:szCs w:val="24"/>
+              </w:rPr>
+              <w:t>=  4.710</w:t>
+            </w:r>
+            <w:proofErr w:type="gramEnd"/>
+            <w:r>
+              <w:rPr>
+                <w:rFonts w:ascii="Times New Roman" w:eastAsia="Times New Roman" w:hAnsi="Times New Roman" w:cs="Times New Roman"/>
+                <w:sz w:val="24"/>
+                <w:szCs w:val="24"/>
+              </w:rPr>
+              <w:t xml:space="preserve"> &gt; 1.960</w:t>
+            </w:r>
+          </w:p>
+          <w:p>
+            <w:pPr>
+              <w:pBdr>
+                <w:top w:val="nil"/>
+                <w:left w:val="nil"/>
+                <w:bottom w:val="nil"/>
+                <w:right w:val="nil"/>
+                <w:between w:val="nil"/>
+              </w:pBdr>
+              <w:rPr>
+                <w:rFonts w:ascii="Times New Roman" w:eastAsia="Times New Roman" w:hAnsi="Times New Roman" w:cs="Times New Roman"/>
+                <w:sz w:val="24"/>
+                <w:szCs w:val="24"/>
+              </w:rPr>
+            </w:pPr>
+            <w:r>
+              <w:rPr>
+                <w:rFonts w:ascii="Times New Roman" w:eastAsia="Times New Roman" w:hAnsi="Times New Roman" w:cs="Times New Roman"/>
+                <w:sz w:val="24"/>
+                <w:szCs w:val="24"/>
+              </w:rPr>
+              <w:t>p-value = 4.13 * 10</w:t>
+            </w:r>
+            <w:r>
+              <w:rPr>
+                <w:rFonts w:ascii="Times New Roman" w:eastAsia="Times New Roman" w:hAnsi="Times New Roman" w:cs="Times New Roman"/>
+                <w:sz w:val="24"/>
+                <w:szCs w:val="24"/>
+                <w:vertAlign w:val="superscript"/>
+              </w:rPr>
+              <w:t>-6</w:t>
+            </w:r>
+            <w:r>
+              <w:rPr>
+                <w:rFonts w:ascii="Times New Roman" w:eastAsia="Times New Roman" w:hAnsi="Times New Roman" w:cs="Times New Roman"/>
+                <w:sz w:val="24"/>
+                <w:szCs w:val="24"/>
+              </w:rPr>
+              <w:t xml:space="preserve"> &lt; 0.05</w:t>
+            </w:r>
+          </w:p>
+          <w:p>
+            <w:pPr>
+              <w:pBdr>
+                <w:top w:val="nil"/>
+                <w:left w:val="nil"/>
+                <w:bottom w:val="nil"/>
+                <w:right w:val="nil"/>
+                <w:between w:val="nil"/>
+              </w:pBdr>
+              <w:rPr>
+                <w:rFonts w:ascii="Times New Roman" w:eastAsia="Times New Roman" w:hAnsi="Times New Roman" w:cs="Times New Roman"/>
+                <w:sz w:val="24"/>
+                <w:szCs w:val="24"/>
+              </w:rPr>
+            </w:pPr>
+          </w:p>
+          <w:p>
+            <w:pPr>
+              <w:pBdr>
+                <w:top w:val="nil"/>
+                <w:left w:val="nil"/>
+                <w:bottom w:val="nil"/>
+                <w:right w:val="nil"/>
+                <w:between w:val="nil"/>
+              </w:pBdr>
+              <w:rPr>
+                <w:rFonts w:ascii="Times New Roman" w:eastAsia="Times New Roman" w:hAnsi="Times New Roman" w:cs="Times New Roman"/>
+                <w:sz w:val="24"/>
+                <w:szCs w:val="24"/>
+              </w:rPr>
+            </w:pPr>
+            <w:r>
+              <w:rPr>
+                <w:rFonts w:ascii="Times New Roman" w:eastAsia="Times New Roman" w:hAnsi="Times New Roman" w:cs="Times New Roman"/>
+                <w:sz w:val="24"/>
+                <w:szCs w:val="24"/>
+              </w:rPr>
+              <w:t>Both the t-</w:t>
+            </w:r>
+            <w:proofErr w:type="gramStart"/>
+            <w:r>
+              <w:rPr>
+                <w:rFonts w:ascii="Times New Roman" w:eastAsia="Times New Roman" w:hAnsi="Times New Roman" w:cs="Times New Roman"/>
+                <w:sz w:val="24"/>
+                <w:szCs w:val="24"/>
+              </w:rPr>
+              <w:t>statistic</w:t>
+            </w:r>
+            <w:proofErr w:type="gramEnd"/>
+            <w:r>
+              <w:rPr>
+                <w:rFonts w:ascii="Times New Roman" w:eastAsia="Times New Roman" w:hAnsi="Times New Roman" w:cs="Times New Roman"/>
+                <w:sz w:val="24"/>
+                <w:szCs w:val="24"/>
+              </w:rPr>
+              <w:t xml:space="preserve"> and the p-value lead us to reject the null hypothesis that </w:t>
+            </w:r>
+            <m:oMath>
+              <m:r>
+                <w:rPr>
+                  <w:rFonts w:ascii="Cambria Math" w:eastAsia="Times New Roman" w:hAnsi="Cambria Math" w:cs="Times New Roman"/>
+                  <w:sz w:val="24"/>
+                  <w:szCs w:val="24"/>
+                </w:rPr>
+                <m:t xml:space="preserve"> </m:t>
+              </m:r>
+              <m:sSub>
+                <m:sSubPr>
+                  <m:ctrlPr>
+                    <w:rPr>
+                      <w:rFonts w:ascii="Cambria Math" w:eastAsia="Times New Roman" w:hAnsi="Cambria Math" w:cs="Times New Roman"/>
+                      <w:sz w:val="24"/>
+                      <w:szCs w:val="24"/>
+                    </w:rPr>
+                  </m:ctrlPr>
+                </m:sSubPr>
+                <m:e>
+                  <m:r>
+                    <w:rPr>
+                      <w:rFonts w:ascii="Cambria Math" w:eastAsia="Times New Roman" w:hAnsi="Cambria Math" w:cs="Times New Roman"/>
+                      <w:sz w:val="24"/>
+                      <w:szCs w:val="24"/>
+                    </w:rPr>
+                    <m:t>β</m:t>
+                  </m:r>
+                </m:e>
+                <m:sub>
+                  <m:r>
+                    <w:rPr>
+                      <w:rFonts w:ascii="Cambria Math" w:eastAsia="Times New Roman" w:hAnsi="Cambria Math" w:cs="Times New Roman"/>
+                      <w:sz w:val="24"/>
+                      <w:szCs w:val="24"/>
+                    </w:rPr>
+                    <m:t>0</m:t>
+                  </m:r>
+                </m:sub>
+              </m:sSub>
+              <m:r>
+                <w:rPr>
+                  <w:rFonts w:ascii="Cambria Math" w:eastAsia="Times New Roman" w:hAnsi="Cambria Math" w:cs="Times New Roman"/>
+                  <w:sz w:val="24"/>
+                  <w:szCs w:val="24"/>
+                </w:rPr>
+                <m:t xml:space="preserve"> </m:t>
+              </m:r>
+            </m:oMath>
+            <w:r>
+              <w:rPr>
+                <w:rFonts w:ascii="Times New Roman" w:eastAsia="Times New Roman" w:hAnsi="Times New Roman" w:cs="Times New Roman"/>
+                <w:sz w:val="24"/>
+                <w:szCs w:val="24"/>
+              </w:rPr>
+              <w:t xml:space="preserve">is 0, meaning the intercept term for regression 1 </w:t>
+            </w:r>
+            <w:r>
+              <w:rPr>
+                <w:rFonts w:ascii="Times New Roman" w:eastAsia="Times New Roman" w:hAnsi="Times New Roman" w:cs="Times New Roman"/>
+                <w:b/>
+                <w:sz w:val="24"/>
+                <w:szCs w:val="24"/>
+              </w:rPr>
+              <w:t xml:space="preserve">is </w:t>
+            </w:r>
+            <w:r>
+              <w:rPr>
+                <w:rFonts w:ascii="Times New Roman" w:eastAsia="Times New Roman" w:hAnsi="Times New Roman" w:cs="Times New Roman"/>
+                <w:sz w:val="24"/>
+                <w:szCs w:val="24"/>
+              </w:rPr>
+              <w:t>significantly different from 0.</w:t>
+            </w:r>
+          </w:p>
+        </w:tc>
+        <w:tc>
+          <w:tcPr>
+            <w:tcW w:w="3600" w:type="dxa"/>
+            <w:shd w:val="clear" w:color="auto" w:fill="FFF2CC"/>
+            <w:tcMar>
+              <w:top w:w="100" w:type="dxa"/>
+              <w:left w:w="100" w:type="dxa"/>
+              <w:bottom w:w="100" w:type="dxa"/>
+              <w:right w:w="100" w:type="dxa"/>
+            </w:tcMar>
+          </w:tcPr>
+          <w:p>
+            <w:pPr>
+              <w:rPr>
+                <w:rFonts w:ascii="Times New Roman" w:eastAsia="Times New Roman" w:hAnsi="Times New Roman" w:cs="Times New Roman"/>
+                <w:sz w:val="24"/>
+                <w:szCs w:val="24"/>
+              </w:rPr>
+            </w:pPr>
+            <m:oMathPara>
+              <m:oMath>
+                <m:sSub>
+                  <m:sSubPr>
+                    <m:ctrlPr>
+                      <w:rPr>
+                        <w:rFonts w:ascii="Cambria Math" w:eastAsia="Times New Roman" w:hAnsi="Cambria Math" w:cs="Times New Roman"/>
+                        <w:sz w:val="24"/>
+                        <w:szCs w:val="24"/>
+                      </w:rPr>
+                    </m:ctrlPr>
+                  </m:sSubPr>
+                  <m:e>
+                    <m:r>
+                      <w:rPr>
+                        <w:rFonts w:ascii="Cambria Math" w:eastAsia="Times New Roman" w:hAnsi="Cambria Math" w:cs="Times New Roman"/>
+                        <w:sz w:val="24"/>
+                        <w:szCs w:val="24"/>
+                      </w:rPr>
+                      <m:t>H</m:t>
+                    </m:r>
+                  </m:e>
+                  <m:sub>
+                    <m:r>
+                      <w:rPr>
+                        <w:rFonts w:ascii="Cambria Math" w:eastAsia="Times New Roman" w:hAnsi="Cambria Math" w:cs="Times New Roman"/>
+                        <w:sz w:val="24"/>
+                        <w:szCs w:val="24"/>
+                      </w:rPr>
+                      <m:t>0</m:t>
+                    </m:r>
+                  </m:sub>
+                </m:sSub>
+                <m:r>
+                  <w:rPr>
+                    <w:rFonts w:ascii="Cambria Math" w:eastAsia="Times New Roman" w:hAnsi="Cambria Math" w:cs="Times New Roman"/>
+                    <w:sz w:val="24"/>
+                    <w:szCs w:val="24"/>
+                  </w:rPr>
+                  <m:t xml:space="preserve">: </m:t>
+                </m:r>
+                <m:sSub>
+                  <m:sSubPr>
+                    <m:ctrlPr>
+                      <w:rPr>
+                        <w:rFonts w:ascii="Cambria Math" w:eastAsia="Times New Roman" w:hAnsi="Cambria Math" w:cs="Times New Roman"/>
+                        <w:sz w:val="24"/>
+                        <w:szCs w:val="24"/>
+                      </w:rPr>
+                    </m:ctrlPr>
+                  </m:sSubPr>
+                  <m:e>
+                    <m:r>
+                      <w:rPr>
+                        <w:rFonts w:ascii="Cambria Math" w:eastAsia="Times New Roman" w:hAnsi="Cambria Math" w:cs="Times New Roman"/>
+                        <w:sz w:val="24"/>
+                        <w:szCs w:val="24"/>
+                      </w:rPr>
+                      <m:t>β</m:t>
+                    </m:r>
+                  </m:e>
+                  <m:sub>
+                    <m:r>
+                      <w:rPr>
+                        <w:rFonts w:ascii="Cambria Math" w:eastAsia="Times New Roman" w:hAnsi="Cambria Math" w:cs="Times New Roman"/>
+                        <w:sz w:val="24"/>
+                        <w:szCs w:val="24"/>
+                      </w:rPr>
+                      <m:t>1</m:t>
+                    </m:r>
+                  </m:sub>
+                </m:sSub>
+                <m:r>
+                  <w:rPr>
+                    <w:rFonts w:ascii="Cambria Math" w:eastAsia="Times New Roman" w:hAnsi="Cambria Math" w:cs="Times New Roman"/>
+                    <w:sz w:val="24"/>
+                    <w:szCs w:val="24"/>
+                  </w:rPr>
+                  <m:t xml:space="preserve"> = 0</m:t>
+                </m:r>
+              </m:oMath>
+            </m:oMathPara>
+          </w:p>
+          <w:p>
+            <w:pPr>
+              <w:jc w:val="center"/>
+              <w:rPr>
+                <w:rFonts w:ascii="Cambria Math" w:eastAsia="Times New Roman" w:hAnsi="Cambria Math" w:cs="Times New Roman"/>
+                <w:sz w:val="24"/>
+                <w:szCs w:val="24"/>
+              </w:rPr>
+            </w:pPr>
+            <m:oMath>
+              <m:sSub>
+                <m:sSubPr>
+                  <m:ctrlPr>
+                    <w:rPr>
+                      <w:rFonts w:ascii="Cambria Math" w:eastAsia="Times New Roman" w:hAnsi="Cambria Math" w:cs="Times New Roman"/>
+                      <w:sz w:val="24"/>
+                      <w:szCs w:val="24"/>
+                    </w:rPr>
+                  </m:ctrlPr>
+                </m:sSubPr>
+                <m:e>
+                  <m:r>
+                    <w:rPr>
+                      <w:rFonts w:ascii="Cambria Math" w:eastAsia="Times New Roman" w:hAnsi="Cambria Math" w:cs="Times New Roman"/>
+                      <w:sz w:val="24"/>
+                      <w:szCs w:val="24"/>
+                    </w:rPr>
+                    <m:t>H</m:t>
+                  </m:r>
+                </m:e>
+                <m:sub>
+                  <m:r>
+                    <m:rPr>
+                      <m:sty m:val="p"/>
+                    </m:rPr>
+                    <w:rPr>
+                      <w:rFonts w:ascii="Cambria Math" w:eastAsia="Times New Roman" w:hAnsi="Cambria Math" w:cs="Times New Roman"/>
+                      <w:sz w:val="24"/>
+                      <w:szCs w:val="24"/>
+                    </w:rPr>
+                    <m:t>1</m:t>
+                  </m:r>
+                </m:sub>
+              </m:sSub>
+              <m:r>
+                <m:rPr>
+                  <m:sty m:val="p"/>
+                </m:rPr>
+                <w:rPr>
+                  <w:rFonts w:ascii="Cambria Math" w:eastAsia="Times New Roman" w:hAnsi="Cambria Math" w:cs="Times New Roman"/>
+                  <w:sz w:val="24"/>
+                  <w:szCs w:val="24"/>
+                </w:rPr>
+                <m:t xml:space="preserve">: </m:t>
+              </m:r>
+              <m:sSub>
+                <m:sSubPr>
+                  <m:ctrlPr>
+                    <w:rPr>
+                      <w:rFonts w:ascii="Cambria Math" w:eastAsia="Times New Roman" w:hAnsi="Cambria Math" w:cs="Times New Roman"/>
+                      <w:sz w:val="24"/>
+                      <w:szCs w:val="24"/>
+                    </w:rPr>
+                  </m:ctrlPr>
+                </m:sSubPr>
+                <m:e>
+                  <m:r>
+                    <w:rPr>
+                      <w:rFonts w:ascii="Cambria Math" w:eastAsia="Times New Roman" w:hAnsi="Cambria Math" w:cs="Times New Roman"/>
+                      <w:sz w:val="24"/>
+                      <w:szCs w:val="24"/>
+                    </w:rPr>
+                    <m:t>β</m:t>
+                  </m:r>
+                </m:e>
+                <m:sub>
+                  <m:r>
+                    <m:rPr>
+                      <m:sty m:val="p"/>
+                    </m:rPr>
+                    <w:rPr>
+                      <w:rFonts w:ascii="Cambria Math" w:eastAsia="Times New Roman" w:hAnsi="Cambria Math" w:cs="Times New Roman"/>
+                      <w:sz w:val="24"/>
+                      <w:szCs w:val="24"/>
+                    </w:rPr>
+                    <m:t>1</m:t>
+                  </m:r>
+                </m:sub>
+              </m:sSub>
+              <m:r>
+                <m:rPr>
+                  <m:sty m:val="p"/>
+                </m:rPr>
+                <w:rPr>
+                  <w:rFonts w:ascii="Cambria Math" w:eastAsia="Times New Roman" w:hAnsi="Cambria Math" w:cs="Times New Roman"/>
+                  <w:sz w:val="24"/>
+                  <w:szCs w:val="24"/>
+                </w:rPr>
+                <m:t xml:space="preserve"> </m:t>
+              </m:r>
+            </m:oMath>
+            <w:r>
+              <w:rPr>
+                <w:rFonts w:ascii="Cambria Math" w:eastAsia="Times New Roman" w:hAnsi="Cambria Math" w:cs="Times New Roman"/>
+                <w:sz w:val="24"/>
+                <w:szCs w:val="24"/>
+              </w:rPr>
+              <w:t>≠ 0</w:t>
+            </w:r>
+          </w:p>
+          <w:p>
+            <w:pPr>
+              <w:jc w:val="center"/>
+              <w:rPr>
+                <w:rFonts w:ascii="Cambria Math" w:eastAsia="Times New Roman" w:hAnsi="Cambria Math" w:cs="Times New Roman"/>
+                <w:sz w:val="24"/>
+                <w:szCs w:val="24"/>
+              </w:rPr>
+            </w:pPr>
+          </w:p>
+          <w:p>
+            <w:pPr>
+              <w:rPr>
+                <w:rFonts w:ascii="Times New Roman" w:eastAsia="Times New Roman" w:hAnsi="Times New Roman" w:cs="Times New Roman"/>
+                <w:sz w:val="24"/>
+                <w:szCs w:val="24"/>
+              </w:rPr>
+            </w:pPr>
+            <w:r>
+              <w:rPr>
+                <w:rFonts w:ascii="Times New Roman" w:eastAsia="Times New Roman" w:hAnsi="Times New Roman" w:cs="Times New Roman"/>
+                <w:sz w:val="24"/>
+                <w:szCs w:val="24"/>
+              </w:rPr>
+              <w:t>t-</w:t>
+            </w:r>
+            <w:proofErr w:type="gramStart"/>
+            <w:r>
+              <w:rPr>
+                <w:rFonts w:ascii="Times New Roman" w:eastAsia="Times New Roman" w:hAnsi="Times New Roman" w:cs="Times New Roman"/>
+                <w:sz w:val="24"/>
+                <w:szCs w:val="24"/>
+              </w:rPr>
+              <w:t>statistic</w:t>
+            </w:r>
+            <w:proofErr w:type="gramEnd"/>
+            <w:r>
+              <w:rPr>
+                <w:rFonts w:ascii="Times New Roman" w:eastAsia="Times New Roman" w:hAnsi="Times New Roman" w:cs="Times New Roman"/>
+                <w:sz w:val="24"/>
+                <w:szCs w:val="24"/>
+              </w:rPr>
+              <w:t xml:space="preserve"> = 5.585 &gt; 1.96</w:t>
+            </w:r>
+          </w:p>
+          <w:p>
+            <w:pPr>
+              <w:pBdr>
+                <w:top w:val="nil"/>
+                <w:left w:val="nil"/>
+                <w:bottom w:val="nil"/>
+                <w:right w:val="nil"/>
+                <w:between w:val="nil"/>
+              </w:pBdr>
+              <w:rPr>
+                <w:rFonts w:ascii="Times New Roman" w:eastAsia="Times New Roman" w:hAnsi="Times New Roman" w:cs="Times New Roman"/>
+                <w:sz w:val="24"/>
+                <w:szCs w:val="24"/>
+              </w:rPr>
+            </w:pPr>
+            <w:r>
+              <w:rPr>
+                <w:rFonts w:ascii="Times New Roman" w:eastAsia="Times New Roman" w:hAnsi="Times New Roman" w:cs="Times New Roman"/>
+                <w:sz w:val="24"/>
+                <w:szCs w:val="24"/>
+              </w:rPr>
+              <w:t>p-value = 6.12 * 10</w:t>
+            </w:r>
+            <w:r>
+              <w:rPr>
+                <w:rFonts w:ascii="Times New Roman" w:eastAsia="Times New Roman" w:hAnsi="Times New Roman" w:cs="Times New Roman"/>
+                <w:sz w:val="24"/>
+                <w:szCs w:val="24"/>
+                <w:vertAlign w:val="superscript"/>
+              </w:rPr>
+              <w:t xml:space="preserve">-8 </w:t>
+            </w:r>
+            <w:r>
+              <w:rPr>
+                <w:rFonts w:ascii="Times New Roman" w:eastAsia="Times New Roman" w:hAnsi="Times New Roman" w:cs="Times New Roman"/>
+                <w:sz w:val="24"/>
+                <w:szCs w:val="24"/>
+              </w:rPr>
+              <w:t>&lt; 0.05</w:t>
+            </w:r>
+          </w:p>
+          <w:p>
+            <w:pPr>
+              <w:pBdr>
+                <w:top w:val="nil"/>
+                <w:left w:val="nil"/>
+                <w:bottom w:val="nil"/>
+                <w:right w:val="nil"/>
+                <w:between w:val="nil"/>
+              </w:pBdr>
+              <w:rPr>
+                <w:rFonts w:ascii="Times New Roman" w:eastAsia="Times New Roman" w:hAnsi="Times New Roman" w:cs="Times New Roman"/>
+                <w:sz w:val="24"/>
+                <w:szCs w:val="24"/>
+              </w:rPr>
+            </w:pPr>
+          </w:p>
+          <w:p>
+            <w:pPr>
+              <w:pBdr>
+                <w:top w:val="nil"/>
+                <w:left w:val="nil"/>
+                <w:bottom w:val="nil"/>
+                <w:right w:val="nil"/>
+                <w:between w:val="nil"/>
+              </w:pBdr>
+              <w:rPr>
+                <w:rFonts w:ascii="Times New Roman" w:eastAsia="Times New Roman" w:hAnsi="Times New Roman" w:cs="Times New Roman"/>
+                <w:sz w:val="24"/>
+                <w:szCs w:val="24"/>
+              </w:rPr>
+            </w:pPr>
+            <w:r>
+              <w:rPr>
+                <w:rFonts w:ascii="Times New Roman" w:eastAsia="Times New Roman" w:hAnsi="Times New Roman" w:cs="Times New Roman"/>
+                <w:sz w:val="24"/>
+                <w:szCs w:val="24"/>
+              </w:rPr>
+              <w:t>Both the t-statistic and the p-value lead us to reject the null hypothesis that</w:t>
+            </w:r>
+            <m:oMath>
+              <m:r>
+                <w:rPr>
+                  <w:rFonts w:ascii="Cambria Math" w:eastAsia="Times New Roman" w:hAnsi="Cambria Math" w:cs="Times New Roman"/>
+                  <w:sz w:val="24"/>
+                  <w:szCs w:val="24"/>
+                </w:rPr>
+                <m:t xml:space="preserve"> </m:t>
+              </m:r>
+              <m:sSub>
+                <m:sSubPr>
+                  <m:ctrlPr>
+                    <w:rPr>
+                      <w:rFonts w:ascii="Cambria Math" w:eastAsia="Times New Roman" w:hAnsi="Cambria Math" w:cs="Times New Roman"/>
+                      <w:sz w:val="24"/>
+                      <w:szCs w:val="24"/>
+                    </w:rPr>
+                  </m:ctrlPr>
+                </m:sSubPr>
+                <m:e>
+                  <m:r>
+                    <w:rPr>
+                      <w:rFonts w:ascii="Cambria Math" w:eastAsia="Times New Roman" w:hAnsi="Cambria Math" w:cs="Times New Roman"/>
+                      <w:sz w:val="24"/>
+                      <w:szCs w:val="24"/>
+                    </w:rPr>
+                    <m:t>β</m:t>
+                  </m:r>
+                </m:e>
+                <m:sub>
+                  <m:r>
+                    <w:rPr>
+                      <w:rFonts w:ascii="Cambria Math" w:eastAsia="Times New Roman" w:hAnsi="Cambria Math" w:cs="Times New Roman"/>
+                      <w:sz w:val="24"/>
+                      <w:szCs w:val="24"/>
+                    </w:rPr>
+                    <m:t>1</m:t>
+                  </m:r>
+                </m:sub>
+              </m:sSub>
+              <m:r>
+                <w:rPr>
+                  <w:rFonts w:ascii="Cambria Math" w:eastAsia="Times New Roman" w:hAnsi="Cambria Math" w:cs="Times New Roman"/>
+                  <w:sz w:val="24"/>
+                  <w:szCs w:val="24"/>
+                </w:rPr>
+                <m:t xml:space="preserve"> </m:t>
+              </m:r>
+            </m:oMath>
+            <w:r>
+              <w:rPr>
+                <w:rFonts w:ascii="Times New Roman" w:eastAsia="Times New Roman" w:hAnsi="Times New Roman" w:cs="Times New Roman"/>
+                <w:sz w:val="24"/>
+                <w:szCs w:val="24"/>
+              </w:rPr>
+              <w:t xml:space="preserve">is 0, meaning the slope term for regression 1 </w:t>
+            </w:r>
+            <w:r>
+              <w:rPr>
+                <w:rFonts w:ascii="Times New Roman" w:eastAsia="Times New Roman" w:hAnsi="Times New Roman" w:cs="Times New Roman"/>
+                <w:b/>
+                <w:sz w:val="24"/>
+                <w:szCs w:val="24"/>
+              </w:rPr>
+              <w:t xml:space="preserve">is </w:t>
+            </w:r>
+            <w:r>
+              <w:rPr>
+                <w:rFonts w:ascii="Times New Roman" w:eastAsia="Times New Roman" w:hAnsi="Times New Roman" w:cs="Times New Roman"/>
+                <w:sz w:val="24"/>
+                <w:szCs w:val="24"/>
+              </w:rPr>
+              <w:t>significantly different from 0.</w:t>
+            </w:r>
+          </w:p>
+        </w:tc>
+      </w:tr>
+      <w:tr>
+        <w:tc>
+          <w:tcPr>
+            <w:tcW w:w="1890" w:type="dxa"/>
+            <w:shd w:val="clear" w:color="auto" w:fill="FFD966"/>
+            <w:tcMar>
+              <w:top w:w="100" w:type="dxa"/>
+              <w:left w:w="100" w:type="dxa"/>
+              <w:bottom w:w="100" w:type="dxa"/>
+              <w:right w:w="100" w:type="dxa"/>
+            </w:tcMar>
+          </w:tcPr>
+          <w:p>
+            <w:pPr>
+              <w:widowControl w:val="0"/>
+              <w:pBdr>
+                <w:top w:val="nil"/>
+                <w:left w:val="nil"/>
+                <w:bottom w:val="nil"/>
+                <w:right w:val="nil"/>
+                <w:between w:val="nil"/>
+              </w:pBdr>
+              <w:spacing w:line="240" w:lineRule="auto"/>
+              <w:rPr>
+                <w:rFonts w:ascii="Times New Roman" w:eastAsia="Times New Roman" w:hAnsi="Times New Roman" w:cs="Times New Roman"/>
+                <w:sz w:val="24"/>
+                <w:szCs w:val="24"/>
+              </w:rPr>
+            </w:pPr>
+            <w:r>
+              <w:rPr>
+                <w:rFonts w:ascii="Times New Roman" w:eastAsia="Times New Roman" w:hAnsi="Times New Roman" w:cs="Times New Roman"/>
+                <w:sz w:val="24"/>
+                <w:szCs w:val="24"/>
+              </w:rPr>
+              <w:t>Regression 2</w:t>
+            </w:r>
+          </w:p>
+        </w:tc>
+        <w:tc>
+          <w:tcPr>
+            <w:tcW w:w="3870" w:type="dxa"/>
+            <w:shd w:val="clear" w:color="auto" w:fill="FFF2CC"/>
+            <w:tcMar>
+              <w:top w:w="100" w:type="dxa"/>
+              <w:left w:w="100" w:type="dxa"/>
+              <w:bottom w:w="100" w:type="dxa"/>
+              <w:right w:w="100" w:type="dxa"/>
+            </w:tcMar>
+          </w:tcPr>
+          <w:p>
+            <w:pPr>
+              <w:rPr>
+                <w:rFonts w:ascii="Times New Roman" w:eastAsia="Times New Roman" w:hAnsi="Times New Roman" w:cs="Times New Roman"/>
+                <w:sz w:val="24"/>
+                <w:szCs w:val="24"/>
+              </w:rPr>
+            </w:pPr>
+            <m:oMathPara>
+              <m:oMath>
+                <m:sSub>
+                  <m:sSubPr>
+                    <m:ctrlPr>
+                      <w:rPr>
+                        <w:rFonts w:ascii="Cambria Math" w:eastAsia="Times New Roman" w:hAnsi="Cambria Math" w:cs="Times New Roman"/>
+                        <w:sz w:val="24"/>
+                        <w:szCs w:val="24"/>
+                      </w:rPr>
+                    </m:ctrlPr>
+                  </m:sSubPr>
+                  <m:e>
+                    <m:r>
+                      <w:rPr>
+                        <w:rFonts w:ascii="Cambria Math" w:eastAsia="Times New Roman" w:hAnsi="Cambria Math" w:cs="Times New Roman"/>
+                        <w:sz w:val="24"/>
+                        <w:szCs w:val="24"/>
+                      </w:rPr>
+                      <m:t>H</m:t>
+                    </m:r>
+                  </m:e>
+                  <m:sub>
+                    <m:r>
+                      <w:rPr>
+                        <w:rFonts w:ascii="Cambria Math" w:eastAsia="Times New Roman" w:hAnsi="Cambria Math" w:cs="Times New Roman"/>
+                        <w:sz w:val="24"/>
+                        <w:szCs w:val="24"/>
+                      </w:rPr>
+                      <m:t>0</m:t>
+                    </m:r>
+                  </m:sub>
+                </m:sSub>
+                <m:r>
+                  <w:rPr>
+                    <w:rFonts w:ascii="Cambria Math" w:eastAsia="Times New Roman" w:hAnsi="Cambria Math" w:cs="Times New Roman"/>
+                    <w:sz w:val="24"/>
+                    <w:szCs w:val="24"/>
+                  </w:rPr>
+                  <m:t xml:space="preserve">: </m:t>
+                </m:r>
+                <m:sSub>
+                  <m:sSubPr>
+                    <m:ctrlPr>
+                      <w:rPr>
+                        <w:rFonts w:ascii="Cambria Math" w:eastAsia="Times New Roman" w:hAnsi="Cambria Math" w:cs="Times New Roman"/>
+                        <w:sz w:val="24"/>
+                        <w:szCs w:val="24"/>
+                      </w:rPr>
+                    </m:ctrlPr>
+                  </m:sSubPr>
+                  <m:e>
+                    <m:r>
+                      <w:rPr>
+                        <w:rFonts w:ascii="Cambria Math" w:eastAsia="Times New Roman" w:hAnsi="Cambria Math" w:cs="Times New Roman"/>
+                        <w:sz w:val="24"/>
+                        <w:szCs w:val="24"/>
+                      </w:rPr>
+                      <m:t>β</m:t>
+                    </m:r>
+                  </m:e>
+                  <m:sub>
+                    <m:r>
+                      <w:rPr>
+                        <w:rFonts w:ascii="Cambria Math" w:eastAsia="Times New Roman" w:hAnsi="Cambria Math" w:cs="Times New Roman"/>
+                        <w:sz w:val="24"/>
+                        <w:szCs w:val="24"/>
+                      </w:rPr>
+                      <m:t>0</m:t>
+                    </m:r>
+                  </m:sub>
+                </m:sSub>
+                <m:r>
+                  <w:rPr>
+                    <w:rFonts w:ascii="Cambria Math" w:eastAsia="Times New Roman" w:hAnsi="Cambria Math" w:cs="Times New Roman"/>
+                    <w:sz w:val="24"/>
+                    <w:szCs w:val="24"/>
+                  </w:rPr>
+                  <m:t xml:space="preserve"> = 0</m:t>
+                </m:r>
+              </m:oMath>
+            </m:oMathPara>
+          </w:p>
+          <w:p>
+            <w:pPr>
+              <w:jc w:val="center"/>
+              <w:rPr>
+                <w:rFonts w:ascii="Cambria Math" w:eastAsia="Times New Roman" w:hAnsi="Cambria Math" w:cs="Times New Roman"/>
+                <w:sz w:val="24"/>
+                <w:szCs w:val="24"/>
+              </w:rPr>
+            </w:pPr>
+            <m:oMath>
+              <m:sSub>
+                <m:sSubPr>
+                  <m:ctrlPr>
+                    <w:rPr>
+                      <w:rFonts w:ascii="Cambria Math" w:eastAsia="Times New Roman" w:hAnsi="Cambria Math" w:cs="Times New Roman"/>
+                      <w:sz w:val="24"/>
+                      <w:szCs w:val="24"/>
+                    </w:rPr>
+                  </m:ctrlPr>
+                </m:sSubPr>
+                <m:e>
+                  <m:r>
+                    <w:rPr>
+                      <w:rFonts w:ascii="Cambria Math" w:eastAsia="Times New Roman" w:hAnsi="Cambria Math" w:cs="Times New Roman"/>
+                      <w:sz w:val="24"/>
+                      <w:szCs w:val="24"/>
+                    </w:rPr>
+                    <m:t>H</m:t>
+                  </m:r>
+                </m:e>
+                <m:sub>
+                  <m:r>
+                    <m:rPr>
+                      <m:sty m:val="p"/>
+                    </m:rPr>
+                    <w:rPr>
+                      <w:rFonts w:ascii="Cambria Math" w:eastAsia="Times New Roman" w:hAnsi="Cambria Math" w:cs="Times New Roman"/>
+                      <w:sz w:val="24"/>
+                      <w:szCs w:val="24"/>
+                    </w:rPr>
+                    <m:t>1</m:t>
+                  </m:r>
+                </m:sub>
+              </m:sSub>
+              <m:r>
+                <m:rPr>
+                  <m:sty m:val="p"/>
+                </m:rPr>
+                <w:rPr>
+                  <w:rFonts w:ascii="Cambria Math" w:eastAsia="Times New Roman" w:hAnsi="Cambria Math" w:cs="Times New Roman"/>
+                  <w:sz w:val="24"/>
+                  <w:szCs w:val="24"/>
+                </w:rPr>
+                <m:t xml:space="preserve">: </m:t>
+              </m:r>
+              <m:sSub>
+                <m:sSubPr>
+                  <m:ctrlPr>
+                    <w:rPr>
+                      <w:rFonts w:ascii="Cambria Math" w:eastAsia="Times New Roman" w:hAnsi="Cambria Math" w:cs="Times New Roman"/>
+                      <w:sz w:val="24"/>
+                      <w:szCs w:val="24"/>
+                    </w:rPr>
+                  </m:ctrlPr>
+                </m:sSubPr>
+                <m:e>
+                  <m:r>
+                    <w:rPr>
+                      <w:rFonts w:ascii="Cambria Math" w:eastAsia="Times New Roman" w:hAnsi="Cambria Math" w:cs="Times New Roman"/>
+                      <w:sz w:val="24"/>
+                      <w:szCs w:val="24"/>
+                    </w:rPr>
+                    <m:t>β</m:t>
+                  </m:r>
+                </m:e>
+                <m:sub>
+                  <m:r>
+                    <m:rPr>
+                      <m:sty m:val="p"/>
+                    </m:rPr>
+                    <w:rPr>
+                      <w:rFonts w:ascii="Cambria Math" w:eastAsia="Times New Roman" w:hAnsi="Cambria Math" w:cs="Times New Roman"/>
+                      <w:sz w:val="24"/>
+                      <w:szCs w:val="24"/>
+                    </w:rPr>
+                    <m:t>0</m:t>
+                  </m:r>
+                </m:sub>
+              </m:sSub>
+              <m:r>
+                <m:rPr>
+                  <m:sty m:val="p"/>
+                </m:rPr>
+                <w:rPr>
+                  <w:rFonts w:ascii="Cambria Math" w:eastAsia="Times New Roman" w:hAnsi="Cambria Math" w:cs="Times New Roman"/>
+                  <w:sz w:val="24"/>
+                  <w:szCs w:val="24"/>
+                </w:rPr>
+                <m:t xml:space="preserve"> </m:t>
+              </m:r>
+            </m:oMath>
+            <w:r>
+              <w:rPr>
+                <w:rFonts w:ascii="Cambria Math" w:eastAsia="Times New Roman" w:hAnsi="Cambria Math" w:cs="Times New Roman"/>
+                <w:sz w:val="24"/>
+                <w:szCs w:val="24"/>
+              </w:rPr>
+              <w:t>≠ 0</w:t>
+            </w:r>
+          </w:p>
+          <w:p>
+            <w:pPr>
+              <w:jc w:val="center"/>
+              <w:rPr>
+                <w:rFonts w:ascii="Cambria Math" w:eastAsia="Times New Roman" w:hAnsi="Cambria Math" w:cs="Times New Roman"/>
+                <w:sz w:val="24"/>
+                <w:szCs w:val="24"/>
+              </w:rPr>
+            </w:pPr>
+          </w:p>
+          <w:p>
+            <w:pPr>
+              <w:rPr>
+                <w:rFonts w:ascii="Times New Roman" w:eastAsia="Times New Roman" w:hAnsi="Times New Roman" w:cs="Times New Roman"/>
+                <w:sz w:val="24"/>
+                <w:szCs w:val="24"/>
+              </w:rPr>
+            </w:pPr>
+            <w:r>
+              <w:rPr>
+                <w:rFonts w:ascii="Times New Roman" w:eastAsia="Times New Roman" w:hAnsi="Times New Roman" w:cs="Times New Roman"/>
+                <w:sz w:val="24"/>
+                <w:szCs w:val="24"/>
+              </w:rPr>
+              <w:t xml:space="preserve">t-statistic </w:t>
+            </w:r>
+            <w:proofErr w:type="gramStart"/>
+            <w:r>
+              <w:rPr>
+                <w:rFonts w:ascii="Times New Roman" w:eastAsia="Times New Roman" w:hAnsi="Times New Roman" w:cs="Times New Roman"/>
+                <w:sz w:val="24"/>
+                <w:szCs w:val="24"/>
+              </w:rPr>
+              <w:t>=  1.367</w:t>
+            </w:r>
+            <w:proofErr w:type="gramEnd"/>
+            <w:r>
+              <w:rPr>
+                <w:rFonts w:ascii="Times New Roman" w:eastAsia="Times New Roman" w:hAnsi="Times New Roman" w:cs="Times New Roman"/>
+                <w:sz w:val="24"/>
+                <w:szCs w:val="24"/>
+              </w:rPr>
+              <w:t xml:space="preserve"> &lt; 1.960</w:t>
+            </w:r>
+          </w:p>
+          <w:p>
+            <w:pPr>
+              <w:pBdr>
+                <w:top w:val="nil"/>
+                <w:left w:val="nil"/>
+                <w:bottom w:val="nil"/>
+                <w:right w:val="nil"/>
+                <w:between w:val="nil"/>
+              </w:pBdr>
+              <w:rPr>
+                <w:rFonts w:ascii="Times New Roman" w:eastAsia="Times New Roman" w:hAnsi="Times New Roman" w:cs="Times New Roman"/>
+                <w:sz w:val="24"/>
+                <w:szCs w:val="24"/>
+              </w:rPr>
+            </w:pPr>
+            <w:r>
+              <w:rPr>
+                <w:rFonts w:ascii="Times New Roman" w:eastAsia="Times New Roman" w:hAnsi="Times New Roman" w:cs="Times New Roman"/>
+                <w:sz w:val="24"/>
+                <w:szCs w:val="24"/>
+              </w:rPr>
+              <w:t>p-value = 0.173 &gt; 0.05</w:t>
+            </w:r>
+          </w:p>
+          <w:p>
+            <w:pPr>
+              <w:pBdr>
+                <w:top w:val="nil"/>
+                <w:left w:val="nil"/>
+                <w:bottom w:val="nil"/>
+                <w:right w:val="nil"/>
+                <w:between w:val="nil"/>
+              </w:pBdr>
+              <w:rPr>
+                <w:rFonts w:ascii="Times New Roman" w:eastAsia="Times New Roman" w:hAnsi="Times New Roman" w:cs="Times New Roman"/>
+                <w:sz w:val="24"/>
+                <w:szCs w:val="24"/>
+              </w:rPr>
+            </w:pPr>
+          </w:p>
+          <w:p>
+            <w:pPr>
+              <w:pBdr>
+                <w:top w:val="nil"/>
+                <w:left w:val="nil"/>
+                <w:bottom w:val="nil"/>
+                <w:right w:val="nil"/>
+                <w:between w:val="nil"/>
+              </w:pBdr>
+              <w:rPr>
+                <w:rFonts w:ascii="Times New Roman" w:eastAsia="Times New Roman" w:hAnsi="Times New Roman" w:cs="Times New Roman"/>
+                <w:sz w:val="24"/>
+                <w:szCs w:val="24"/>
+              </w:rPr>
+            </w:pPr>
+            <w:r>
+              <w:rPr>
+                <w:rFonts w:ascii="Times New Roman" w:eastAsia="Times New Roman" w:hAnsi="Times New Roman" w:cs="Times New Roman"/>
+                <w:sz w:val="24"/>
+                <w:szCs w:val="24"/>
+              </w:rPr>
+              <w:t xml:space="preserve">Both the t-statistic and the p-value lead us to not rejecting the null hypothesis that </w:t>
+            </w:r>
+            <m:oMath>
+              <m:r>
+                <w:rPr>
+                  <w:rFonts w:ascii="Cambria Math" w:eastAsia="Times New Roman" w:hAnsi="Cambria Math" w:cs="Times New Roman"/>
+                  <w:sz w:val="24"/>
+                  <w:szCs w:val="24"/>
+                </w:rPr>
+                <m:t xml:space="preserve"> </m:t>
+              </m:r>
+              <m:sSub>
+                <m:sSubPr>
+                  <m:ctrlPr>
+                    <w:rPr>
+                      <w:rFonts w:ascii="Cambria Math" w:eastAsia="Times New Roman" w:hAnsi="Cambria Math" w:cs="Times New Roman"/>
+                      <w:sz w:val="24"/>
+                      <w:szCs w:val="24"/>
+                    </w:rPr>
+                  </m:ctrlPr>
+                </m:sSubPr>
+                <m:e>
+                  <m:r>
+                    <w:rPr>
+                      <w:rFonts w:ascii="Cambria Math" w:eastAsia="Times New Roman" w:hAnsi="Cambria Math" w:cs="Times New Roman"/>
+                      <w:sz w:val="24"/>
+                      <w:szCs w:val="24"/>
+                    </w:rPr>
+                    <m:t>β</m:t>
+                  </m:r>
+                </m:e>
+                <m:sub>
+                  <m:r>
+                    <w:rPr>
+                      <w:rFonts w:ascii="Cambria Math" w:eastAsia="Times New Roman" w:hAnsi="Cambria Math" w:cs="Times New Roman"/>
+                      <w:sz w:val="24"/>
+                      <w:szCs w:val="24"/>
+                    </w:rPr>
+                    <m:t>0</m:t>
+                  </m:r>
+                </m:sub>
+              </m:sSub>
+              <m:r>
+                <w:rPr>
+                  <w:rFonts w:ascii="Cambria Math" w:eastAsia="Times New Roman" w:hAnsi="Cambria Math" w:cs="Times New Roman"/>
+                  <w:sz w:val="24"/>
+                  <w:szCs w:val="24"/>
+                </w:rPr>
+                <m:t xml:space="preserve"> </m:t>
+              </m:r>
+            </m:oMath>
+            <w:r>
+              <w:rPr>
+                <w:rFonts w:ascii="Times New Roman" w:eastAsia="Times New Roman" w:hAnsi="Times New Roman" w:cs="Times New Roman"/>
+                <w:sz w:val="24"/>
+                <w:szCs w:val="24"/>
+              </w:rPr>
+              <w:t xml:space="preserve">is 0, meaning the intercept term for regression 2 </w:t>
+            </w:r>
+            <w:r>
+              <w:rPr>
+                <w:rFonts w:ascii="Times New Roman" w:eastAsia="Times New Roman" w:hAnsi="Times New Roman" w:cs="Times New Roman"/>
+                <w:b/>
+                <w:sz w:val="24"/>
+                <w:szCs w:val="24"/>
+              </w:rPr>
+              <w:t xml:space="preserve">is not </w:t>
+            </w:r>
+            <w:r>
+              <w:rPr>
+                <w:rFonts w:ascii="Times New Roman" w:eastAsia="Times New Roman" w:hAnsi="Times New Roman" w:cs="Times New Roman"/>
+                <w:sz w:val="24"/>
+                <w:szCs w:val="24"/>
+              </w:rPr>
+              <w:t>significantly different from 0.</w:t>
+            </w:r>
+          </w:p>
+        </w:tc>
+        <w:tc>
+          <w:tcPr>
+            <w:tcW w:w="3600" w:type="dxa"/>
+            <w:shd w:val="clear" w:color="auto" w:fill="FFF2CC"/>
+            <w:tcMar>
+              <w:top w:w="100" w:type="dxa"/>
+              <w:left w:w="100" w:type="dxa"/>
+              <w:bottom w:w="100" w:type="dxa"/>
+              <w:right w:w="100" w:type="dxa"/>
+            </w:tcMar>
+          </w:tcPr>
+          <w:p>
+            <w:pPr>
+              <w:rPr>
+                <w:rFonts w:ascii="Times New Roman" w:eastAsia="Times New Roman" w:hAnsi="Times New Roman" w:cs="Times New Roman"/>
+                <w:sz w:val="24"/>
+                <w:szCs w:val="24"/>
+              </w:rPr>
+            </w:pPr>
+            <m:oMathPara>
+              <m:oMath>
+                <m:sSub>
+                  <m:sSubPr>
+                    <m:ctrlPr>
+                      <w:rPr>
+                        <w:rFonts w:ascii="Cambria Math" w:eastAsia="Times New Roman" w:hAnsi="Cambria Math" w:cs="Times New Roman"/>
+                        <w:sz w:val="24"/>
+                        <w:szCs w:val="24"/>
+                      </w:rPr>
+                    </m:ctrlPr>
+                  </m:sSubPr>
+                  <m:e>
+                    <m:r>
+                      <w:rPr>
+                        <w:rFonts w:ascii="Cambria Math" w:eastAsia="Times New Roman" w:hAnsi="Cambria Math" w:cs="Times New Roman"/>
+                        <w:sz w:val="24"/>
+                        <w:szCs w:val="24"/>
+                      </w:rPr>
+                      <m:t>H</m:t>
+                    </m:r>
+                  </m:e>
+                  <m:sub>
+                    <m:r>
+                      <w:rPr>
+                        <w:rFonts w:ascii="Cambria Math" w:eastAsia="Times New Roman" w:hAnsi="Cambria Math" w:cs="Times New Roman"/>
+                        <w:sz w:val="24"/>
+                        <w:szCs w:val="24"/>
+                      </w:rPr>
+                      <m:t>0</m:t>
+                    </m:r>
+                  </m:sub>
+                </m:sSub>
+                <m:r>
+                  <w:rPr>
+                    <w:rFonts w:ascii="Cambria Math" w:eastAsia="Times New Roman" w:hAnsi="Cambria Math" w:cs="Times New Roman"/>
+                    <w:sz w:val="24"/>
+                    <w:szCs w:val="24"/>
+                  </w:rPr>
+                  <m:t xml:space="preserve">: </m:t>
+                </m:r>
+                <m:sSub>
+                  <m:sSubPr>
+                    <m:ctrlPr>
+                      <w:rPr>
+                        <w:rFonts w:ascii="Cambria Math" w:eastAsia="Times New Roman" w:hAnsi="Cambria Math" w:cs="Times New Roman"/>
+                        <w:sz w:val="24"/>
+                        <w:szCs w:val="24"/>
+                      </w:rPr>
+                    </m:ctrlPr>
+                  </m:sSubPr>
+                  <m:e>
+                    <m:r>
+                      <w:rPr>
+                        <w:rFonts w:ascii="Cambria Math" w:eastAsia="Times New Roman" w:hAnsi="Cambria Math" w:cs="Times New Roman"/>
+                        <w:sz w:val="24"/>
+                        <w:szCs w:val="24"/>
+                      </w:rPr>
+                      <m:t>β</m:t>
+                    </m:r>
+                  </m:e>
+                  <m:sub>
+                    <m:r>
+                      <w:rPr>
+                        <w:rFonts w:ascii="Cambria Math" w:eastAsia="Times New Roman" w:hAnsi="Cambria Math" w:cs="Times New Roman"/>
+                        <w:sz w:val="24"/>
+                        <w:szCs w:val="24"/>
+                      </w:rPr>
+                      <m:t>1</m:t>
+                    </m:r>
+                  </m:sub>
+                </m:sSub>
+                <m:r>
+                  <w:rPr>
+                    <w:rFonts w:ascii="Cambria Math" w:eastAsia="Times New Roman" w:hAnsi="Cambria Math" w:cs="Times New Roman"/>
+                    <w:sz w:val="24"/>
+                    <w:szCs w:val="24"/>
+                  </w:rPr>
+                  <m:t xml:space="preserve"> = 0</m:t>
+                </m:r>
+              </m:oMath>
+            </m:oMathPara>
+          </w:p>
+          <w:p>
+            <w:pPr>
+              <w:jc w:val="center"/>
+              <w:rPr>
+                <w:rFonts w:ascii="Cambria Math" w:eastAsia="Times New Roman" w:hAnsi="Cambria Math" w:cs="Times New Roman"/>
+                <w:sz w:val="24"/>
+                <w:szCs w:val="24"/>
+              </w:rPr>
+            </w:pPr>
+            <m:oMath>
+              <m:sSub>
+                <m:sSubPr>
+                  <m:ctrlPr>
+                    <w:rPr>
+                      <w:rFonts w:ascii="Cambria Math" w:eastAsia="Times New Roman" w:hAnsi="Cambria Math" w:cs="Times New Roman"/>
+                      <w:sz w:val="24"/>
+                      <w:szCs w:val="24"/>
+                    </w:rPr>
+                  </m:ctrlPr>
+                </m:sSubPr>
+                <m:e>
+                  <m:r>
+                    <w:rPr>
+                      <w:rFonts w:ascii="Cambria Math" w:eastAsia="Times New Roman" w:hAnsi="Cambria Math" w:cs="Times New Roman"/>
+                      <w:sz w:val="24"/>
+                      <w:szCs w:val="24"/>
+                    </w:rPr>
+                    <m:t>H</m:t>
+                  </m:r>
+                </m:e>
+                <m:sub>
+                  <m:r>
+                    <m:rPr>
+                      <m:sty m:val="p"/>
+                    </m:rPr>
+                    <w:rPr>
+                      <w:rFonts w:ascii="Cambria Math" w:eastAsia="Times New Roman" w:hAnsi="Cambria Math" w:cs="Times New Roman"/>
+                      <w:sz w:val="24"/>
+                      <w:szCs w:val="24"/>
+                    </w:rPr>
+                    <m:t>1</m:t>
+                  </m:r>
+                </m:sub>
+              </m:sSub>
+              <m:r>
+                <m:rPr>
+                  <m:sty m:val="p"/>
+                </m:rPr>
+                <w:rPr>
+                  <w:rFonts w:ascii="Cambria Math" w:eastAsia="Times New Roman" w:hAnsi="Cambria Math" w:cs="Times New Roman"/>
+                  <w:sz w:val="24"/>
+                  <w:szCs w:val="24"/>
+                </w:rPr>
+                <m:t xml:space="preserve">: </m:t>
+              </m:r>
+              <m:sSub>
+                <m:sSubPr>
+                  <m:ctrlPr>
+                    <w:rPr>
+                      <w:rFonts w:ascii="Cambria Math" w:eastAsia="Times New Roman" w:hAnsi="Cambria Math" w:cs="Times New Roman"/>
+                      <w:sz w:val="24"/>
+                      <w:szCs w:val="24"/>
+                    </w:rPr>
+                  </m:ctrlPr>
+                </m:sSubPr>
+                <m:e>
+                  <m:r>
+                    <w:rPr>
+                      <w:rFonts w:ascii="Cambria Math" w:eastAsia="Times New Roman" w:hAnsi="Cambria Math" w:cs="Times New Roman"/>
+                      <w:sz w:val="24"/>
+                      <w:szCs w:val="24"/>
+                    </w:rPr>
+                    <m:t>β</m:t>
+                  </m:r>
+                </m:e>
+                <m:sub>
+                  <m:r>
+                    <m:rPr>
+                      <m:sty m:val="p"/>
+                    </m:rPr>
+                    <w:rPr>
+                      <w:rFonts w:ascii="Cambria Math" w:eastAsia="Times New Roman" w:hAnsi="Cambria Math" w:cs="Times New Roman"/>
+                      <w:sz w:val="24"/>
+                      <w:szCs w:val="24"/>
+                    </w:rPr>
+                    <m:t>1</m:t>
+                  </m:r>
+                </m:sub>
+              </m:sSub>
+              <m:r>
+                <m:rPr>
+                  <m:sty m:val="p"/>
+                </m:rPr>
+                <w:rPr>
+                  <w:rFonts w:ascii="Cambria Math" w:eastAsia="Times New Roman" w:hAnsi="Cambria Math" w:cs="Times New Roman"/>
+                  <w:sz w:val="24"/>
+                  <w:szCs w:val="24"/>
+                </w:rPr>
+                <m:t xml:space="preserve"> </m:t>
+              </m:r>
+            </m:oMath>
+            <w:r>
+              <w:rPr>
+                <w:rFonts w:ascii="Cambria Math" w:eastAsia="Times New Roman" w:hAnsi="Cambria Math" w:cs="Times New Roman"/>
+                <w:sz w:val="24"/>
+                <w:szCs w:val="24"/>
+              </w:rPr>
+              <w:t>≠ 0</w:t>
+            </w:r>
+          </w:p>
+          <w:p>
+            <w:pPr>
+              <w:jc w:val="center"/>
+              <w:rPr>
+                <w:rFonts w:ascii="Cambria Math" w:eastAsia="Times New Roman" w:hAnsi="Cambria Math" w:cs="Times New Roman"/>
+                <w:sz w:val="24"/>
+                <w:szCs w:val="24"/>
+              </w:rPr>
+            </w:pPr>
+          </w:p>
+          <w:p>
+            <w:pPr>
+              <w:widowControl w:val="0"/>
+              <w:spacing w:line="240" w:lineRule="auto"/>
+              <w:rPr>
+                <w:rFonts w:ascii="Times New Roman" w:eastAsia="Times New Roman" w:hAnsi="Times New Roman" w:cs="Times New Roman"/>
+                <w:sz w:val="24"/>
+                <w:szCs w:val="24"/>
+              </w:rPr>
+            </w:pPr>
+            <w:r>
+              <w:rPr>
+                <w:rFonts w:ascii="Times New Roman" w:eastAsia="Times New Roman" w:hAnsi="Times New Roman" w:cs="Times New Roman"/>
+                <w:sz w:val="24"/>
+                <w:szCs w:val="24"/>
+              </w:rPr>
+              <w:t>t-statistic = 4.926 &gt; 1.96</w:t>
+            </w:r>
+          </w:p>
+          <w:p>
+            <w:pPr>
+              <w:pBdr>
+                <w:top w:val="nil"/>
+                <w:left w:val="nil"/>
+                <w:bottom w:val="nil"/>
+                <w:right w:val="nil"/>
+                <w:between w:val="nil"/>
+              </w:pBdr>
+              <w:rPr>
+                <w:rFonts w:ascii="Times New Roman" w:eastAsia="Times New Roman" w:hAnsi="Times New Roman" w:cs="Times New Roman"/>
+                <w:sz w:val="24"/>
+                <w:szCs w:val="24"/>
+              </w:rPr>
+            </w:pPr>
+            <w:r>
+              <w:rPr>
+                <w:rFonts w:ascii="Times New Roman" w:eastAsia="Times New Roman" w:hAnsi="Times New Roman" w:cs="Times New Roman"/>
+                <w:sz w:val="24"/>
+                <w:szCs w:val="24"/>
+              </w:rPr>
+              <w:t>p-value = 1.53 * 10</w:t>
+            </w:r>
+            <w:r>
+              <w:rPr>
+                <w:rFonts w:ascii="Times New Roman" w:eastAsia="Times New Roman" w:hAnsi="Times New Roman" w:cs="Times New Roman"/>
+                <w:sz w:val="24"/>
+                <w:szCs w:val="24"/>
+                <w:vertAlign w:val="superscript"/>
+              </w:rPr>
+              <w:t>-6</w:t>
+            </w:r>
+            <w:r>
+              <w:rPr>
+                <w:rFonts w:ascii="Times New Roman" w:eastAsia="Times New Roman" w:hAnsi="Times New Roman" w:cs="Times New Roman"/>
+                <w:sz w:val="24"/>
+                <w:szCs w:val="24"/>
+              </w:rPr>
+              <w:t xml:space="preserve"> &lt; 0.05</w:t>
+            </w:r>
+          </w:p>
+          <w:p>
+            <w:pPr>
+              <w:pBdr>
+                <w:top w:val="nil"/>
+                <w:left w:val="nil"/>
+                <w:bottom w:val="nil"/>
+                <w:right w:val="nil"/>
+                <w:between w:val="nil"/>
+              </w:pBdr>
+              <w:rPr>
+                <w:rFonts w:ascii="Times New Roman" w:eastAsia="Times New Roman" w:hAnsi="Times New Roman" w:cs="Times New Roman"/>
+                <w:sz w:val="24"/>
+                <w:szCs w:val="24"/>
+              </w:rPr>
+            </w:pPr>
+          </w:p>
+          <w:p>
+            <w:pPr>
+              <w:pBdr>
+                <w:top w:val="nil"/>
+                <w:left w:val="nil"/>
+                <w:bottom w:val="nil"/>
+                <w:right w:val="nil"/>
+                <w:between w:val="nil"/>
+              </w:pBdr>
+              <w:rPr>
+                <w:rFonts w:ascii="Times New Roman" w:eastAsia="Times New Roman" w:hAnsi="Times New Roman" w:cs="Times New Roman"/>
+                <w:sz w:val="24"/>
+                <w:szCs w:val="24"/>
+              </w:rPr>
+            </w:pPr>
+            <w:r>
+              <w:rPr>
+                <w:rFonts w:ascii="Times New Roman" w:eastAsia="Times New Roman" w:hAnsi="Times New Roman" w:cs="Times New Roman"/>
+                <w:sz w:val="24"/>
+                <w:szCs w:val="24"/>
+              </w:rPr>
+              <w:t xml:space="preserve">Both </w:t>
+            </w:r>
+            <w:proofErr w:type="gramStart"/>
+            <w:r>
+              <w:rPr>
+                <w:rFonts w:ascii="Times New Roman" w:eastAsia="Times New Roman" w:hAnsi="Times New Roman" w:cs="Times New Roman"/>
+                <w:sz w:val="24"/>
+                <w:szCs w:val="24"/>
+              </w:rPr>
+              <w:t>the t</w:t>
+            </w:r>
+            <w:proofErr w:type="gramEnd"/>
+            <w:r>
+              <w:rPr>
+                <w:rFonts w:ascii="Times New Roman" w:eastAsia="Times New Roman" w:hAnsi="Times New Roman" w:cs="Times New Roman"/>
+                <w:sz w:val="24"/>
+                <w:szCs w:val="24"/>
+              </w:rPr>
+              <w:t>-</w:t>
+            </w:r>
+            <w:proofErr w:type="gramStart"/>
+            <w:r>
+              <w:rPr>
+                <w:rFonts w:ascii="Times New Roman" w:eastAsia="Times New Roman" w:hAnsi="Times New Roman" w:cs="Times New Roman"/>
+                <w:sz w:val="24"/>
+                <w:szCs w:val="24"/>
+              </w:rPr>
+              <w:t>statistic</w:t>
+            </w:r>
+            <w:proofErr w:type="gramEnd"/>
+            <w:r>
+              <w:rPr>
+                <w:rFonts w:ascii="Times New Roman" w:eastAsia="Times New Roman" w:hAnsi="Times New Roman" w:cs="Times New Roman"/>
+                <w:sz w:val="24"/>
+                <w:szCs w:val="24"/>
+              </w:rPr>
+              <w:t xml:space="preserve"> and </w:t>
+            </w:r>
+            <w:proofErr w:type="gramStart"/>
+            <w:r>
+              <w:rPr>
+                <w:rFonts w:ascii="Times New Roman" w:eastAsia="Times New Roman" w:hAnsi="Times New Roman" w:cs="Times New Roman"/>
+                <w:sz w:val="24"/>
+                <w:szCs w:val="24"/>
+              </w:rPr>
+              <w:t>the p</w:t>
+            </w:r>
+            <w:proofErr w:type="gramEnd"/>
+            <w:r>
+              <w:rPr>
+                <w:rFonts w:ascii="Times New Roman" w:eastAsia="Times New Roman" w:hAnsi="Times New Roman" w:cs="Times New Roman"/>
+                <w:sz w:val="24"/>
+                <w:szCs w:val="24"/>
+              </w:rPr>
+              <w:t>-value lead us to reject the null hypothesis that</w:t>
+            </w:r>
+            <m:oMath>
+              <m:r>
+                <w:rPr>
+                  <w:rFonts w:ascii="Cambria Math" w:eastAsia="Times New Roman" w:hAnsi="Cambria Math" w:cs="Times New Roman"/>
+                  <w:sz w:val="24"/>
+                  <w:szCs w:val="24"/>
+                </w:rPr>
+                <m:t xml:space="preserve"> </m:t>
+              </m:r>
+              <m:sSub>
+                <m:sSubPr>
+                  <m:ctrlPr>
+                    <w:rPr>
+                      <w:rFonts w:ascii="Cambria Math" w:eastAsia="Times New Roman" w:hAnsi="Cambria Math" w:cs="Times New Roman"/>
+                      <w:sz w:val="24"/>
+                      <w:szCs w:val="24"/>
+                    </w:rPr>
+                  </m:ctrlPr>
+                </m:sSubPr>
+                <m:e>
+                  <m:r>
+                    <w:rPr>
+                      <w:rFonts w:ascii="Cambria Math" w:eastAsia="Times New Roman" w:hAnsi="Cambria Math" w:cs="Times New Roman"/>
+                      <w:sz w:val="24"/>
+                      <w:szCs w:val="24"/>
+                    </w:rPr>
+                    <m:t>β</m:t>
+                  </m:r>
+                </m:e>
+                <m:sub>
+                  <m:r>
+                    <w:rPr>
+                      <w:rFonts w:ascii="Cambria Math" w:eastAsia="Times New Roman" w:hAnsi="Cambria Math" w:cs="Times New Roman"/>
+                      <w:sz w:val="24"/>
+                      <w:szCs w:val="24"/>
+                    </w:rPr>
+                    <m:t>1</m:t>
+                  </m:r>
+                </m:sub>
+              </m:sSub>
+              <m:r>
+                <w:rPr>
+                  <w:rFonts w:ascii="Cambria Math" w:eastAsia="Times New Roman" w:hAnsi="Cambria Math" w:cs="Times New Roman"/>
+                  <w:sz w:val="24"/>
+                  <w:szCs w:val="24"/>
+                </w:rPr>
+                <m:t xml:space="preserve"> </m:t>
+              </m:r>
+            </m:oMath>
+            <w:r>
+              <w:rPr>
+                <w:rFonts w:ascii="Times New Roman" w:eastAsia="Times New Roman" w:hAnsi="Times New Roman" w:cs="Times New Roman"/>
+                <w:sz w:val="24"/>
+                <w:szCs w:val="24"/>
+              </w:rPr>
+              <w:t xml:space="preserve">is 0, meaning the slope term for regression 2 </w:t>
+            </w:r>
+            <w:r>
+              <w:rPr>
+                <w:rFonts w:ascii="Times New Roman" w:eastAsia="Times New Roman" w:hAnsi="Times New Roman" w:cs="Times New Roman"/>
+                <w:b/>
+                <w:sz w:val="24"/>
+                <w:szCs w:val="24"/>
+              </w:rPr>
+              <w:t xml:space="preserve">is </w:t>
+            </w:r>
+            <w:r>
+              <w:rPr>
+                <w:rFonts w:ascii="Times New Roman" w:eastAsia="Times New Roman" w:hAnsi="Times New Roman" w:cs="Times New Roman"/>
+                <w:sz w:val="24"/>
+                <w:szCs w:val="24"/>
+              </w:rPr>
+              <w:t>significantly different from 0.</w:t>
+            </w:r>
+          </w:p>
+        </w:tc>
+      </w:tr>
+    </w:tbl>
+    <w:p>
+      <w:pPr>
+        <w:rPr>
+          <w:rFonts w:ascii="Times New Roman" w:eastAsia="Times New Roman" w:hAnsi="Times New Roman" w:cs="Times New Roman"/>
+          <w:i/>
+        </w:rPr>
+      </w:pPr>
+      <w:r>
+        <w:rPr>
+          <w:rFonts w:ascii="Times New Roman" w:eastAsia="Times New Roman" w:hAnsi="Times New Roman" w:cs="Times New Roman"/>
+          <w:i/>
+        </w:rPr>
+        <w:t>Table 7.2 - Hypothesis Tests testing whether each coefficient in regressions 1 and 2 is different from 0</w:t>
+      </w:r>
+    </w:p>
+    <w:p>
+      <w:pPr>
+        <w:rPr>
+          <w:rFonts w:ascii="Times New Roman" w:eastAsia="Times New Roman" w:hAnsi="Times New Roman" w:cs="Times New Roman"/>
+          <w:i/>
+        </w:rPr>
+      </w:pPr>
+    </w:p>
+    <w:p/>
     <w:sectPr>
       <w:pgSz w:w="12240" w:h="15840"/>
       <w:pgMar w:top="1440" w:right="1440" w:bottom="1440" w:left="1440" w:header="720" w:footer="720" w:gutter="0"/>
@@ -3644,7 +6642,6 @@
   <w:style w:type="character" w:default="1" w:styleId="DefaultParagraphFont">
     <w:name w:val="Default Paragraph Font"/>
     <w:uiPriority w:val="1"/>
-    <w:semiHidden/>
     <w:unhideWhenUsed/>
   </w:style>
   <w:style w:type="table" w:default="1" w:styleId="TableNormal">

</xml_diff>

<commit_message>
discuss omitted variable bias
</commit_message>
<xml_diff>
--- a/analysis_report/analytical_report.docx
+++ b/analysis_report/analytical_report.docx
@@ -2598,6 +2598,7 @@
           <w:szCs w:val="24"/>
           <w:highlight w:val="white"/>
         </w:rPr>
+        <w:lastRenderedPageBreak/>
         <w:t>Both the t-</w:t>
       </w:r>
       <w:proofErr w:type="gramStart"/>
@@ -3004,25 +3005,7 @@
           <w:sz w:val="24"/>
           <w:szCs w:val="24"/>
         </w:rPr>
-        <w:t>Single Linear Regres</w:t>
-      </w:r>
-      <w:r>
-        <w:rPr>
-          <w:rFonts w:ascii="Times New Roman" w:eastAsia="Times New Roman" w:hAnsi="Times New Roman" w:cs="Times New Roman"/>
-          <w:b/>
-          <w:sz w:val="24"/>
-          <w:szCs w:val="24"/>
-        </w:rPr>
-        <w:t>s</w:t>
-      </w:r>
-      <w:r>
-        <w:rPr>
-          <w:rFonts w:ascii="Times New Roman" w:eastAsia="Times New Roman" w:hAnsi="Times New Roman" w:cs="Times New Roman"/>
-          <w:b/>
-          <w:sz w:val="24"/>
-          <w:szCs w:val="24"/>
-        </w:rPr>
-        <w:t xml:space="preserve">ions </w:t>
+        <w:t xml:space="preserve">Single Linear Regressions </w:t>
       </w:r>
     </w:p>
     <w:tbl>
@@ -3788,7 +3771,16 @@
           <w:sz w:val="24"/>
           <w:szCs w:val="24"/>
         </w:rPr>
-        <w:t xml:space="preserve"> for regression 1) for every increase of $1m in movie budget. This means an increase of $35.276 m in the movie budget would be expected to correspond to an increase of $45,823,524 in the box office revenue. </w:t>
+        <w:t xml:space="preserve"> for regression 1) for every increase of $1m in </w:t>
+      </w:r>
+      <w:r>
+        <w:rPr>
+          <w:rFonts w:ascii="Times New Roman" w:eastAsia="Times New Roman" w:hAnsi="Times New Roman" w:cs="Times New Roman"/>
+          <w:sz w:val="24"/>
+          <w:szCs w:val="24"/>
+        </w:rPr>
+        <w:lastRenderedPageBreak/>
+        <w:t xml:space="preserve">movie budget. This means an increase of $35.276 m in the movie budget would be expected to correspond to an increase of $45,823,524 in the box office revenue. </w:t>
       </w:r>
     </w:p>
     <w:p/>
@@ -3806,7 +3798,6 @@
           <w:sz w:val="24"/>
           <w:szCs w:val="24"/>
         </w:rPr>
-        <w:lastRenderedPageBreak/>
         <w:t xml:space="preserve">An increase in the audience </w:t>
       </w:r>
       <w:proofErr w:type="gramStart"/>
@@ -4415,15 +4406,7 @@
                 <w:sz w:val="24"/>
                 <w:szCs w:val="24"/>
               </w:rPr>
-              <w:t>≠</w:t>
-            </w:r>
-            <w:r>
-              <w:rPr>
-                <w:rFonts w:ascii="Cambria Math" w:eastAsia="Times New Roman" w:hAnsi="Cambria Math" w:cs="Times New Roman"/>
-                <w:sz w:val="24"/>
-                <w:szCs w:val="24"/>
-              </w:rPr>
-              <w:t xml:space="preserve"> 0</w:t>
+              <w:t>≠ 0</w:t>
             </w:r>
           </w:p>
           <w:p>
@@ -5968,6 +5951,1206 @@
         </w:rPr>
         <w:t>Table 7.2 - Hypothesis Tests testing whether each coefficient in regressions 1 and 2 is different from 0</w:t>
       </w:r>
+    </w:p>
+    <w:p>
+      <w:pPr>
+        <w:rPr>
+          <w:rFonts w:ascii="Times New Roman" w:eastAsia="Times New Roman" w:hAnsi="Times New Roman" w:cs="Times New Roman"/>
+          <w:i/>
+        </w:rPr>
+      </w:pPr>
+    </w:p>
+    <w:p>
+      <w:pPr>
+        <w:pStyle w:val="Subtitle"/>
+        <w:rPr>
+          <w:rFonts w:ascii="Times New Roman" w:eastAsia="Times New Roman" w:hAnsi="Times New Roman" w:cs="Times New Roman"/>
+          <w:b/>
+          <w:sz w:val="24"/>
+          <w:szCs w:val="24"/>
+        </w:rPr>
+      </w:pPr>
+    </w:p>
+    <w:p>
+      <w:pPr>
+        <w:pStyle w:val="Subtitle"/>
+        <w:rPr>
+          <w:rFonts w:ascii="Times New Roman" w:eastAsia="Times New Roman" w:hAnsi="Times New Roman" w:cs="Times New Roman"/>
+          <w:b/>
+          <w:sz w:val="24"/>
+          <w:szCs w:val="24"/>
+        </w:rPr>
+      </w:pPr>
+    </w:p>
+    <w:p>
+      <w:pPr>
+        <w:pStyle w:val="Subtitle"/>
+        <w:rPr>
+          <w:rFonts w:ascii="Times New Roman" w:eastAsia="Times New Roman" w:hAnsi="Times New Roman" w:cs="Times New Roman"/>
+          <w:b/>
+          <w:sz w:val="24"/>
+          <w:szCs w:val="24"/>
+        </w:rPr>
+      </w:pPr>
+      <w:r>
+        <w:rPr>
+          <w:rFonts w:ascii="Times New Roman" w:eastAsia="Times New Roman" w:hAnsi="Times New Roman" w:cs="Times New Roman"/>
+          <w:b/>
+          <w:sz w:val="24"/>
+          <w:szCs w:val="24"/>
+        </w:rPr>
+        <w:lastRenderedPageBreak/>
+        <w:t xml:space="preserve">Multiple Linear Regression </w:t>
+      </w:r>
+    </w:p>
+    <w:p>
+      <w:pPr>
+        <w:rPr>
+          <w:rFonts w:ascii="Courier New" w:eastAsia="Courier New" w:hAnsi="Courier New" w:cs="Courier New"/>
+          <w:sz w:val="20"/>
+          <w:szCs w:val="20"/>
+          <w:highlight w:val="white"/>
+        </w:rPr>
+      </w:pPr>
+      <w:r>
+        <w:rPr>
+          <w:rFonts w:ascii="Courier New" w:eastAsia="Courier New" w:hAnsi="Courier New" w:cs="Courier New"/>
+          <w:sz w:val="20"/>
+          <w:szCs w:val="20"/>
+          <w:highlight w:val="white"/>
+        </w:rPr>
+        <w:t>Residuals:</w:t>
+      </w:r>
+    </w:p>
+    <w:p>
+      <w:pPr>
+        <w:rPr>
+          <w:rFonts w:ascii="Courier New" w:eastAsia="Courier New" w:hAnsi="Courier New" w:cs="Courier New"/>
+          <w:sz w:val="20"/>
+          <w:szCs w:val="20"/>
+          <w:highlight w:val="white"/>
+        </w:rPr>
+      </w:pPr>
+      <w:r>
+        <w:rPr>
+          <w:rFonts w:ascii="Courier New" w:eastAsia="Courier New" w:hAnsi="Courier New" w:cs="Courier New"/>
+          <w:sz w:val="20"/>
+          <w:szCs w:val="20"/>
+          <w:highlight w:val="white"/>
+        </w:rPr>
+        <w:t xml:space="preserve">    Min      1</w:t>
+      </w:r>
+      <w:proofErr w:type="gramStart"/>
+      <w:r>
+        <w:rPr>
+          <w:rFonts w:ascii="Courier New" w:eastAsia="Courier New" w:hAnsi="Courier New" w:cs="Courier New"/>
+          <w:sz w:val="20"/>
+          <w:szCs w:val="20"/>
+          <w:highlight w:val="white"/>
+        </w:rPr>
+        <w:t>Q  Median</w:t>
+      </w:r>
+      <w:proofErr w:type="gramEnd"/>
+      <w:r>
+        <w:rPr>
+          <w:rFonts w:ascii="Courier New" w:eastAsia="Courier New" w:hAnsi="Courier New" w:cs="Courier New"/>
+          <w:sz w:val="20"/>
+          <w:szCs w:val="20"/>
+          <w:highlight w:val="white"/>
+        </w:rPr>
+        <w:t xml:space="preserve">      3Q     Max </w:t>
+      </w:r>
+    </w:p>
+    <w:p>
+      <w:pPr>
+        <w:rPr>
+          <w:rFonts w:ascii="Courier New" w:eastAsia="Courier New" w:hAnsi="Courier New" w:cs="Courier New"/>
+          <w:sz w:val="20"/>
+          <w:szCs w:val="20"/>
+          <w:highlight w:val="white"/>
+        </w:rPr>
+      </w:pPr>
+      <w:r>
+        <w:rPr>
+          <w:rFonts w:ascii="Courier New" w:eastAsia="Courier New" w:hAnsi="Courier New" w:cs="Courier New"/>
+          <w:sz w:val="20"/>
+          <w:szCs w:val="20"/>
+          <w:highlight w:val="white"/>
+        </w:rPr>
+        <w:t>-249.</w:t>
+      </w:r>
+      <w:proofErr w:type="gramStart"/>
+      <w:r>
+        <w:rPr>
+          <w:rFonts w:ascii="Courier New" w:eastAsia="Courier New" w:hAnsi="Courier New" w:cs="Courier New"/>
+          <w:sz w:val="20"/>
+          <w:szCs w:val="20"/>
+          <w:highlight w:val="white"/>
+        </w:rPr>
+        <w:t>93  -</w:t>
+      </w:r>
+      <w:proofErr w:type="gramEnd"/>
+      <w:r>
+        <w:rPr>
+          <w:rFonts w:ascii="Courier New" w:eastAsia="Courier New" w:hAnsi="Courier New" w:cs="Courier New"/>
+          <w:sz w:val="20"/>
+          <w:szCs w:val="20"/>
+          <w:highlight w:val="white"/>
+        </w:rPr>
+        <w:t>98.</w:t>
+      </w:r>
+      <w:proofErr w:type="gramStart"/>
+      <w:r>
+        <w:rPr>
+          <w:rFonts w:ascii="Courier New" w:eastAsia="Courier New" w:hAnsi="Courier New" w:cs="Courier New"/>
+          <w:sz w:val="20"/>
+          <w:szCs w:val="20"/>
+          <w:highlight w:val="white"/>
+        </w:rPr>
+        <w:t>18  -</w:t>
+      </w:r>
+      <w:proofErr w:type="gramEnd"/>
+      <w:r>
+        <w:rPr>
+          <w:rFonts w:ascii="Courier New" w:eastAsia="Courier New" w:hAnsi="Courier New" w:cs="Courier New"/>
+          <w:sz w:val="20"/>
+          <w:szCs w:val="20"/>
+          <w:highlight w:val="white"/>
+        </w:rPr>
+        <w:t xml:space="preserve">11.76   </w:t>
+      </w:r>
+      <w:proofErr w:type="gramStart"/>
+      <w:r>
+        <w:rPr>
+          <w:rFonts w:ascii="Courier New" w:eastAsia="Courier New" w:hAnsi="Courier New" w:cs="Courier New"/>
+          <w:sz w:val="20"/>
+          <w:szCs w:val="20"/>
+          <w:highlight w:val="white"/>
+        </w:rPr>
+        <w:t>90.40  394.18</w:t>
+      </w:r>
+      <w:proofErr w:type="gramEnd"/>
+      <w:r>
+        <w:rPr>
+          <w:rFonts w:ascii="Courier New" w:eastAsia="Courier New" w:hAnsi="Courier New" w:cs="Courier New"/>
+          <w:sz w:val="20"/>
+          <w:szCs w:val="20"/>
+          <w:highlight w:val="white"/>
+        </w:rPr>
+        <w:t xml:space="preserve"> </w:t>
+      </w:r>
+    </w:p>
+    <w:p>
+      <w:pPr>
+        <w:rPr>
+          <w:rFonts w:ascii="Courier New" w:eastAsia="Courier New" w:hAnsi="Courier New" w:cs="Courier New"/>
+          <w:sz w:val="20"/>
+          <w:szCs w:val="20"/>
+          <w:highlight w:val="white"/>
+        </w:rPr>
+      </w:pPr>
+    </w:p>
+    <w:p>
+      <w:pPr>
+        <w:rPr>
+          <w:rFonts w:ascii="Courier New" w:eastAsia="Courier New" w:hAnsi="Courier New" w:cs="Courier New"/>
+          <w:b/>
+          <w:sz w:val="20"/>
+          <w:szCs w:val="20"/>
+          <w:highlight w:val="white"/>
+        </w:rPr>
+      </w:pPr>
+      <w:r>
+        <w:rPr>
+          <w:rFonts w:ascii="Courier New" w:eastAsia="Courier New" w:hAnsi="Courier New" w:cs="Courier New"/>
+          <w:b/>
+          <w:sz w:val="20"/>
+          <w:szCs w:val="20"/>
+          <w:highlight w:val="white"/>
+        </w:rPr>
+        <w:t>Coefficients:</w:t>
+      </w:r>
+    </w:p>
+    <w:p>
+      <w:pPr>
+        <w:rPr>
+          <w:rFonts w:ascii="Courier New" w:eastAsia="Courier New" w:hAnsi="Courier New" w:cs="Courier New"/>
+          <w:b/>
+          <w:sz w:val="20"/>
+          <w:szCs w:val="20"/>
+          <w:highlight w:val="white"/>
+        </w:rPr>
+      </w:pPr>
+      <w:r>
+        <w:rPr>
+          <w:rFonts w:ascii="Courier New" w:eastAsia="Courier New" w:hAnsi="Courier New" w:cs="Courier New"/>
+          <w:b/>
+          <w:sz w:val="20"/>
+          <w:szCs w:val="20"/>
+          <w:highlight w:val="white"/>
+        </w:rPr>
+        <w:t xml:space="preserve">               Estimate Std. Error t value </w:t>
+      </w:r>
+      <w:proofErr w:type="spellStart"/>
+      <w:r>
+        <w:rPr>
+          <w:rFonts w:ascii="Courier New" w:eastAsia="Courier New" w:hAnsi="Courier New" w:cs="Courier New"/>
+          <w:b/>
+          <w:sz w:val="20"/>
+          <w:szCs w:val="20"/>
+          <w:highlight w:val="white"/>
+        </w:rPr>
+        <w:t>Pr</w:t>
+      </w:r>
+      <w:proofErr w:type="spellEnd"/>
+      <w:r>
+        <w:rPr>
+          <w:rFonts w:ascii="Courier New" w:eastAsia="Courier New" w:hAnsi="Courier New" w:cs="Courier New"/>
+          <w:b/>
+          <w:sz w:val="20"/>
+          <w:szCs w:val="20"/>
+          <w:highlight w:val="white"/>
+        </w:rPr>
+        <w:t xml:space="preserve">(&gt;|t|)   </w:t>
+      </w:r>
+    </w:p>
+    <w:p>
+      <w:pPr>
+        <w:rPr>
+          <w:rFonts w:ascii="Courier New" w:eastAsia="Courier New" w:hAnsi="Courier New" w:cs="Courier New"/>
+          <w:b/>
+          <w:sz w:val="20"/>
+          <w:szCs w:val="20"/>
+          <w:highlight w:val="white"/>
+        </w:rPr>
+      </w:pPr>
+      <w:r>
+        <w:rPr>
+          <w:rFonts w:ascii="Courier New" w:eastAsia="Courier New" w:hAnsi="Courier New" w:cs="Courier New"/>
+          <w:b/>
+          <w:sz w:val="20"/>
+          <w:szCs w:val="20"/>
+          <w:highlight w:val="white"/>
+        </w:rPr>
+        <w:t>(</w:t>
+      </w:r>
+      <w:proofErr w:type="gramStart"/>
+      <w:r>
+        <w:rPr>
+          <w:rFonts w:ascii="Courier New" w:eastAsia="Courier New" w:hAnsi="Courier New" w:cs="Courier New"/>
+          <w:b/>
+          <w:sz w:val="20"/>
+          <w:szCs w:val="20"/>
+          <w:highlight w:val="white"/>
+        </w:rPr>
+        <w:t xml:space="preserve">Intercept)   </w:t>
+      </w:r>
+      <w:proofErr w:type="gramEnd"/>
+      <w:r>
+        <w:rPr>
+          <w:rFonts w:ascii="Courier New" w:eastAsia="Courier New" w:hAnsi="Courier New" w:cs="Courier New"/>
+          <w:b/>
+          <w:sz w:val="20"/>
+          <w:szCs w:val="20"/>
+          <w:highlight w:val="white"/>
+        </w:rPr>
+        <w:t xml:space="preserve">  44.9722    32.2985   </w:t>
+      </w:r>
+      <w:proofErr w:type="gramStart"/>
+      <w:r>
+        <w:rPr>
+          <w:rFonts w:ascii="Courier New" w:eastAsia="Courier New" w:hAnsi="Courier New" w:cs="Courier New"/>
+          <w:b/>
+          <w:sz w:val="20"/>
+          <w:szCs w:val="20"/>
+          <w:highlight w:val="white"/>
+        </w:rPr>
+        <w:t>1.392  0.16506</w:t>
+      </w:r>
+      <w:proofErr w:type="gramEnd"/>
+      <w:r>
+        <w:rPr>
+          <w:rFonts w:ascii="Courier New" w:eastAsia="Courier New" w:hAnsi="Courier New" w:cs="Courier New"/>
+          <w:b/>
+          <w:sz w:val="20"/>
+          <w:szCs w:val="20"/>
+          <w:highlight w:val="white"/>
+        </w:rPr>
+        <w:t xml:space="preserve">   </w:t>
+      </w:r>
+    </w:p>
+    <w:p>
+      <w:pPr>
+        <w:rPr>
+          <w:rFonts w:ascii="Courier New" w:eastAsia="Courier New" w:hAnsi="Courier New" w:cs="Courier New"/>
+          <w:b/>
+          <w:sz w:val="20"/>
+          <w:szCs w:val="20"/>
+          <w:highlight w:val="white"/>
+        </w:rPr>
+      </w:pPr>
+      <w:r>
+        <w:rPr>
+          <w:rFonts w:ascii="Courier New" w:eastAsia="Courier New" w:hAnsi="Courier New" w:cs="Courier New"/>
+          <w:b/>
+          <w:sz w:val="20"/>
+          <w:szCs w:val="20"/>
+          <w:highlight w:val="white"/>
+        </w:rPr>
+        <w:t xml:space="preserve">movie_budget     0.9420     0.2884   </w:t>
+      </w:r>
+      <w:proofErr w:type="gramStart"/>
+      <w:r>
+        <w:rPr>
+          <w:rFonts w:ascii="Courier New" w:eastAsia="Courier New" w:hAnsi="Courier New" w:cs="Courier New"/>
+          <w:b/>
+          <w:sz w:val="20"/>
+          <w:szCs w:val="20"/>
+          <w:highlight w:val="white"/>
+        </w:rPr>
+        <w:t>3.267  0.00124</w:t>
+      </w:r>
+      <w:proofErr w:type="gramEnd"/>
+      <w:r>
+        <w:rPr>
+          <w:rFonts w:ascii="Courier New" w:eastAsia="Courier New" w:hAnsi="Courier New" w:cs="Courier New"/>
+          <w:b/>
+          <w:sz w:val="20"/>
+          <w:szCs w:val="20"/>
+          <w:highlight w:val="white"/>
+        </w:rPr>
+        <w:t xml:space="preserve"> **</w:t>
+      </w:r>
+    </w:p>
+    <w:p>
+      <w:pPr>
+        <w:rPr>
+          <w:rFonts w:ascii="Courier New" w:eastAsia="Courier New" w:hAnsi="Courier New" w:cs="Courier New"/>
+          <w:b/>
+          <w:sz w:val="20"/>
+          <w:szCs w:val="20"/>
+          <w:highlight w:val="white"/>
+        </w:rPr>
+      </w:pPr>
+      <w:r>
+        <w:rPr>
+          <w:rFonts w:ascii="Courier New" w:eastAsia="Courier New" w:hAnsi="Courier New" w:cs="Courier New"/>
+          <w:b/>
+          <w:sz w:val="20"/>
+          <w:szCs w:val="20"/>
+          <w:highlight w:val="white"/>
+        </w:rPr>
+        <w:t xml:space="preserve">audience_score   1.2602     0.6094   </w:t>
+      </w:r>
+      <w:proofErr w:type="gramStart"/>
+      <w:r>
+        <w:rPr>
+          <w:rFonts w:ascii="Courier New" w:eastAsia="Courier New" w:hAnsi="Courier New" w:cs="Courier New"/>
+          <w:b/>
+          <w:sz w:val="20"/>
+          <w:szCs w:val="20"/>
+          <w:highlight w:val="white"/>
+        </w:rPr>
+        <w:t>2.068  0.03968</w:t>
+      </w:r>
+      <w:proofErr w:type="gramEnd"/>
+      <w:r>
+        <w:rPr>
+          <w:rFonts w:ascii="Courier New" w:eastAsia="Courier New" w:hAnsi="Courier New" w:cs="Courier New"/>
+          <w:b/>
+          <w:sz w:val="20"/>
+          <w:szCs w:val="20"/>
+          <w:highlight w:val="white"/>
+        </w:rPr>
+        <w:t xml:space="preserve"> * </w:t>
+      </w:r>
+    </w:p>
+    <w:p>
+      <w:pPr>
+        <w:rPr>
+          <w:rFonts w:ascii="Courier New" w:eastAsia="Courier New" w:hAnsi="Courier New" w:cs="Courier New"/>
+          <w:sz w:val="20"/>
+          <w:szCs w:val="20"/>
+          <w:highlight w:val="white"/>
+        </w:rPr>
+      </w:pPr>
+      <w:r>
+        <w:rPr>
+          <w:rFonts w:ascii="Courier New" w:eastAsia="Courier New" w:hAnsi="Courier New" w:cs="Courier New"/>
+          <w:sz w:val="20"/>
+          <w:szCs w:val="20"/>
+          <w:highlight w:val="white"/>
+        </w:rPr>
+        <w:t>---</w:t>
+      </w:r>
+    </w:p>
+    <w:p>
+      <w:pPr>
+        <w:rPr>
+          <w:rFonts w:ascii="Courier New" w:eastAsia="Courier New" w:hAnsi="Courier New" w:cs="Courier New"/>
+          <w:sz w:val="20"/>
+          <w:szCs w:val="20"/>
+          <w:highlight w:val="white"/>
+        </w:rPr>
+      </w:pPr>
+      <w:proofErr w:type="spellStart"/>
+      <w:r>
+        <w:rPr>
+          <w:rFonts w:ascii="Courier New" w:eastAsia="Courier New" w:hAnsi="Courier New" w:cs="Courier New"/>
+          <w:sz w:val="20"/>
+          <w:szCs w:val="20"/>
+          <w:highlight w:val="white"/>
+        </w:rPr>
+        <w:t>Signif</w:t>
+      </w:r>
+      <w:proofErr w:type="spellEnd"/>
+      <w:r>
+        <w:rPr>
+          <w:rFonts w:ascii="Courier New" w:eastAsia="Courier New" w:hAnsi="Courier New" w:cs="Courier New"/>
+          <w:sz w:val="20"/>
+          <w:szCs w:val="20"/>
+          <w:highlight w:val="white"/>
+        </w:rPr>
+        <w:t>. codes</w:t>
+      </w:r>
+      <w:proofErr w:type="gramStart"/>
+      <w:r>
+        <w:rPr>
+          <w:rFonts w:ascii="Courier New" w:eastAsia="Courier New" w:hAnsi="Courier New" w:cs="Courier New"/>
+          <w:sz w:val="20"/>
+          <w:szCs w:val="20"/>
+          <w:highlight w:val="white"/>
+        </w:rPr>
+        <w:t>:  0 ‘</w:t>
+      </w:r>
+      <w:proofErr w:type="gramEnd"/>
+      <w:r>
+        <w:rPr>
+          <w:rFonts w:ascii="Courier New" w:eastAsia="Courier New" w:hAnsi="Courier New" w:cs="Courier New"/>
+          <w:sz w:val="20"/>
+          <w:szCs w:val="20"/>
+          <w:highlight w:val="white"/>
+        </w:rPr>
+        <w:t xml:space="preserve">***’ </w:t>
+      </w:r>
+      <w:proofErr w:type="gramStart"/>
+      <w:r>
+        <w:rPr>
+          <w:rFonts w:ascii="Courier New" w:eastAsia="Courier New" w:hAnsi="Courier New" w:cs="Courier New"/>
+          <w:sz w:val="20"/>
+          <w:szCs w:val="20"/>
+          <w:highlight w:val="white"/>
+        </w:rPr>
+        <w:t>0.001 ‘*</w:t>
+      </w:r>
+      <w:proofErr w:type="gramEnd"/>
+      <w:r>
+        <w:rPr>
+          <w:rFonts w:ascii="Courier New" w:eastAsia="Courier New" w:hAnsi="Courier New" w:cs="Courier New"/>
+          <w:sz w:val="20"/>
+          <w:szCs w:val="20"/>
+          <w:highlight w:val="white"/>
+        </w:rPr>
+        <w:t xml:space="preserve">*’ </w:t>
+      </w:r>
+      <w:proofErr w:type="gramStart"/>
+      <w:r>
+        <w:rPr>
+          <w:rFonts w:ascii="Courier New" w:eastAsia="Courier New" w:hAnsi="Courier New" w:cs="Courier New"/>
+          <w:sz w:val="20"/>
+          <w:szCs w:val="20"/>
+          <w:highlight w:val="white"/>
+        </w:rPr>
+        <w:t>0.01 ‘*</w:t>
+      </w:r>
+      <w:proofErr w:type="gramEnd"/>
+      <w:r>
+        <w:rPr>
+          <w:rFonts w:ascii="Courier New" w:eastAsia="Courier New" w:hAnsi="Courier New" w:cs="Courier New"/>
+          <w:sz w:val="20"/>
+          <w:szCs w:val="20"/>
+          <w:highlight w:val="white"/>
+        </w:rPr>
+        <w:t xml:space="preserve">’ 0.05 ‘.’ 0.1 </w:t>
+      </w:r>
+      <w:proofErr w:type="gramStart"/>
+      <w:r>
+        <w:rPr>
+          <w:rFonts w:ascii="Courier New" w:eastAsia="Courier New" w:hAnsi="Courier New" w:cs="Courier New"/>
+          <w:sz w:val="20"/>
+          <w:szCs w:val="20"/>
+          <w:highlight w:val="white"/>
+        </w:rPr>
+        <w:t>‘ ’</w:t>
+      </w:r>
+      <w:proofErr w:type="gramEnd"/>
+      <w:r>
+        <w:rPr>
+          <w:rFonts w:ascii="Courier New" w:eastAsia="Courier New" w:hAnsi="Courier New" w:cs="Courier New"/>
+          <w:sz w:val="20"/>
+          <w:szCs w:val="20"/>
+          <w:highlight w:val="white"/>
+        </w:rPr>
+        <w:t xml:space="preserve"> 1</w:t>
+      </w:r>
+    </w:p>
+    <w:p>
+      <w:pPr>
+        <w:rPr>
+          <w:rFonts w:ascii="Courier New" w:eastAsia="Courier New" w:hAnsi="Courier New" w:cs="Courier New"/>
+          <w:sz w:val="20"/>
+          <w:szCs w:val="20"/>
+          <w:highlight w:val="white"/>
+        </w:rPr>
+      </w:pPr>
+    </w:p>
+    <w:p>
+      <w:pPr>
+        <w:rPr>
+          <w:rFonts w:ascii="Courier New" w:eastAsia="Courier New" w:hAnsi="Courier New" w:cs="Courier New"/>
+          <w:sz w:val="20"/>
+          <w:szCs w:val="20"/>
+          <w:highlight w:val="white"/>
+        </w:rPr>
+      </w:pPr>
+      <w:r>
+        <w:rPr>
+          <w:rFonts w:ascii="Courier New" w:eastAsia="Courier New" w:hAnsi="Courier New" w:cs="Courier New"/>
+          <w:sz w:val="20"/>
+          <w:szCs w:val="20"/>
+          <w:highlight w:val="white"/>
+        </w:rPr>
+        <w:t>Residual standard error: 128.6 on 247 degrees of freedom</w:t>
+      </w:r>
+    </w:p>
+    <w:p>
+      <w:pPr>
+        <w:rPr>
+          <w:rFonts w:ascii="Courier New" w:eastAsia="Courier New" w:hAnsi="Courier New" w:cs="Courier New"/>
+          <w:sz w:val="20"/>
+          <w:szCs w:val="20"/>
+          <w:highlight w:val="white"/>
+        </w:rPr>
+      </w:pPr>
+      <w:r>
+        <w:rPr>
+          <w:rFonts w:ascii="Courier New" w:eastAsia="Courier New" w:hAnsi="Courier New" w:cs="Courier New"/>
+          <w:sz w:val="20"/>
+          <w:szCs w:val="20"/>
+          <w:highlight w:val="white"/>
+        </w:rPr>
+        <w:t>Multiple R-squared</w:t>
+      </w:r>
+      <w:proofErr w:type="gramStart"/>
+      <w:r>
+        <w:rPr>
+          <w:rFonts w:ascii="Courier New" w:eastAsia="Courier New" w:hAnsi="Courier New" w:cs="Courier New"/>
+          <w:sz w:val="20"/>
+          <w:szCs w:val="20"/>
+          <w:highlight w:val="white"/>
+        </w:rPr>
+        <w:t>:  0.1269</w:t>
+      </w:r>
+      <w:proofErr w:type="gramEnd"/>
+      <w:r>
+        <w:rPr>
+          <w:rFonts w:ascii="Courier New" w:eastAsia="Courier New" w:hAnsi="Courier New" w:cs="Courier New"/>
+          <w:sz w:val="20"/>
+          <w:szCs w:val="20"/>
+          <w:highlight w:val="white"/>
+        </w:rPr>
+        <w:t>,</w:t>
+      </w:r>
+      <w:r>
+        <w:rPr>
+          <w:rFonts w:ascii="Courier New" w:eastAsia="Courier New" w:hAnsi="Courier New" w:cs="Courier New"/>
+          <w:sz w:val="20"/>
+          <w:szCs w:val="20"/>
+          <w:highlight w:val="white"/>
+        </w:rPr>
+        <w:tab/>
+        <w:t>Adjusted R-squared</w:t>
+      </w:r>
+      <w:proofErr w:type="gramStart"/>
+      <w:r>
+        <w:rPr>
+          <w:rFonts w:ascii="Courier New" w:eastAsia="Courier New" w:hAnsi="Courier New" w:cs="Courier New"/>
+          <w:sz w:val="20"/>
+          <w:szCs w:val="20"/>
+          <w:highlight w:val="white"/>
+        </w:rPr>
+        <w:t>:  0.1198</w:t>
+      </w:r>
+      <w:proofErr w:type="gramEnd"/>
+      <w:r>
+        <w:rPr>
+          <w:rFonts w:ascii="Courier New" w:eastAsia="Courier New" w:hAnsi="Courier New" w:cs="Courier New"/>
+          <w:sz w:val="20"/>
+          <w:szCs w:val="20"/>
+          <w:highlight w:val="white"/>
+        </w:rPr>
+        <w:t xml:space="preserve"> </w:t>
+      </w:r>
+    </w:p>
+    <w:p>
+      <w:pPr>
+        <w:spacing w:line="288" w:lineRule="auto"/>
+        <w:rPr>
+          <w:rFonts w:ascii="Courier New" w:eastAsia="Courier New" w:hAnsi="Courier New" w:cs="Courier New"/>
+          <w:sz w:val="20"/>
+          <w:szCs w:val="20"/>
+          <w:highlight w:val="white"/>
+        </w:rPr>
+      </w:pPr>
+      <w:r>
+        <w:rPr>
+          <w:rFonts w:ascii="Courier New" w:eastAsia="Courier New" w:hAnsi="Courier New" w:cs="Courier New"/>
+          <w:sz w:val="20"/>
+          <w:szCs w:val="20"/>
+          <w:highlight w:val="white"/>
+        </w:rPr>
+        <w:t xml:space="preserve">F-statistic: 17.94 on 2 and 247 </w:t>
+      </w:r>
+      <w:proofErr w:type="gramStart"/>
+      <w:r>
+        <w:rPr>
+          <w:rFonts w:ascii="Courier New" w:eastAsia="Courier New" w:hAnsi="Courier New" w:cs="Courier New"/>
+          <w:sz w:val="20"/>
+          <w:szCs w:val="20"/>
+          <w:highlight w:val="white"/>
+        </w:rPr>
+        <w:t>DF,  p</w:t>
+      </w:r>
+      <w:proofErr w:type="gramEnd"/>
+      <w:r>
+        <w:rPr>
+          <w:rFonts w:ascii="Courier New" w:eastAsia="Courier New" w:hAnsi="Courier New" w:cs="Courier New"/>
+          <w:sz w:val="20"/>
+          <w:szCs w:val="20"/>
+          <w:highlight w:val="white"/>
+        </w:rPr>
+        <w:t>-value: 5.302e-08</w:t>
+      </w:r>
+    </w:p>
+    <w:p>
+      <w:pPr>
+        <w:spacing w:line="288" w:lineRule="auto"/>
+        <w:rPr>
+          <w:rFonts w:ascii="Courier New" w:eastAsia="Courier New" w:hAnsi="Courier New" w:cs="Courier New"/>
+          <w:sz w:val="20"/>
+          <w:szCs w:val="20"/>
+          <w:highlight w:val="white"/>
+        </w:rPr>
+      </w:pPr>
+    </w:p>
+    <w:p>
+      <w:pPr>
+        <w:spacing w:line="288" w:lineRule="auto"/>
+        <w:rPr>
+          <w:rFonts w:ascii="Times New Roman" w:eastAsia="Times New Roman" w:hAnsi="Times New Roman" w:cs="Times New Roman"/>
+          <w:i/>
+          <w:highlight w:val="white"/>
+        </w:rPr>
+      </w:pPr>
+      <w:r>
+        <w:rPr>
+          <w:rFonts w:ascii="Times New Roman" w:eastAsia="Times New Roman" w:hAnsi="Times New Roman" w:cs="Times New Roman"/>
+          <w:i/>
+          <w:highlight w:val="white"/>
+        </w:rPr>
+        <w:t xml:space="preserve">Output 8.1 The multiple linear regression results assuming </w:t>
+      </w:r>
+      <w:proofErr w:type="spellStart"/>
+      <w:r>
+        <w:rPr>
+          <w:rFonts w:ascii="Times New Roman" w:eastAsia="Times New Roman" w:hAnsi="Times New Roman" w:cs="Times New Roman"/>
+          <w:i/>
+          <w:highlight w:val="white"/>
+        </w:rPr>
+        <w:t>box_office</w:t>
+      </w:r>
+      <w:proofErr w:type="spellEnd"/>
+      <w:r>
+        <w:rPr>
+          <w:rFonts w:ascii="Times New Roman" w:eastAsia="Times New Roman" w:hAnsi="Times New Roman" w:cs="Times New Roman"/>
+          <w:i/>
+          <w:highlight w:val="white"/>
+        </w:rPr>
+        <w:t xml:space="preserve"> revenue is the dependent variable and movie_</w:t>
+      </w:r>
+      <w:proofErr w:type="gramStart"/>
+      <w:r>
+        <w:rPr>
+          <w:rFonts w:ascii="Times New Roman" w:eastAsia="Times New Roman" w:hAnsi="Times New Roman" w:cs="Times New Roman"/>
+          <w:i/>
+          <w:highlight w:val="white"/>
+        </w:rPr>
+        <w:t>budget</w:t>
+      </w:r>
+      <w:proofErr w:type="gramEnd"/>
+      <w:r>
+        <w:rPr>
+          <w:rFonts w:ascii="Times New Roman" w:eastAsia="Times New Roman" w:hAnsi="Times New Roman" w:cs="Times New Roman"/>
+          <w:i/>
+          <w:highlight w:val="white"/>
+        </w:rPr>
+        <w:t xml:space="preserve"> and audience_score are the independent variables</w:t>
+      </w:r>
+    </w:p>
+    <w:p>
+      <w:pPr>
+        <w:rPr>
+          <w:rFonts w:ascii="Times New Roman" w:eastAsia="Times New Roman" w:hAnsi="Times New Roman" w:cs="Times New Roman"/>
+          <w:sz w:val="24"/>
+          <w:szCs w:val="24"/>
+        </w:rPr>
+      </w:pPr>
+      <w:r>
+        <w:rPr>
+          <w:noProof/>
+        </w:rPr>
+        <w:drawing>
+          <wp:anchor distT="114300" distB="114300" distL="114300" distR="114300" simplePos="0" relativeHeight="251666432" behindDoc="0" locked="0" layoutInCell="1" hidden="0" allowOverlap="1" wp14:anchorId="084793F6" wp14:editId="3D03EF74">
+            <wp:simplePos x="0" y="0"/>
+            <wp:positionH relativeFrom="column">
+              <wp:posOffset>1</wp:posOffset>
+            </wp:positionH>
+            <wp:positionV relativeFrom="paragraph">
+              <wp:posOffset>180975</wp:posOffset>
+            </wp:positionV>
+            <wp:extent cx="2933700" cy="3153773"/>
+            <wp:effectExtent l="0" t="0" r="0" b="0"/>
+            <wp:wrapSquare wrapText="bothSides" distT="114300" distB="114300" distL="114300" distR="114300"/>
+            <wp:docPr id="8" name="image3.jpg"/>
+            <wp:cNvGraphicFramePr/>
+            <a:graphic xmlns:a="http://schemas.openxmlformats.org/drawingml/2006/main">
+              <a:graphicData uri="http://schemas.openxmlformats.org/drawingml/2006/picture">
+                <pic:pic xmlns:pic="http://schemas.openxmlformats.org/drawingml/2006/picture">
+                  <pic:nvPicPr>
+                    <pic:cNvPr id="0" name="image3.jpg"/>
+                    <pic:cNvPicPr preferRelativeResize="0"/>
+                  </pic:nvPicPr>
+                  <pic:blipFill>
+                    <a:blip r:embed="rId7"/>
+                    <a:srcRect/>
+                    <a:stretch>
+                      <a:fillRect/>
+                    </a:stretch>
+                  </pic:blipFill>
+                  <pic:spPr>
+                    <a:xfrm>
+                      <a:off x="0" y="0"/>
+                      <a:ext cx="2933700" cy="3153773"/>
+                    </a:xfrm>
+                    <a:prstGeom prst="rect">
+                      <a:avLst/>
+                    </a:prstGeom>
+                    <a:ln/>
+                  </pic:spPr>
+                </pic:pic>
+              </a:graphicData>
+            </a:graphic>
+          </wp:anchor>
+        </w:drawing>
+      </w:r>
+      <w:r>
+        <w:rPr>
+          <w:noProof/>
+        </w:rPr>
+        <mc:AlternateContent>
+          <mc:Choice Requires="wps">
+            <w:drawing>
+              <wp:anchor distT="114300" distB="114300" distL="114300" distR="114300" simplePos="0" relativeHeight="251667456" behindDoc="0" locked="0" layoutInCell="1" hidden="0" allowOverlap="1" wp14:anchorId="5B05F9A0" wp14:editId="0F4649B7">
+                <wp:simplePos x="0" y="0"/>
+                <wp:positionH relativeFrom="column">
+                  <wp:posOffset>1</wp:posOffset>
+                </wp:positionH>
+                <wp:positionV relativeFrom="paragraph">
+                  <wp:posOffset>3343275</wp:posOffset>
+                </wp:positionV>
+                <wp:extent cx="2524125" cy="695325"/>
+                <wp:effectExtent l="0" t="0" r="0" b="0"/>
+                <wp:wrapSquare wrapText="bothSides" distT="114300" distB="114300" distL="114300" distR="114300"/>
+                <wp:docPr id="4" name="Text Box 4"/>
+                <wp:cNvGraphicFramePr/>
+                <a:graphic xmlns:a="http://schemas.openxmlformats.org/drawingml/2006/main">
+                  <a:graphicData uri="http://schemas.microsoft.com/office/word/2010/wordprocessingShape">
+                    <wps:wsp>
+                      <wps:cNvSpPr txBox="1"/>
+                      <wps:spPr>
+                        <a:xfrm>
+                          <a:off x="1098325" y="986675"/>
+                          <a:ext cx="2507400" cy="680100"/>
+                        </a:xfrm>
+                        <a:prstGeom prst="rect">
+                          <a:avLst/>
+                        </a:prstGeom>
+                        <a:noFill/>
+                        <a:ln>
+                          <a:noFill/>
+                        </a:ln>
+                      </wps:spPr>
+                      <wps:txbx>
+                        <w:txbxContent>
+                          <w:p>
+                            <w:pPr>
+                              <w:spacing w:line="240" w:lineRule="auto"/>
+                              <w:textDirection w:val="btLr"/>
+                            </w:pPr>
+                            <w:r>
+                              <w:rPr>
+                                <w:rFonts w:ascii="Times New Roman" w:eastAsia="Times New Roman" w:hAnsi="Times New Roman" w:cs="Times New Roman"/>
+                                <w:i/>
+                                <w:color w:val="000000"/>
+                              </w:rPr>
+                              <w:t>Figure 8.1 - Scatter plot with linear regression between box_office_revenue and audience_score.</w:t>
+                            </w:r>
+                          </w:p>
+                        </w:txbxContent>
+                      </wps:txbx>
+                      <wps:bodyPr spcFirstLastPara="1" wrap="square" lIns="91425" tIns="91425" rIns="91425" bIns="91425" anchor="t" anchorCtr="0">
+                        <a:noAutofit/>
+                      </wps:bodyPr>
+                    </wps:wsp>
+                  </a:graphicData>
+                </a:graphic>
+              </wp:anchor>
+            </w:drawing>
+          </mc:Choice>
+          <mc:Fallback>
+            <w:pict>
+              <v:shape w14:anchorId="5B05F9A0" id="Text Box 4" o:spid="_x0000_s1028" type="#_x0000_t202" style="position:absolute;margin-left:0;margin-top:263.25pt;width:198.75pt;height:54.75pt;z-index:251667456;visibility:visible;mso-wrap-style:square;mso-wrap-distance-left:9pt;mso-wrap-distance-top:9pt;mso-wrap-distance-right:9pt;mso-wrap-distance-bottom:9pt;mso-position-horizontal:absolute;mso-position-horizontal-relative:text;mso-position-vertical:absolute;mso-position-vertical-relative:text;v-text-anchor:top" o:gfxdata="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" filled="f" stroked="f">
+                <v:textbox inset="2.53958mm,2.53958mm,2.53958mm,2.53958mm">
+                  <w:txbxContent>
+                    <w:p>
+                      <w:pPr>
+                        <w:spacing w:line="240" w:lineRule="auto"/>
+                        <w:textDirection w:val="btLr"/>
+                      </w:pPr>
+                      <w:r>
+                        <w:rPr>
+                          <w:rFonts w:ascii="Times New Roman" w:eastAsia="Times New Roman" w:hAnsi="Times New Roman" w:cs="Times New Roman"/>
+                          <w:i/>
+                          <w:color w:val="000000"/>
+                        </w:rPr>
+                        <w:t>Figure 8.1 - Scatter plot with linear regression between box_office_revenue and audience_score.</w:t>
+                      </w:r>
+                    </w:p>
+                  </w:txbxContent>
+                </v:textbox>
+                <w10:wrap type="square"/>
+              </v:shape>
+            </w:pict>
+          </mc:Fallback>
+        </mc:AlternateContent>
+      </w:r>
+      <w:r>
+        <w:rPr>
+          <w:noProof/>
+        </w:rPr>
+        <w:drawing>
+          <wp:anchor distT="114300" distB="114300" distL="114300" distR="114300" simplePos="0" relativeHeight="251668480" behindDoc="0" locked="0" layoutInCell="1" hidden="0" allowOverlap="1" wp14:anchorId="1686BC1D" wp14:editId="49EB54B7">
+            <wp:simplePos x="0" y="0"/>
+            <wp:positionH relativeFrom="column">
+              <wp:posOffset>3000375</wp:posOffset>
+            </wp:positionH>
+            <wp:positionV relativeFrom="paragraph">
+              <wp:posOffset>180975</wp:posOffset>
+            </wp:positionV>
+            <wp:extent cx="3043338" cy="3154680"/>
+            <wp:effectExtent l="0" t="0" r="0" b="0"/>
+            <wp:wrapSquare wrapText="bothSides" distT="114300" distB="114300" distL="114300" distR="114300"/>
+            <wp:docPr id="5" name="image5.jpg"/>
+            <wp:cNvGraphicFramePr/>
+            <a:graphic xmlns:a="http://schemas.openxmlformats.org/drawingml/2006/main">
+              <a:graphicData uri="http://schemas.openxmlformats.org/drawingml/2006/picture">
+                <pic:pic xmlns:pic="http://schemas.openxmlformats.org/drawingml/2006/picture">
+                  <pic:nvPicPr>
+                    <pic:cNvPr id="0" name="image5.jpg"/>
+                    <pic:cNvPicPr preferRelativeResize="0"/>
+                  </pic:nvPicPr>
+                  <pic:blipFill>
+                    <a:blip r:embed="rId8"/>
+                    <a:srcRect/>
+                    <a:stretch>
+                      <a:fillRect/>
+                    </a:stretch>
+                  </pic:blipFill>
+                  <pic:spPr>
+                    <a:xfrm>
+                      <a:off x="0" y="0"/>
+                      <a:ext cx="3043338" cy="3154680"/>
+                    </a:xfrm>
+                    <a:prstGeom prst="rect">
+                      <a:avLst/>
+                    </a:prstGeom>
+                    <a:ln/>
+                  </pic:spPr>
+                </pic:pic>
+              </a:graphicData>
+            </a:graphic>
+          </wp:anchor>
+        </w:drawing>
+      </w:r>
+      <w:r>
+        <w:rPr>
+          <w:noProof/>
+        </w:rPr>
+        <mc:AlternateContent>
+          <mc:Choice Requires="wps">
+            <w:drawing>
+              <wp:anchor distT="114300" distB="114300" distL="114300" distR="114300" simplePos="0" relativeHeight="251669504" behindDoc="0" locked="0" layoutInCell="1" hidden="0" allowOverlap="1" wp14:anchorId="641DC273" wp14:editId="64B9AB0A">
+                <wp:simplePos x="0" y="0"/>
+                <wp:positionH relativeFrom="column">
+                  <wp:posOffset>3000375</wp:posOffset>
+                </wp:positionH>
+                <wp:positionV relativeFrom="paragraph">
+                  <wp:posOffset>3343275</wp:posOffset>
+                </wp:positionV>
+                <wp:extent cx="2524125" cy="695325"/>
+                <wp:effectExtent l="0" t="0" r="0" b="0"/>
+                <wp:wrapSquare wrapText="bothSides" distT="114300" distB="114300" distL="114300" distR="114300"/>
+                <wp:docPr id="3" name="Text Box 3"/>
+                <wp:cNvGraphicFramePr/>
+                <a:graphic xmlns:a="http://schemas.openxmlformats.org/drawingml/2006/main">
+                  <a:graphicData uri="http://schemas.microsoft.com/office/word/2010/wordprocessingShape">
+                    <wps:wsp>
+                      <wps:cNvSpPr txBox="1"/>
+                      <wps:spPr>
+                        <a:xfrm>
+                          <a:off x="1098325" y="986675"/>
+                          <a:ext cx="2507400" cy="680100"/>
+                        </a:xfrm>
+                        <a:prstGeom prst="rect">
+                          <a:avLst/>
+                        </a:prstGeom>
+                        <a:noFill/>
+                        <a:ln>
+                          <a:noFill/>
+                        </a:ln>
+                      </wps:spPr>
+                      <wps:txbx>
+                        <w:txbxContent>
+                          <w:p>
+                            <w:pPr>
+                              <w:spacing w:line="240" w:lineRule="auto"/>
+                              <w:textDirection w:val="btLr"/>
+                            </w:pPr>
+                            <w:r>
+                              <w:rPr>
+                                <w:rFonts w:ascii="Times New Roman" w:eastAsia="Times New Roman" w:hAnsi="Times New Roman" w:cs="Times New Roman"/>
+                                <w:i/>
+                                <w:color w:val="000000"/>
+                              </w:rPr>
+                              <w:t>Figure 8.2 - Scatter plot with linear regression between box_office_revenue and audience_score.</w:t>
+                            </w:r>
+                          </w:p>
+                        </w:txbxContent>
+                      </wps:txbx>
+                      <wps:bodyPr spcFirstLastPara="1" wrap="square" lIns="91425" tIns="91425" rIns="91425" bIns="91425" anchor="t" anchorCtr="0">
+                        <a:noAutofit/>
+                      </wps:bodyPr>
+                    </wps:wsp>
+                  </a:graphicData>
+                </a:graphic>
+              </wp:anchor>
+            </w:drawing>
+          </mc:Choice>
+          <mc:Fallback>
+            <w:pict>
+              <v:shape w14:anchorId="641DC273" id="Text Box 3" o:spid="_x0000_s1029" type="#_x0000_t202" style="position:absolute;margin-left:236.25pt;margin-top:263.25pt;width:198.75pt;height:54.75pt;z-index:251669504;visibility:visible;mso-wrap-style:square;mso-wrap-distance-left:9pt;mso-wrap-distance-top:9pt;mso-wrap-distance-right:9pt;mso-wrap-distance-bottom:9pt;mso-position-horizontal:absolute;mso-position-horizontal-relative:text;mso-position-vertical:absolute;mso-position-vertical-relative:text;v-text-anchor:top" o:gfxdata="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" filled="f" stroked="f">
+                <v:textbox inset="2.53958mm,2.53958mm,2.53958mm,2.53958mm">
+                  <w:txbxContent>
+                    <w:p>
+                      <w:pPr>
+                        <w:spacing w:line="240" w:lineRule="auto"/>
+                        <w:textDirection w:val="btLr"/>
+                      </w:pPr>
+                      <w:r>
+                        <w:rPr>
+                          <w:rFonts w:ascii="Times New Roman" w:eastAsia="Times New Roman" w:hAnsi="Times New Roman" w:cs="Times New Roman"/>
+                          <w:i/>
+                          <w:color w:val="000000"/>
+                        </w:rPr>
+                        <w:t>Figure 8.2 - Scatter plot with linear regression between box_office_revenue and audience_score.</w:t>
+                      </w:r>
+                    </w:p>
+                  </w:txbxContent>
+                </v:textbox>
+                <w10:wrap type="square"/>
+              </v:shape>
+            </w:pict>
+          </mc:Fallback>
+        </mc:AlternateContent>
+      </w:r>
+    </w:p>
+    <w:p>
+      <w:pPr>
+        <w:rPr>
+          <w:rFonts w:ascii="Times New Roman" w:eastAsia="Times New Roman" w:hAnsi="Times New Roman" w:cs="Times New Roman"/>
+          <w:sz w:val="24"/>
+          <w:szCs w:val="24"/>
+        </w:rPr>
+      </w:pPr>
+    </w:p>
+    <w:p>
+      <w:pPr>
+        <w:rPr>
+          <w:rFonts w:ascii="Times New Roman" w:eastAsia="Times New Roman" w:hAnsi="Times New Roman" w:cs="Times New Roman"/>
+          <w:sz w:val="24"/>
+          <w:szCs w:val="24"/>
+        </w:rPr>
+      </w:pPr>
+    </w:p>
+    <w:p>
+      <w:pPr>
+        <w:rPr>
+          <w:rFonts w:ascii="Times New Roman" w:eastAsia="Times New Roman" w:hAnsi="Times New Roman" w:cs="Times New Roman"/>
+          <w:sz w:val="24"/>
+          <w:szCs w:val="24"/>
+        </w:rPr>
+      </w:pPr>
+      <w:r>
+        <w:rPr>
+          <w:rFonts w:ascii="Times New Roman" w:eastAsia="Times New Roman" w:hAnsi="Times New Roman" w:cs="Times New Roman"/>
+          <w:sz w:val="24"/>
+          <w:szCs w:val="24"/>
+        </w:rPr>
+        <w:t>These two scatterplots (Figures 8.1 and 8.2) with single linear regressions suggest that audience_score has a positive relationship with both box_office_revenue and movie_budget. This highlights a positive relationship between box_office</w:t>
+      </w:r>
+      <w:proofErr w:type="gramStart"/>
+      <w:r>
+        <w:rPr>
+          <w:rFonts w:ascii="Times New Roman" w:eastAsia="Times New Roman" w:hAnsi="Times New Roman" w:cs="Times New Roman"/>
+          <w:sz w:val="24"/>
+          <w:szCs w:val="24"/>
+        </w:rPr>
+        <w:t>_revenue</w:t>
+      </w:r>
+      <w:proofErr w:type="gramEnd"/>
+      <w:r>
+        <w:rPr>
+          <w:rFonts w:ascii="Times New Roman" w:eastAsia="Times New Roman" w:hAnsi="Times New Roman" w:cs="Times New Roman"/>
+          <w:sz w:val="24"/>
+          <w:szCs w:val="24"/>
+        </w:rPr>
+        <w:t xml:space="preserve"> and movie_budget, </w:t>
+      </w:r>
+      <w:r>
+        <w:rPr>
+          <w:rFonts w:ascii="Times New Roman" w:eastAsia="Times New Roman" w:hAnsi="Times New Roman" w:cs="Times New Roman"/>
+          <w:sz w:val="24"/>
+          <w:szCs w:val="24"/>
+        </w:rPr>
+        <w:lastRenderedPageBreak/>
+        <w:t xml:space="preserve">reinforcing the findings in Q7, with audience_score a potential confounding variable. However, </w:t>
+      </w:r>
+      <w:proofErr w:type="gramStart"/>
+      <w:r>
+        <w:rPr>
+          <w:rFonts w:ascii="Times New Roman" w:eastAsia="Times New Roman" w:hAnsi="Times New Roman" w:cs="Times New Roman"/>
+          <w:sz w:val="24"/>
+          <w:szCs w:val="24"/>
+        </w:rPr>
+        <w:t>as a consequence of</w:t>
+      </w:r>
+      <w:proofErr w:type="gramEnd"/>
+      <w:r>
+        <w:rPr>
+          <w:rFonts w:ascii="Times New Roman" w:eastAsia="Times New Roman" w:hAnsi="Times New Roman" w:cs="Times New Roman"/>
+          <w:sz w:val="24"/>
+          <w:szCs w:val="24"/>
+        </w:rPr>
+        <w:t xml:space="preserve"> movie_budget and audience_score being positively correlated, the single linear regression model in Q7 is biased due to movie_budget and the error term being correlated. This leads to the OLS </w:t>
+      </w:r>
+      <w:proofErr w:type="gramStart"/>
+      <w:r>
+        <w:rPr>
+          <w:rFonts w:ascii="Times New Roman" w:eastAsia="Times New Roman" w:hAnsi="Times New Roman" w:cs="Times New Roman"/>
+          <w:sz w:val="24"/>
+          <w:szCs w:val="24"/>
+        </w:rPr>
+        <w:t>estimator</w:t>
+      </w:r>
+      <w:proofErr w:type="gramEnd"/>
+      <w:r>
+        <w:rPr>
+          <w:rFonts w:ascii="Times New Roman" w:eastAsia="Times New Roman" w:hAnsi="Times New Roman" w:cs="Times New Roman"/>
+          <w:sz w:val="24"/>
+          <w:szCs w:val="24"/>
+        </w:rPr>
+        <w:t xml:space="preserve"> assumption of independence being violated </w:t>
+      </w:r>
+      <w:proofErr w:type="gramStart"/>
+      <w:r>
+        <w:rPr>
+          <w:rFonts w:ascii="Times New Roman" w:eastAsia="Times New Roman" w:hAnsi="Times New Roman" w:cs="Times New Roman"/>
+          <w:sz w:val="24"/>
+          <w:szCs w:val="24"/>
+        </w:rPr>
+        <w:t>as a result of</w:t>
+      </w:r>
+      <w:proofErr w:type="gramEnd"/>
+      <w:r>
+        <w:rPr>
+          <w:rFonts w:ascii="Times New Roman" w:eastAsia="Times New Roman" w:hAnsi="Times New Roman" w:cs="Times New Roman"/>
+          <w:sz w:val="24"/>
+          <w:szCs w:val="24"/>
+        </w:rPr>
+        <w:t xml:space="preserve"> omitted variable bias. Therefore, the bias term is positive and non-zero which was inferred from Figure 8.1 and Figure 8.2. </w:t>
+      </w:r>
+    </w:p>
+    <w:p>
+      <w:pPr>
+        <w:rPr>
+          <w:rFonts w:ascii="Times New Roman" w:eastAsia="Times New Roman" w:hAnsi="Times New Roman" w:cs="Times New Roman"/>
+          <w:sz w:val="24"/>
+          <w:szCs w:val="24"/>
+        </w:rPr>
+      </w:pPr>
+    </w:p>
+    <w:p>
+      <w:pPr>
+        <w:rPr>
+          <w:rFonts w:ascii="Times New Roman" w:eastAsia="Times New Roman" w:hAnsi="Times New Roman" w:cs="Times New Roman"/>
+          <w:sz w:val="24"/>
+          <w:szCs w:val="24"/>
+        </w:rPr>
+      </w:pPr>
+      <w:r>
+        <w:rPr>
+          <w:rFonts w:ascii="Times New Roman" w:eastAsia="Times New Roman" w:hAnsi="Times New Roman" w:cs="Times New Roman"/>
+          <w:sz w:val="24"/>
+          <w:szCs w:val="24"/>
+        </w:rPr>
+        <w:t xml:space="preserve">The bias term being positive and non-zero means that the coefficient of movie_budget found in Q7 has a positive bias, therefore, being overestimated. This provides a plausible explanation </w:t>
+      </w:r>
+      <w:proofErr w:type="gramStart"/>
+      <w:r>
+        <w:rPr>
+          <w:rFonts w:ascii="Times New Roman" w:eastAsia="Times New Roman" w:hAnsi="Times New Roman" w:cs="Times New Roman"/>
+          <w:sz w:val="24"/>
+          <w:szCs w:val="24"/>
+        </w:rPr>
+        <w:t>to</w:t>
+      </w:r>
+      <w:proofErr w:type="gramEnd"/>
+      <w:r>
+        <w:rPr>
+          <w:rFonts w:ascii="Times New Roman" w:eastAsia="Times New Roman" w:hAnsi="Times New Roman" w:cs="Times New Roman"/>
+          <w:sz w:val="24"/>
+          <w:szCs w:val="24"/>
+        </w:rPr>
+        <w:t xml:space="preserve"> why the magnitude of the coefficient has decreased from 1.299 in Q7 to 0.942 when implementing the multiple linear regression. On the other hand, the sign of the coefficient corresponding to movie_budget remains the same because the magnitude of the bias term is not large enough to outweigh the true population coefficient.</w:t>
+      </w:r>
+    </w:p>
+    <w:p>
+      <w:pPr>
+        <w:rPr>
+          <w:rFonts w:ascii="Times New Roman" w:eastAsia="Times New Roman" w:hAnsi="Times New Roman" w:cs="Times New Roman"/>
+          <w:i/>
+        </w:rPr>
+      </w:pPr>
     </w:p>
     <w:p>
       <w:pPr>
@@ -6642,6 +7825,7 @@
   <w:style w:type="character" w:default="1" w:styleId="DefaultParagraphFont">
     <w:name w:val="Default Paragraph Font"/>
     <w:uiPriority w:val="1"/>
+    <w:semiHidden/>
     <w:unhideWhenUsed/>
   </w:style>
   <w:style w:type="table" w:default="1" w:styleId="TableNormal">

</xml_diff>

<commit_message>
discuss investment decision with multiple linear regressions
</commit_message>
<xml_diff>
--- a/analysis_report/analytical_report.docx
+++ b/analysis_report/analytical_report.docx
@@ -244,7 +244,6 @@
                 <w:szCs w:val="24"/>
               </w:rPr>
             </w:pPr>
-            <w:proofErr w:type="spellStart"/>
             <w:proofErr w:type="gramStart"/>
             <w:r>
               <w:rPr>
@@ -252,16 +251,7 @@
                 <w:sz w:val="24"/>
                 <w:szCs w:val="24"/>
               </w:rPr>
-              <w:t>Pctl</w:t>
-            </w:r>
-            <w:proofErr w:type="spellEnd"/>
-            <w:r>
-              <w:rPr>
-                <w:rFonts w:ascii="Times New Roman" w:eastAsia="Times New Roman" w:hAnsi="Times New Roman" w:cs="Times New Roman"/>
-                <w:sz w:val="24"/>
-                <w:szCs w:val="24"/>
-              </w:rPr>
-              <w:t>(</w:t>
+              <w:t>Pctl(</w:t>
             </w:r>
             <w:proofErr w:type="gramEnd"/>
             <w:r>
@@ -296,7 +286,6 @@
                 <w:szCs w:val="24"/>
               </w:rPr>
             </w:pPr>
-            <w:proofErr w:type="spellStart"/>
             <w:proofErr w:type="gramStart"/>
             <w:r>
               <w:rPr>
@@ -304,16 +293,7 @@
                 <w:sz w:val="24"/>
                 <w:szCs w:val="24"/>
               </w:rPr>
-              <w:t>Pctl</w:t>
-            </w:r>
-            <w:proofErr w:type="spellEnd"/>
-            <w:r>
-              <w:rPr>
-                <w:rFonts w:ascii="Times New Roman" w:eastAsia="Times New Roman" w:hAnsi="Times New Roman" w:cs="Times New Roman"/>
-                <w:sz w:val="24"/>
-                <w:szCs w:val="24"/>
-              </w:rPr>
-              <w:t>(</w:t>
+              <w:t>Pctl(</w:t>
             </w:r>
             <w:proofErr w:type="gramEnd"/>
             <w:r>
@@ -1310,7 +1290,6 @@
         </w:rPr>
         <w:t>95% CI(</w:t>
       </w:r>
-      <w:proofErr w:type="spellStart"/>
       <w:r>
         <w:rPr>
           <w:rFonts w:ascii="Times New Roman" w:eastAsia="Times New Roman" w:hAnsi="Times New Roman" w:cs="Times New Roman"/>
@@ -1334,7 +1313,6 @@
         </w:rPr>
         <w:t>box_office_revenue</w:t>
       </w:r>
-      <w:proofErr w:type="spellEnd"/>
       <w:r>
         <w:rPr>
           <w:rFonts w:ascii="Times New Roman" w:eastAsia="Times New Roman" w:hAnsi="Times New Roman" w:cs="Times New Roman"/>
@@ -1364,7 +1342,6 @@
         </w:rPr>
         <w:t>95% CI(</w:t>
       </w:r>
-      <w:proofErr w:type="spellStart"/>
       <w:r>
         <w:rPr>
           <w:rFonts w:ascii="Times New Roman" w:eastAsia="Times New Roman" w:hAnsi="Times New Roman" w:cs="Times New Roman"/>
@@ -1388,7 +1365,6 @@
         </w:rPr>
         <w:t>movie_budget</w:t>
       </w:r>
-      <w:proofErr w:type="spellEnd"/>
       <w:r>
         <w:rPr>
           <w:rFonts w:ascii="Times New Roman" w:eastAsia="Times New Roman" w:hAnsi="Times New Roman" w:cs="Times New Roman"/>
@@ -1420,7 +1396,6 @@
         </w:rPr>
         <w:t>95% CI(</w:t>
       </w:r>
-      <w:proofErr w:type="spellStart"/>
       <w:r>
         <w:rPr>
           <w:rFonts w:ascii="Times New Roman" w:eastAsia="Times New Roman" w:hAnsi="Times New Roman" w:cs="Times New Roman"/>
@@ -1444,7 +1419,6 @@
         </w:rPr>
         <w:t>audience_score</w:t>
       </w:r>
-      <w:proofErr w:type="spellEnd"/>
       <w:r>
         <w:rPr>
           <w:rFonts w:ascii="Times New Roman" w:eastAsia="Times New Roman" w:hAnsi="Times New Roman" w:cs="Times New Roman"/>
@@ -1570,16 +1544,8 @@
         <w:rPr>
           <w:rFonts w:ascii="Times New Roman" w:eastAsia="Times New Roman" w:hAnsi="Times New Roman" w:cs="Times New Roman"/>
         </w:rPr>
-        <w:t xml:space="preserve">Figure 3.1 Density Function for </w:t>
-      </w:r>
-      <w:proofErr w:type="spellStart"/>
-      <w:r>
-        <w:rPr>
-          <w:rFonts w:ascii="Times New Roman" w:eastAsia="Times New Roman" w:hAnsi="Times New Roman" w:cs="Times New Roman"/>
-        </w:rPr>
-        <w:t>Box_Office_Revenue</w:t>
-      </w:r>
-      <w:proofErr w:type="spellEnd"/>
+        <w:t>Figure 3.1 Density Function for Box_Office_Revenue</w:t>
+      </w:r>
     </w:p>
     <w:p>
       <w:pPr>
@@ -2656,23 +2622,13 @@
         </w:rPr>
         <w:t xml:space="preserve">from </w:t>
       </w:r>
-      <w:proofErr w:type="spellStart"/>
-      <w:r>
-        <w:rPr>
-          <w:rFonts w:ascii="Times New Roman" w:eastAsia="Times New Roman" w:hAnsi="Times New Roman" w:cs="Times New Roman"/>
-          <w:sz w:val="24"/>
-          <w:szCs w:val="24"/>
-        </w:rPr>
-        <w:t>high_budget</w:t>
-      </w:r>
-      <w:proofErr w:type="spellEnd"/>
-      <w:r>
-        <w:rPr>
-          <w:rFonts w:ascii="Times New Roman" w:eastAsia="Times New Roman" w:hAnsi="Times New Roman" w:cs="Times New Roman"/>
-          <w:sz w:val="24"/>
-          <w:szCs w:val="24"/>
-        </w:rPr>
-        <w:t xml:space="preserve"> = 0 films </w:t>
+      <w:r>
+        <w:rPr>
+          <w:rFonts w:ascii="Times New Roman" w:eastAsia="Times New Roman" w:hAnsi="Times New Roman" w:cs="Times New Roman"/>
+          <w:sz w:val="24"/>
+          <w:szCs w:val="24"/>
+        </w:rPr>
+        <w:t xml:space="preserve">high_budget = 0 films </w:t>
       </w:r>
       <w:r>
         <w:rPr>
@@ -2683,23 +2639,13 @@
         </w:rPr>
         <w:t xml:space="preserve">to </w:t>
       </w:r>
-      <w:proofErr w:type="spellStart"/>
-      <w:r>
-        <w:rPr>
-          <w:rFonts w:ascii="Times New Roman" w:eastAsia="Times New Roman" w:hAnsi="Times New Roman" w:cs="Times New Roman"/>
-          <w:sz w:val="24"/>
-          <w:szCs w:val="24"/>
-        </w:rPr>
-        <w:t>high_budget</w:t>
-      </w:r>
-      <w:proofErr w:type="spellEnd"/>
-      <w:r>
-        <w:rPr>
-          <w:rFonts w:ascii="Times New Roman" w:eastAsia="Times New Roman" w:hAnsi="Times New Roman" w:cs="Times New Roman"/>
-          <w:sz w:val="24"/>
-          <w:szCs w:val="24"/>
-        </w:rPr>
-        <w:t xml:space="preserve"> = 1 films is shown below:</w:t>
+      <w:r>
+        <w:rPr>
+          <w:rFonts w:ascii="Times New Roman" w:eastAsia="Times New Roman" w:hAnsi="Times New Roman" w:cs="Times New Roman"/>
+          <w:sz w:val="24"/>
+          <w:szCs w:val="24"/>
+        </w:rPr>
+        <w:t>high_budget = 1 films is shown below:</w:t>
       </w:r>
     </w:p>
     <w:p>
@@ -6189,10 +6135,11 @@
           <w:szCs w:val="20"/>
           <w:highlight w:val="white"/>
         </w:rPr>
-        <w:t xml:space="preserve">               Estimate Std. Error t value </w:t>
-      </w:r>
-      <w:proofErr w:type="spellStart"/>
-      <w:r>
+        <w:t xml:space="preserve">               Estimate Std. Error t value Pr(&gt;|t|)   </w:t>
+      </w:r>
+    </w:p>
+    <w:p>
+      <w:pPr>
         <w:rPr>
           <w:rFonts w:ascii="Courier New" w:eastAsia="Courier New" w:hAnsi="Courier New" w:cs="Courier New"/>
           <w:b/>
@@ -6200,9 +6147,7 @@
           <w:szCs w:val="20"/>
           <w:highlight w:val="white"/>
         </w:rPr>
-        <w:t>Pr</w:t>
-      </w:r>
-      <w:proofErr w:type="spellEnd"/>
+      </w:pPr>
       <w:r>
         <w:rPr>
           <w:rFonts w:ascii="Courier New" w:eastAsia="Courier New" w:hAnsi="Courier New" w:cs="Courier New"/>
@@ -6211,11 +6156,10 @@
           <w:szCs w:val="20"/>
           <w:highlight w:val="white"/>
         </w:rPr>
-        <w:t xml:space="preserve">(&gt;|t|)   </w:t>
-      </w:r>
-    </w:p>
-    <w:p>
-      <w:pPr>
+        <w:t>(</w:t>
+      </w:r>
+      <w:proofErr w:type="gramStart"/>
+      <w:r>
         <w:rPr>
           <w:rFonts w:ascii="Courier New" w:eastAsia="Courier New" w:hAnsi="Courier New" w:cs="Courier New"/>
           <w:b/>
@@ -6223,7 +6167,9 @@
           <w:szCs w:val="20"/>
           <w:highlight w:val="white"/>
         </w:rPr>
-      </w:pPr>
+        <w:t xml:space="preserve">Intercept)   </w:t>
+      </w:r>
+      <w:proofErr w:type="gramEnd"/>
       <w:r>
         <w:rPr>
           <w:rFonts w:ascii="Courier New" w:eastAsia="Courier New" w:hAnsi="Courier New" w:cs="Courier New"/>
@@ -6232,7 +6178,7 @@
           <w:szCs w:val="20"/>
           <w:highlight w:val="white"/>
         </w:rPr>
-        <w:t>(</w:t>
+        <w:t xml:space="preserve">  44.9722    32.2985   </w:t>
       </w:r>
       <w:proofErr w:type="gramStart"/>
       <w:r>
@@ -6243,7 +6189,7 @@
           <w:szCs w:val="20"/>
           <w:highlight w:val="white"/>
         </w:rPr>
-        <w:t xml:space="preserve">Intercept)   </w:t>
+        <w:t>1.392  0.16506</w:t>
       </w:r>
       <w:proofErr w:type="gramEnd"/>
       <w:r>
@@ -6254,7 +6200,28 @@
           <w:szCs w:val="20"/>
           <w:highlight w:val="white"/>
         </w:rPr>
-        <w:t xml:space="preserve">  44.9722    32.2985   </w:t>
+        <w:t xml:space="preserve">   </w:t>
+      </w:r>
+    </w:p>
+    <w:p>
+      <w:pPr>
+        <w:rPr>
+          <w:rFonts w:ascii="Courier New" w:eastAsia="Courier New" w:hAnsi="Courier New" w:cs="Courier New"/>
+          <w:b/>
+          <w:sz w:val="20"/>
+          <w:szCs w:val="20"/>
+          <w:highlight w:val="white"/>
+        </w:rPr>
+      </w:pPr>
+      <w:r>
+        <w:rPr>
+          <w:rFonts w:ascii="Courier New" w:eastAsia="Courier New" w:hAnsi="Courier New" w:cs="Courier New"/>
+          <w:b/>
+          <w:sz w:val="20"/>
+          <w:szCs w:val="20"/>
+          <w:highlight w:val="white"/>
+        </w:rPr>
+        <w:t xml:space="preserve">movie_budget     0.9420     0.2884   </w:t>
       </w:r>
       <w:proofErr w:type="gramStart"/>
       <w:r>
@@ -6265,7 +6232,7 @@
           <w:szCs w:val="20"/>
           <w:highlight w:val="white"/>
         </w:rPr>
-        <w:t>1.392  0.16506</w:t>
+        <w:t>3.267  0.00124</w:t>
       </w:r>
       <w:proofErr w:type="gramEnd"/>
       <w:r>
@@ -6276,7 +6243,7 @@
           <w:szCs w:val="20"/>
           <w:highlight w:val="white"/>
         </w:rPr>
-        <w:t xml:space="preserve">   </w:t>
+        <w:t xml:space="preserve"> **</w:t>
       </w:r>
     </w:p>
     <w:p>
@@ -6297,7 +6264,7 @@
           <w:szCs w:val="20"/>
           <w:highlight w:val="white"/>
         </w:rPr>
-        <w:t xml:space="preserve">movie_budget     0.9420     0.2884   </w:t>
+        <w:t xml:space="preserve">audience_score   1.2602     0.6094   </w:t>
       </w:r>
       <w:proofErr w:type="gramStart"/>
       <w:r>
@@ -6308,7 +6275,7 @@
           <w:szCs w:val="20"/>
           <w:highlight w:val="white"/>
         </w:rPr>
-        <w:t>3.267  0.00124</w:t>
+        <w:t>2.068  0.03968</w:t>
       </w:r>
       <w:proofErr w:type="gramEnd"/>
       <w:r>
@@ -6319,49 +6286,6 @@
           <w:szCs w:val="20"/>
           <w:highlight w:val="white"/>
         </w:rPr>
-        <w:t xml:space="preserve"> **</w:t>
-      </w:r>
-    </w:p>
-    <w:p>
-      <w:pPr>
-        <w:rPr>
-          <w:rFonts w:ascii="Courier New" w:eastAsia="Courier New" w:hAnsi="Courier New" w:cs="Courier New"/>
-          <w:b/>
-          <w:sz w:val="20"/>
-          <w:szCs w:val="20"/>
-          <w:highlight w:val="white"/>
-        </w:rPr>
-      </w:pPr>
-      <w:r>
-        <w:rPr>
-          <w:rFonts w:ascii="Courier New" w:eastAsia="Courier New" w:hAnsi="Courier New" w:cs="Courier New"/>
-          <w:b/>
-          <w:sz w:val="20"/>
-          <w:szCs w:val="20"/>
-          <w:highlight w:val="white"/>
-        </w:rPr>
-        <w:t xml:space="preserve">audience_score   1.2602     0.6094   </w:t>
-      </w:r>
-      <w:proofErr w:type="gramStart"/>
-      <w:r>
-        <w:rPr>
-          <w:rFonts w:ascii="Courier New" w:eastAsia="Courier New" w:hAnsi="Courier New" w:cs="Courier New"/>
-          <w:b/>
-          <w:sz w:val="20"/>
-          <w:szCs w:val="20"/>
-          <w:highlight w:val="white"/>
-        </w:rPr>
-        <w:t>2.068  0.03968</w:t>
-      </w:r>
-      <w:proofErr w:type="gramEnd"/>
-      <w:r>
-        <w:rPr>
-          <w:rFonts w:ascii="Courier New" w:eastAsia="Courier New" w:hAnsi="Courier New" w:cs="Courier New"/>
-          <w:b/>
-          <w:sz w:val="20"/>
-          <w:szCs w:val="20"/>
-          <w:highlight w:val="white"/>
-        </w:rPr>
         <w:t xml:space="preserve"> * </w:t>
       </w:r>
     </w:p>
@@ -6393,25 +6317,14 @@
           <w:highlight w:val="white"/>
         </w:rPr>
       </w:pPr>
-      <w:proofErr w:type="spellStart"/>
-      <w:r>
-        <w:rPr>
-          <w:rFonts w:ascii="Courier New" w:eastAsia="Courier New" w:hAnsi="Courier New" w:cs="Courier New"/>
-          <w:sz w:val="20"/>
-          <w:szCs w:val="20"/>
-          <w:highlight w:val="white"/>
-        </w:rPr>
-        <w:t>Signif</w:t>
-      </w:r>
-      <w:proofErr w:type="spellEnd"/>
-      <w:r>
-        <w:rPr>
-          <w:rFonts w:ascii="Courier New" w:eastAsia="Courier New" w:hAnsi="Courier New" w:cs="Courier New"/>
-          <w:sz w:val="20"/>
-          <w:szCs w:val="20"/>
-          <w:highlight w:val="white"/>
-        </w:rPr>
-        <w:t>. codes</w:t>
+      <w:r>
+        <w:rPr>
+          <w:rFonts w:ascii="Courier New" w:eastAsia="Courier New" w:hAnsi="Courier New" w:cs="Courier New"/>
+          <w:sz w:val="20"/>
+          <w:szCs w:val="20"/>
+          <w:highlight w:val="white"/>
+        </w:rPr>
+        <w:t>Signif. codes</w:t>
       </w:r>
       <w:proofErr w:type="gramStart"/>
       <w:r>
@@ -6658,25 +6571,7 @@
           <w:i/>
           <w:highlight w:val="white"/>
         </w:rPr>
-        <w:t xml:space="preserve">Output 8.1 The multiple linear regression results assuming </w:t>
-      </w:r>
-      <w:proofErr w:type="spellStart"/>
-      <w:r>
-        <w:rPr>
-          <w:rFonts w:ascii="Times New Roman" w:eastAsia="Times New Roman" w:hAnsi="Times New Roman" w:cs="Times New Roman"/>
-          <w:i/>
-          <w:highlight w:val="white"/>
-        </w:rPr>
-        <w:t>box_office</w:t>
-      </w:r>
-      <w:proofErr w:type="spellEnd"/>
-      <w:r>
-        <w:rPr>
-          <w:rFonts w:ascii="Times New Roman" w:eastAsia="Times New Roman" w:hAnsi="Times New Roman" w:cs="Times New Roman"/>
-          <w:i/>
-          <w:highlight w:val="white"/>
-        </w:rPr>
-        <w:t xml:space="preserve"> revenue is the dependent variable and movie_</w:t>
+        <w:t>Output 8.1 The multiple linear regression results assuming box_office revenue is the dependent variable and movie_</w:t>
       </w:r>
       <w:proofErr w:type="gramStart"/>
       <w:r>
@@ -7142,6 +7037,1388 @@
           <w:szCs w:val="24"/>
         </w:rPr>
         <w:t xml:space="preserve"> why the magnitude of the coefficient has decreased from 1.299 in Q7 to 0.942 when implementing the multiple linear regression. On the other hand, the sign of the coefficient corresponding to movie_budget remains the same because the magnitude of the bias term is not large enough to outweigh the true population coefficient.</w:t>
+      </w:r>
+    </w:p>
+    <w:p>
+      <w:pPr>
+        <w:rPr>
+          <w:rFonts w:ascii="Times New Roman" w:eastAsia="Times New Roman" w:hAnsi="Times New Roman" w:cs="Times New Roman"/>
+          <w:sz w:val="24"/>
+          <w:szCs w:val="24"/>
+        </w:rPr>
+      </w:pPr>
+    </w:p>
+    <w:p>
+      <w:pPr>
+        <w:pStyle w:val="Subtitle"/>
+        <w:rPr>
+          <w:rFonts w:ascii="Times New Roman" w:eastAsia="Times New Roman" w:hAnsi="Times New Roman" w:cs="Times New Roman"/>
+          <w:b/>
+          <w:sz w:val="24"/>
+          <w:szCs w:val="24"/>
+        </w:rPr>
+      </w:pPr>
+      <w:r>
+        <w:rPr>
+          <w:rFonts w:ascii="Times New Roman" w:eastAsia="Times New Roman" w:hAnsi="Times New Roman" w:cs="Times New Roman"/>
+          <w:b/>
+          <w:sz w:val="24"/>
+          <w:szCs w:val="24"/>
+        </w:rPr>
+        <w:t xml:space="preserve">Multiple Linear Regression with High Budget and Low Budget Films </w:t>
+      </w:r>
+    </w:p>
+    <w:p>
+      <w:pPr>
+        <w:rPr>
+          <w:rFonts w:ascii="Times New Roman" w:eastAsia="Times New Roman" w:hAnsi="Times New Roman" w:cs="Times New Roman"/>
+          <w:sz w:val="24"/>
+          <w:szCs w:val="24"/>
+        </w:rPr>
+      </w:pPr>
+      <w:r>
+        <w:rPr>
+          <w:rFonts w:ascii="Times New Roman" w:eastAsia="Times New Roman" w:hAnsi="Times New Roman" w:cs="Times New Roman"/>
+          <w:sz w:val="24"/>
+          <w:szCs w:val="24"/>
+        </w:rPr>
+        <w:t>Multiple Linear Regression 1: Dependent Variable: Box Office Revenue, Independent Variables: Movie Budget (High Budget = 0) and Audience Score. Regression results are shown below:</w:t>
+      </w:r>
+    </w:p>
+    <w:p>
+      <w:pPr>
+        <w:rPr>
+          <w:rFonts w:ascii="Courier New" w:eastAsia="Courier New" w:hAnsi="Courier New" w:cs="Courier New"/>
+          <w:sz w:val="20"/>
+          <w:szCs w:val="20"/>
+          <w:highlight w:val="white"/>
+        </w:rPr>
+      </w:pPr>
+    </w:p>
+    <w:p>
+      <w:pPr>
+        <w:rPr>
+          <w:rFonts w:ascii="Courier New" w:eastAsia="Courier New" w:hAnsi="Courier New" w:cs="Courier New"/>
+          <w:sz w:val="20"/>
+          <w:szCs w:val="20"/>
+          <w:highlight w:val="white"/>
+        </w:rPr>
+      </w:pPr>
+      <w:r>
+        <w:rPr>
+          <w:rFonts w:ascii="Courier New" w:eastAsia="Courier New" w:hAnsi="Courier New" w:cs="Courier New"/>
+          <w:sz w:val="20"/>
+          <w:szCs w:val="20"/>
+          <w:highlight w:val="white"/>
+        </w:rPr>
+        <w:t>Residuals:</w:t>
+      </w:r>
+    </w:p>
+    <w:p>
+      <w:pPr>
+        <w:rPr>
+          <w:rFonts w:ascii="Courier New" w:eastAsia="Courier New" w:hAnsi="Courier New" w:cs="Courier New"/>
+          <w:sz w:val="20"/>
+          <w:szCs w:val="20"/>
+          <w:highlight w:val="white"/>
+        </w:rPr>
+      </w:pPr>
+      <w:r>
+        <w:rPr>
+          <w:rFonts w:ascii="Courier New" w:eastAsia="Courier New" w:hAnsi="Courier New" w:cs="Courier New"/>
+          <w:sz w:val="20"/>
+          <w:szCs w:val="20"/>
+          <w:highlight w:val="white"/>
+        </w:rPr>
+        <w:t xml:space="preserve">    Min      1</w:t>
+      </w:r>
+      <w:proofErr w:type="gramStart"/>
+      <w:r>
+        <w:rPr>
+          <w:rFonts w:ascii="Courier New" w:eastAsia="Courier New" w:hAnsi="Courier New" w:cs="Courier New"/>
+          <w:sz w:val="20"/>
+          <w:szCs w:val="20"/>
+          <w:highlight w:val="white"/>
+        </w:rPr>
+        <w:t>Q  Median</w:t>
+      </w:r>
+      <w:proofErr w:type="gramEnd"/>
+      <w:r>
+        <w:rPr>
+          <w:rFonts w:ascii="Courier New" w:eastAsia="Courier New" w:hAnsi="Courier New" w:cs="Courier New"/>
+          <w:sz w:val="20"/>
+          <w:szCs w:val="20"/>
+          <w:highlight w:val="white"/>
+        </w:rPr>
+        <w:t xml:space="preserve">      3Q     Max </w:t>
+      </w:r>
+    </w:p>
+    <w:p>
+      <w:pPr>
+        <w:rPr>
+          <w:rFonts w:ascii="Courier New" w:eastAsia="Courier New" w:hAnsi="Courier New" w:cs="Courier New"/>
+          <w:sz w:val="20"/>
+          <w:szCs w:val="20"/>
+          <w:highlight w:val="white"/>
+        </w:rPr>
+      </w:pPr>
+      <w:r>
+        <w:rPr>
+          <w:rFonts w:ascii="Courier New" w:eastAsia="Courier New" w:hAnsi="Courier New" w:cs="Courier New"/>
+          <w:sz w:val="20"/>
+          <w:szCs w:val="20"/>
+          <w:highlight w:val="white"/>
+        </w:rPr>
+        <w:t>-174.</w:t>
+      </w:r>
+      <w:proofErr w:type="gramStart"/>
+      <w:r>
+        <w:rPr>
+          <w:rFonts w:ascii="Courier New" w:eastAsia="Courier New" w:hAnsi="Courier New" w:cs="Courier New"/>
+          <w:sz w:val="20"/>
+          <w:szCs w:val="20"/>
+          <w:highlight w:val="white"/>
+        </w:rPr>
+        <w:t>40  -</w:t>
+      </w:r>
+      <w:proofErr w:type="gramEnd"/>
+      <w:r>
+        <w:rPr>
+          <w:rFonts w:ascii="Courier New" w:eastAsia="Courier New" w:hAnsi="Courier New" w:cs="Courier New"/>
+          <w:sz w:val="20"/>
+          <w:szCs w:val="20"/>
+          <w:highlight w:val="white"/>
+        </w:rPr>
+        <w:t>92.</w:t>
+      </w:r>
+      <w:proofErr w:type="gramStart"/>
+      <w:r>
+        <w:rPr>
+          <w:rFonts w:ascii="Courier New" w:eastAsia="Courier New" w:hAnsi="Courier New" w:cs="Courier New"/>
+          <w:sz w:val="20"/>
+          <w:szCs w:val="20"/>
+          <w:highlight w:val="white"/>
+        </w:rPr>
+        <w:t>55  -</w:t>
+      </w:r>
+      <w:proofErr w:type="gramEnd"/>
+      <w:r>
+        <w:rPr>
+          <w:rFonts w:ascii="Courier New" w:eastAsia="Courier New" w:hAnsi="Courier New" w:cs="Courier New"/>
+          <w:sz w:val="20"/>
+          <w:szCs w:val="20"/>
+          <w:highlight w:val="white"/>
+        </w:rPr>
+        <w:t xml:space="preserve">33.94   </w:t>
+      </w:r>
+      <w:proofErr w:type="gramStart"/>
+      <w:r>
+        <w:rPr>
+          <w:rFonts w:ascii="Courier New" w:eastAsia="Courier New" w:hAnsi="Courier New" w:cs="Courier New"/>
+          <w:sz w:val="20"/>
+          <w:szCs w:val="20"/>
+          <w:highlight w:val="white"/>
+        </w:rPr>
+        <w:t>67.20  391.80</w:t>
+      </w:r>
+      <w:proofErr w:type="gramEnd"/>
+      <w:r>
+        <w:rPr>
+          <w:rFonts w:ascii="Courier New" w:eastAsia="Courier New" w:hAnsi="Courier New" w:cs="Courier New"/>
+          <w:sz w:val="20"/>
+          <w:szCs w:val="20"/>
+          <w:highlight w:val="white"/>
+        </w:rPr>
+        <w:t xml:space="preserve"> </w:t>
+      </w:r>
+    </w:p>
+    <w:p>
+      <w:pPr>
+        <w:rPr>
+          <w:rFonts w:ascii="Courier New" w:eastAsia="Courier New" w:hAnsi="Courier New" w:cs="Courier New"/>
+          <w:sz w:val="20"/>
+          <w:szCs w:val="20"/>
+          <w:highlight w:val="white"/>
+        </w:rPr>
+      </w:pPr>
+    </w:p>
+    <w:p>
+      <w:pPr>
+        <w:rPr>
+          <w:rFonts w:ascii="Courier New" w:eastAsia="Courier New" w:hAnsi="Courier New" w:cs="Courier New"/>
+          <w:b/>
+          <w:sz w:val="20"/>
+          <w:szCs w:val="20"/>
+          <w:highlight w:val="white"/>
+        </w:rPr>
+      </w:pPr>
+      <w:r>
+        <w:rPr>
+          <w:rFonts w:ascii="Courier New" w:eastAsia="Courier New" w:hAnsi="Courier New" w:cs="Courier New"/>
+          <w:b/>
+          <w:sz w:val="20"/>
+          <w:szCs w:val="20"/>
+          <w:highlight w:val="white"/>
+        </w:rPr>
+        <w:t>Coefficients:</w:t>
+      </w:r>
+    </w:p>
+    <w:p>
+      <w:pPr>
+        <w:rPr>
+          <w:rFonts w:ascii="Courier New" w:eastAsia="Courier New" w:hAnsi="Courier New" w:cs="Courier New"/>
+          <w:b/>
+          <w:sz w:val="20"/>
+          <w:szCs w:val="20"/>
+          <w:highlight w:val="white"/>
+        </w:rPr>
+      </w:pPr>
+      <w:r>
+        <w:rPr>
+          <w:rFonts w:ascii="Courier New" w:eastAsia="Courier New" w:hAnsi="Courier New" w:cs="Courier New"/>
+          <w:b/>
+          <w:sz w:val="20"/>
+          <w:szCs w:val="20"/>
+          <w:highlight w:val="white"/>
+        </w:rPr>
+        <w:t xml:space="preserve">                                 Estimate Std. Error t value Pr(&gt;|t|)  </w:t>
+      </w:r>
+    </w:p>
+    <w:p>
+      <w:pPr>
+        <w:rPr>
+          <w:rFonts w:ascii="Courier New" w:eastAsia="Courier New" w:hAnsi="Courier New" w:cs="Courier New"/>
+          <w:b/>
+          <w:sz w:val="20"/>
+          <w:szCs w:val="20"/>
+          <w:highlight w:val="white"/>
+        </w:rPr>
+      </w:pPr>
+      <w:r>
+        <w:rPr>
+          <w:rFonts w:ascii="Courier New" w:eastAsia="Courier New" w:hAnsi="Courier New" w:cs="Courier New"/>
+          <w:b/>
+          <w:sz w:val="20"/>
+          <w:szCs w:val="20"/>
+          <w:highlight w:val="white"/>
+        </w:rPr>
+        <w:t>(</w:t>
+      </w:r>
+      <w:proofErr w:type="gramStart"/>
+      <w:r>
+        <w:rPr>
+          <w:rFonts w:ascii="Courier New" w:eastAsia="Courier New" w:hAnsi="Courier New" w:cs="Courier New"/>
+          <w:b/>
+          <w:sz w:val="20"/>
+          <w:szCs w:val="20"/>
+          <w:highlight w:val="white"/>
+        </w:rPr>
+        <w:t xml:space="preserve">Intercept)   </w:t>
+      </w:r>
+      <w:proofErr w:type="gramEnd"/>
+      <w:r>
+        <w:rPr>
+          <w:rFonts w:ascii="Courier New" w:eastAsia="Courier New" w:hAnsi="Courier New" w:cs="Courier New"/>
+          <w:b/>
+          <w:sz w:val="20"/>
+          <w:szCs w:val="20"/>
+          <w:highlight w:val="white"/>
+        </w:rPr>
+        <w:t xml:space="preserve">                    44.0084    42.0383   1.047   0.2972  </w:t>
+      </w:r>
+    </w:p>
+    <w:p>
+      <w:pPr>
+        <w:rPr>
+          <w:rFonts w:ascii="Courier New" w:eastAsia="Courier New" w:hAnsi="Courier New" w:cs="Courier New"/>
+          <w:b/>
+          <w:sz w:val="20"/>
+          <w:szCs w:val="20"/>
+          <w:highlight w:val="white"/>
+        </w:rPr>
+      </w:pPr>
+      <w:r>
+        <w:rPr>
+          <w:rFonts w:ascii="Courier New" w:eastAsia="Courier New" w:hAnsi="Courier New" w:cs="Courier New"/>
+          <w:b/>
+          <w:sz w:val="20"/>
+          <w:szCs w:val="20"/>
+          <w:highlight w:val="white"/>
+        </w:rPr>
+        <w:t>movie_</w:t>
+      </w:r>
+      <w:proofErr w:type="gramStart"/>
+      <w:r>
+        <w:rPr>
+          <w:rFonts w:ascii="Courier New" w:eastAsia="Courier New" w:hAnsi="Courier New" w:cs="Courier New"/>
+          <w:b/>
+          <w:sz w:val="20"/>
+          <w:szCs w:val="20"/>
+          <w:highlight w:val="white"/>
+        </w:rPr>
+        <w:t>budget[</w:t>
+      </w:r>
+      <w:proofErr w:type="gramEnd"/>
+      <w:r>
+        <w:rPr>
+          <w:rFonts w:ascii="Courier New" w:eastAsia="Courier New" w:hAnsi="Courier New" w:cs="Courier New"/>
+          <w:b/>
+          <w:sz w:val="20"/>
+          <w:szCs w:val="20"/>
+          <w:highlight w:val="white"/>
+        </w:rPr>
+        <w:t xml:space="preserve">high_budget == 0]     0.8908     0.5097   1.748   </w:t>
+      </w:r>
+      <w:proofErr w:type="gramStart"/>
+      <w:r>
+        <w:rPr>
+          <w:rFonts w:ascii="Courier New" w:eastAsia="Courier New" w:hAnsi="Courier New" w:cs="Courier New"/>
+          <w:b/>
+          <w:sz w:val="20"/>
+          <w:szCs w:val="20"/>
+          <w:highlight w:val="white"/>
+        </w:rPr>
+        <w:t>0.0830 .</w:t>
+      </w:r>
+      <w:proofErr w:type="gramEnd"/>
+    </w:p>
+    <w:p>
+      <w:pPr>
+        <w:rPr>
+          <w:rFonts w:ascii="Courier New" w:eastAsia="Courier New" w:hAnsi="Courier New" w:cs="Courier New"/>
+          <w:b/>
+          <w:sz w:val="20"/>
+          <w:szCs w:val="20"/>
+          <w:highlight w:val="white"/>
+        </w:rPr>
+      </w:pPr>
+      <w:r>
+        <w:rPr>
+          <w:rFonts w:ascii="Courier New" w:eastAsia="Courier New" w:hAnsi="Courier New" w:cs="Courier New"/>
+          <w:b/>
+          <w:sz w:val="20"/>
+          <w:szCs w:val="20"/>
+          <w:highlight w:val="white"/>
+        </w:rPr>
+        <w:t>audience_</w:t>
+      </w:r>
+      <w:proofErr w:type="gramStart"/>
+      <w:r>
+        <w:rPr>
+          <w:rFonts w:ascii="Courier New" w:eastAsia="Courier New" w:hAnsi="Courier New" w:cs="Courier New"/>
+          <w:b/>
+          <w:sz w:val="20"/>
+          <w:szCs w:val="20"/>
+          <w:highlight w:val="white"/>
+        </w:rPr>
+        <w:t>score[</w:t>
+      </w:r>
+      <w:proofErr w:type="gramEnd"/>
+      <w:r>
+        <w:rPr>
+          <w:rFonts w:ascii="Courier New" w:eastAsia="Courier New" w:hAnsi="Courier New" w:cs="Courier New"/>
+          <w:b/>
+          <w:sz w:val="20"/>
+          <w:szCs w:val="20"/>
+          <w:highlight w:val="white"/>
+        </w:rPr>
+        <w:t xml:space="preserve">high_budget == 0]   1.3804     0.8034   1.718   </w:t>
+      </w:r>
+      <w:proofErr w:type="gramStart"/>
+      <w:r>
+        <w:rPr>
+          <w:rFonts w:ascii="Courier New" w:eastAsia="Courier New" w:hAnsi="Courier New" w:cs="Courier New"/>
+          <w:b/>
+          <w:sz w:val="20"/>
+          <w:szCs w:val="20"/>
+          <w:highlight w:val="white"/>
+        </w:rPr>
+        <w:t>0.0883 .</w:t>
+      </w:r>
+      <w:proofErr w:type="gramEnd"/>
+    </w:p>
+    <w:p>
+      <w:pPr>
+        <w:rPr>
+          <w:rFonts w:ascii="Courier New" w:eastAsia="Courier New" w:hAnsi="Courier New" w:cs="Courier New"/>
+          <w:b/>
+          <w:sz w:val="20"/>
+          <w:szCs w:val="20"/>
+          <w:highlight w:val="white"/>
+        </w:rPr>
+      </w:pPr>
+      <w:r>
+        <w:rPr>
+          <w:rFonts w:ascii="Courier New" w:eastAsia="Courier New" w:hAnsi="Courier New" w:cs="Courier New"/>
+          <w:b/>
+          <w:sz w:val="20"/>
+          <w:szCs w:val="20"/>
+          <w:highlight w:val="white"/>
+        </w:rPr>
+        <w:t>---</w:t>
+      </w:r>
+    </w:p>
+    <w:p>
+      <w:pPr>
+        <w:rPr>
+          <w:rFonts w:ascii="Courier New" w:eastAsia="Courier New" w:hAnsi="Courier New" w:cs="Courier New"/>
+          <w:sz w:val="20"/>
+          <w:szCs w:val="20"/>
+          <w:highlight w:val="white"/>
+        </w:rPr>
+      </w:pPr>
+      <w:r>
+        <w:rPr>
+          <w:rFonts w:ascii="Courier New" w:eastAsia="Courier New" w:hAnsi="Courier New" w:cs="Courier New"/>
+          <w:sz w:val="20"/>
+          <w:szCs w:val="20"/>
+          <w:highlight w:val="white"/>
+        </w:rPr>
+        <w:t>Signif. codes</w:t>
+      </w:r>
+      <w:proofErr w:type="gramStart"/>
+      <w:r>
+        <w:rPr>
+          <w:rFonts w:ascii="Courier New" w:eastAsia="Courier New" w:hAnsi="Courier New" w:cs="Courier New"/>
+          <w:sz w:val="20"/>
+          <w:szCs w:val="20"/>
+          <w:highlight w:val="white"/>
+        </w:rPr>
+        <w:t>:  0 ‘</w:t>
+      </w:r>
+      <w:proofErr w:type="gramEnd"/>
+      <w:r>
+        <w:rPr>
+          <w:rFonts w:ascii="Courier New" w:eastAsia="Courier New" w:hAnsi="Courier New" w:cs="Courier New"/>
+          <w:sz w:val="20"/>
+          <w:szCs w:val="20"/>
+          <w:highlight w:val="white"/>
+        </w:rPr>
+        <w:t xml:space="preserve">***’ </w:t>
+      </w:r>
+      <w:proofErr w:type="gramStart"/>
+      <w:r>
+        <w:rPr>
+          <w:rFonts w:ascii="Courier New" w:eastAsia="Courier New" w:hAnsi="Courier New" w:cs="Courier New"/>
+          <w:sz w:val="20"/>
+          <w:szCs w:val="20"/>
+          <w:highlight w:val="white"/>
+        </w:rPr>
+        <w:t>0.001 ‘*</w:t>
+      </w:r>
+      <w:proofErr w:type="gramEnd"/>
+      <w:r>
+        <w:rPr>
+          <w:rFonts w:ascii="Courier New" w:eastAsia="Courier New" w:hAnsi="Courier New" w:cs="Courier New"/>
+          <w:sz w:val="20"/>
+          <w:szCs w:val="20"/>
+          <w:highlight w:val="white"/>
+        </w:rPr>
+        <w:t xml:space="preserve">*’ </w:t>
+      </w:r>
+      <w:proofErr w:type="gramStart"/>
+      <w:r>
+        <w:rPr>
+          <w:rFonts w:ascii="Courier New" w:eastAsia="Courier New" w:hAnsi="Courier New" w:cs="Courier New"/>
+          <w:sz w:val="20"/>
+          <w:szCs w:val="20"/>
+          <w:highlight w:val="white"/>
+        </w:rPr>
+        <w:t>0.01 ‘*</w:t>
+      </w:r>
+      <w:proofErr w:type="gramEnd"/>
+      <w:r>
+        <w:rPr>
+          <w:rFonts w:ascii="Courier New" w:eastAsia="Courier New" w:hAnsi="Courier New" w:cs="Courier New"/>
+          <w:sz w:val="20"/>
+          <w:szCs w:val="20"/>
+          <w:highlight w:val="white"/>
+        </w:rPr>
+        <w:t xml:space="preserve">’ 0.05 ‘.’ 0.1 </w:t>
+      </w:r>
+      <w:proofErr w:type="gramStart"/>
+      <w:r>
+        <w:rPr>
+          <w:rFonts w:ascii="Courier New" w:eastAsia="Courier New" w:hAnsi="Courier New" w:cs="Courier New"/>
+          <w:sz w:val="20"/>
+          <w:szCs w:val="20"/>
+          <w:highlight w:val="white"/>
+        </w:rPr>
+        <w:t>‘ ’</w:t>
+      </w:r>
+      <w:proofErr w:type="gramEnd"/>
+      <w:r>
+        <w:rPr>
+          <w:rFonts w:ascii="Courier New" w:eastAsia="Courier New" w:hAnsi="Courier New" w:cs="Courier New"/>
+          <w:sz w:val="20"/>
+          <w:szCs w:val="20"/>
+          <w:highlight w:val="white"/>
+        </w:rPr>
+        <w:t xml:space="preserve"> 1</w:t>
+      </w:r>
+    </w:p>
+    <w:p>
+      <w:pPr>
+        <w:rPr>
+          <w:rFonts w:ascii="Courier New" w:eastAsia="Courier New" w:hAnsi="Courier New" w:cs="Courier New"/>
+          <w:sz w:val="20"/>
+          <w:szCs w:val="20"/>
+          <w:highlight w:val="white"/>
+        </w:rPr>
+      </w:pPr>
+    </w:p>
+    <w:p>
+      <w:pPr>
+        <w:rPr>
+          <w:rFonts w:ascii="Courier New" w:eastAsia="Courier New" w:hAnsi="Courier New" w:cs="Courier New"/>
+          <w:sz w:val="20"/>
+          <w:szCs w:val="20"/>
+          <w:highlight w:val="white"/>
+        </w:rPr>
+      </w:pPr>
+      <w:r>
+        <w:rPr>
+          <w:rFonts w:ascii="Courier New" w:eastAsia="Courier New" w:hAnsi="Courier New" w:cs="Courier New"/>
+          <w:sz w:val="20"/>
+          <w:szCs w:val="20"/>
+          <w:highlight w:val="white"/>
+        </w:rPr>
+        <w:t>Residual standard error: 120.9 on 122 degrees of freedom</w:t>
+      </w:r>
+    </w:p>
+    <w:p>
+      <w:pPr>
+        <w:rPr>
+          <w:rFonts w:ascii="Courier New" w:eastAsia="Courier New" w:hAnsi="Courier New" w:cs="Courier New"/>
+          <w:sz w:val="20"/>
+          <w:szCs w:val="20"/>
+          <w:highlight w:val="white"/>
+        </w:rPr>
+      </w:pPr>
+      <w:r>
+        <w:rPr>
+          <w:rFonts w:ascii="Courier New" w:eastAsia="Courier New" w:hAnsi="Courier New" w:cs="Courier New"/>
+          <w:sz w:val="20"/>
+          <w:szCs w:val="20"/>
+          <w:highlight w:val="white"/>
+        </w:rPr>
+        <w:t>Multiple R-squared</w:t>
+      </w:r>
+      <w:proofErr w:type="gramStart"/>
+      <w:r>
+        <w:rPr>
+          <w:rFonts w:ascii="Courier New" w:eastAsia="Courier New" w:hAnsi="Courier New" w:cs="Courier New"/>
+          <w:sz w:val="20"/>
+          <w:szCs w:val="20"/>
+          <w:highlight w:val="white"/>
+        </w:rPr>
+        <w:t>:  0.08229</w:t>
+      </w:r>
+      <w:proofErr w:type="gramEnd"/>
+      <w:r>
+        <w:rPr>
+          <w:rFonts w:ascii="Courier New" w:eastAsia="Courier New" w:hAnsi="Courier New" w:cs="Courier New"/>
+          <w:sz w:val="20"/>
+          <w:szCs w:val="20"/>
+          <w:highlight w:val="white"/>
+        </w:rPr>
+        <w:t>,</w:t>
+      </w:r>
+      <w:r>
+        <w:rPr>
+          <w:rFonts w:ascii="Courier New" w:eastAsia="Courier New" w:hAnsi="Courier New" w:cs="Courier New"/>
+          <w:sz w:val="20"/>
+          <w:szCs w:val="20"/>
+          <w:highlight w:val="white"/>
+        </w:rPr>
+        <w:tab/>
+        <w:t>Adjusted R-squared</w:t>
+      </w:r>
+      <w:proofErr w:type="gramStart"/>
+      <w:r>
+        <w:rPr>
+          <w:rFonts w:ascii="Courier New" w:eastAsia="Courier New" w:hAnsi="Courier New" w:cs="Courier New"/>
+          <w:sz w:val="20"/>
+          <w:szCs w:val="20"/>
+          <w:highlight w:val="white"/>
+        </w:rPr>
+        <w:t>:  0.06724</w:t>
+      </w:r>
+      <w:proofErr w:type="gramEnd"/>
+      <w:r>
+        <w:rPr>
+          <w:rFonts w:ascii="Courier New" w:eastAsia="Courier New" w:hAnsi="Courier New" w:cs="Courier New"/>
+          <w:sz w:val="20"/>
+          <w:szCs w:val="20"/>
+          <w:highlight w:val="white"/>
+        </w:rPr>
+        <w:t xml:space="preserve"> </w:t>
+      </w:r>
+    </w:p>
+    <w:p>
+      <w:pPr>
+        <w:rPr>
+          <w:rFonts w:ascii="Courier New" w:eastAsia="Courier New" w:hAnsi="Courier New" w:cs="Courier New"/>
+          <w:sz w:val="20"/>
+          <w:szCs w:val="20"/>
+          <w:highlight w:val="white"/>
+        </w:rPr>
+      </w:pPr>
+      <w:r>
+        <w:rPr>
+          <w:rFonts w:ascii="Courier New" w:eastAsia="Courier New" w:hAnsi="Courier New" w:cs="Courier New"/>
+          <w:sz w:val="20"/>
+          <w:szCs w:val="20"/>
+          <w:highlight w:val="white"/>
+        </w:rPr>
+        <w:t xml:space="preserve">F-statistic: 5.469 on 2 and 122 </w:t>
+      </w:r>
+      <w:proofErr w:type="gramStart"/>
+      <w:r>
+        <w:rPr>
+          <w:rFonts w:ascii="Courier New" w:eastAsia="Courier New" w:hAnsi="Courier New" w:cs="Courier New"/>
+          <w:sz w:val="20"/>
+          <w:szCs w:val="20"/>
+          <w:highlight w:val="white"/>
+        </w:rPr>
+        <w:t>DF,  p</w:t>
+      </w:r>
+      <w:proofErr w:type="gramEnd"/>
+      <w:r>
+        <w:rPr>
+          <w:rFonts w:ascii="Courier New" w:eastAsia="Courier New" w:hAnsi="Courier New" w:cs="Courier New"/>
+          <w:sz w:val="20"/>
+          <w:szCs w:val="20"/>
+          <w:highlight w:val="white"/>
+        </w:rPr>
+        <w:t>-value: 0.005311</w:t>
+      </w:r>
+    </w:p>
+    <w:p>
+      <w:pPr>
+        <w:spacing w:line="288" w:lineRule="auto"/>
+        <w:rPr>
+          <w:rFonts w:ascii="Courier New" w:eastAsia="Courier New" w:hAnsi="Courier New" w:cs="Courier New"/>
+          <w:sz w:val="20"/>
+          <w:szCs w:val="20"/>
+          <w:highlight w:val="white"/>
+        </w:rPr>
+      </w:pPr>
+    </w:p>
+    <w:p>
+      <w:pPr>
+        <w:spacing w:line="288" w:lineRule="auto"/>
+        <w:rPr>
+          <w:rFonts w:ascii="Times New Roman" w:eastAsia="Times New Roman" w:hAnsi="Times New Roman" w:cs="Times New Roman"/>
+          <w:i/>
+          <w:highlight w:val="white"/>
+        </w:rPr>
+      </w:pPr>
+      <w:r>
+        <w:rPr>
+          <w:rFonts w:ascii="Times New Roman" w:eastAsia="Times New Roman" w:hAnsi="Times New Roman" w:cs="Times New Roman"/>
+          <w:i/>
+          <w:highlight w:val="white"/>
+        </w:rPr>
+        <w:t>Output 9.1 The multiple linear regression results for the high_budget = 0 data subset</w:t>
+      </w:r>
+    </w:p>
+    <w:p>
+      <w:pPr>
+        <w:rPr>
+          <w:rFonts w:ascii="Times New Roman" w:eastAsia="Times New Roman" w:hAnsi="Times New Roman" w:cs="Times New Roman"/>
+          <w:sz w:val="24"/>
+          <w:szCs w:val="24"/>
+        </w:rPr>
+      </w:pPr>
+    </w:p>
+    <w:p>
+      <w:pPr>
+        <w:rPr>
+          <w:rFonts w:ascii="Times New Roman" w:eastAsia="Times New Roman" w:hAnsi="Times New Roman" w:cs="Times New Roman"/>
+          <w:sz w:val="24"/>
+          <w:szCs w:val="24"/>
+        </w:rPr>
+      </w:pPr>
+      <w:r>
+        <w:rPr>
+          <w:rFonts w:ascii="Times New Roman" w:eastAsia="Times New Roman" w:hAnsi="Times New Roman" w:cs="Times New Roman"/>
+          <w:sz w:val="24"/>
+          <w:szCs w:val="24"/>
+        </w:rPr>
+        <w:t>Multiple Linear Regression 2: Dependent Variable: Box Office Revenue, Independent Variables: Movie Budget (High Budget = 1) and Audience Score. Regression results are shown below:</w:t>
+      </w:r>
+    </w:p>
+    <w:p>
+      <w:pPr>
+        <w:rPr>
+          <w:rFonts w:ascii="Courier New" w:eastAsia="Courier New" w:hAnsi="Courier New" w:cs="Courier New"/>
+          <w:sz w:val="20"/>
+          <w:szCs w:val="20"/>
+          <w:highlight w:val="white"/>
+        </w:rPr>
+      </w:pPr>
+    </w:p>
+    <w:p>
+      <w:pPr>
+        <w:rPr>
+          <w:rFonts w:ascii="Courier New" w:eastAsia="Courier New" w:hAnsi="Courier New" w:cs="Courier New"/>
+          <w:sz w:val="20"/>
+          <w:szCs w:val="20"/>
+          <w:highlight w:val="white"/>
+        </w:rPr>
+      </w:pPr>
+      <w:r>
+        <w:rPr>
+          <w:rFonts w:ascii="Courier New" w:eastAsia="Courier New" w:hAnsi="Courier New" w:cs="Courier New"/>
+          <w:sz w:val="20"/>
+          <w:szCs w:val="20"/>
+          <w:highlight w:val="white"/>
+        </w:rPr>
+        <w:t>Residuals:</w:t>
+      </w:r>
+    </w:p>
+    <w:p>
+      <w:pPr>
+        <w:rPr>
+          <w:rFonts w:ascii="Courier New" w:eastAsia="Courier New" w:hAnsi="Courier New" w:cs="Courier New"/>
+          <w:sz w:val="20"/>
+          <w:szCs w:val="20"/>
+          <w:highlight w:val="white"/>
+        </w:rPr>
+      </w:pPr>
+      <w:r>
+        <w:rPr>
+          <w:rFonts w:ascii="Courier New" w:eastAsia="Courier New" w:hAnsi="Courier New" w:cs="Courier New"/>
+          <w:sz w:val="20"/>
+          <w:szCs w:val="20"/>
+          <w:highlight w:val="white"/>
+        </w:rPr>
+        <w:t xml:space="preserve">    Min      1</w:t>
+      </w:r>
+      <w:proofErr w:type="gramStart"/>
+      <w:r>
+        <w:rPr>
+          <w:rFonts w:ascii="Courier New" w:eastAsia="Courier New" w:hAnsi="Courier New" w:cs="Courier New"/>
+          <w:sz w:val="20"/>
+          <w:szCs w:val="20"/>
+          <w:highlight w:val="white"/>
+        </w:rPr>
+        <w:t>Q  Median</w:t>
+      </w:r>
+      <w:proofErr w:type="gramEnd"/>
+      <w:r>
+        <w:rPr>
+          <w:rFonts w:ascii="Courier New" w:eastAsia="Courier New" w:hAnsi="Courier New" w:cs="Courier New"/>
+          <w:sz w:val="20"/>
+          <w:szCs w:val="20"/>
+          <w:highlight w:val="white"/>
+        </w:rPr>
+        <w:t xml:space="preserve">      3Q     Max </w:t>
+      </w:r>
+    </w:p>
+    <w:p>
+      <w:pPr>
+        <w:rPr>
+          <w:rFonts w:ascii="Courier New" w:eastAsia="Courier New" w:hAnsi="Courier New" w:cs="Courier New"/>
+          <w:sz w:val="20"/>
+          <w:szCs w:val="20"/>
+          <w:highlight w:val="white"/>
+        </w:rPr>
+      </w:pPr>
+      <w:r>
+        <w:rPr>
+          <w:rFonts w:ascii="Courier New" w:eastAsia="Courier New" w:hAnsi="Courier New" w:cs="Courier New"/>
+          <w:sz w:val="20"/>
+          <w:szCs w:val="20"/>
+          <w:highlight w:val="white"/>
+        </w:rPr>
+        <w:t xml:space="preserve">-250.81 -103.38   -2.21   </w:t>
+      </w:r>
+      <w:proofErr w:type="gramStart"/>
+      <w:r>
+        <w:rPr>
+          <w:rFonts w:ascii="Courier New" w:eastAsia="Courier New" w:hAnsi="Courier New" w:cs="Courier New"/>
+          <w:sz w:val="20"/>
+          <w:szCs w:val="20"/>
+          <w:highlight w:val="white"/>
+        </w:rPr>
+        <w:t>94.82  359.82</w:t>
+      </w:r>
+      <w:proofErr w:type="gramEnd"/>
+      <w:r>
+        <w:rPr>
+          <w:rFonts w:ascii="Courier New" w:eastAsia="Courier New" w:hAnsi="Courier New" w:cs="Courier New"/>
+          <w:sz w:val="20"/>
+          <w:szCs w:val="20"/>
+          <w:highlight w:val="white"/>
+        </w:rPr>
+        <w:t xml:space="preserve"> </w:t>
+      </w:r>
+    </w:p>
+    <w:p>
+      <w:pPr>
+        <w:rPr>
+          <w:rFonts w:ascii="Courier New" w:eastAsia="Courier New" w:hAnsi="Courier New" w:cs="Courier New"/>
+          <w:sz w:val="20"/>
+          <w:szCs w:val="20"/>
+          <w:highlight w:val="white"/>
+        </w:rPr>
+      </w:pPr>
+    </w:p>
+    <w:p>
+      <w:pPr>
+        <w:rPr>
+          <w:rFonts w:ascii="Courier New" w:eastAsia="Courier New" w:hAnsi="Courier New" w:cs="Courier New"/>
+          <w:b/>
+          <w:sz w:val="20"/>
+          <w:szCs w:val="20"/>
+          <w:highlight w:val="white"/>
+        </w:rPr>
+      </w:pPr>
+      <w:r>
+        <w:rPr>
+          <w:rFonts w:ascii="Courier New" w:eastAsia="Courier New" w:hAnsi="Courier New" w:cs="Courier New"/>
+          <w:b/>
+          <w:sz w:val="20"/>
+          <w:szCs w:val="20"/>
+          <w:highlight w:val="white"/>
+        </w:rPr>
+        <w:t>Coefficients:</w:t>
+      </w:r>
+    </w:p>
+    <w:p>
+      <w:pPr>
+        <w:rPr>
+          <w:rFonts w:ascii="Courier New" w:eastAsia="Courier New" w:hAnsi="Courier New" w:cs="Courier New"/>
+          <w:b/>
+          <w:sz w:val="20"/>
+          <w:szCs w:val="20"/>
+          <w:highlight w:val="white"/>
+        </w:rPr>
+      </w:pPr>
+      <w:r>
+        <w:rPr>
+          <w:rFonts w:ascii="Courier New" w:eastAsia="Courier New" w:hAnsi="Courier New" w:cs="Courier New"/>
+          <w:b/>
+          <w:sz w:val="20"/>
+          <w:szCs w:val="20"/>
+          <w:highlight w:val="white"/>
+        </w:rPr>
+        <w:lastRenderedPageBreak/>
+        <w:t xml:space="preserve">                                 Estimate Std. Error t value Pr(&gt;|t|)  </w:t>
+      </w:r>
+    </w:p>
+    <w:p>
+      <w:pPr>
+        <w:rPr>
+          <w:rFonts w:ascii="Courier New" w:eastAsia="Courier New" w:hAnsi="Courier New" w:cs="Courier New"/>
+          <w:b/>
+          <w:sz w:val="20"/>
+          <w:szCs w:val="20"/>
+          <w:highlight w:val="white"/>
+        </w:rPr>
+      </w:pPr>
+      <w:r>
+        <w:rPr>
+          <w:rFonts w:ascii="Courier New" w:eastAsia="Courier New" w:hAnsi="Courier New" w:cs="Courier New"/>
+          <w:b/>
+          <w:sz w:val="20"/>
+          <w:szCs w:val="20"/>
+          <w:highlight w:val="white"/>
+        </w:rPr>
+        <w:t>(</w:t>
+      </w:r>
+      <w:proofErr w:type="gramStart"/>
+      <w:r>
+        <w:rPr>
+          <w:rFonts w:ascii="Courier New" w:eastAsia="Courier New" w:hAnsi="Courier New" w:cs="Courier New"/>
+          <w:b/>
+          <w:sz w:val="20"/>
+          <w:szCs w:val="20"/>
+          <w:highlight w:val="white"/>
+        </w:rPr>
+        <w:t xml:space="preserve">Intercept)   </w:t>
+      </w:r>
+      <w:proofErr w:type="gramEnd"/>
+      <w:r>
+        <w:rPr>
+          <w:rFonts w:ascii="Courier New" w:eastAsia="Courier New" w:hAnsi="Courier New" w:cs="Courier New"/>
+          <w:b/>
+          <w:sz w:val="20"/>
+          <w:szCs w:val="20"/>
+          <w:highlight w:val="white"/>
+        </w:rPr>
+        <w:t xml:space="preserve">                   -15.3296    </w:t>
+      </w:r>
+      <w:proofErr w:type="gramStart"/>
+      <w:r>
+        <w:rPr>
+          <w:rFonts w:ascii="Courier New" w:eastAsia="Courier New" w:hAnsi="Courier New" w:cs="Courier New"/>
+          <w:b/>
+          <w:sz w:val="20"/>
+          <w:szCs w:val="20"/>
+          <w:highlight w:val="white"/>
+        </w:rPr>
+        <w:t>85.9377  -</w:t>
+      </w:r>
+      <w:proofErr w:type="gramEnd"/>
+      <w:r>
+        <w:rPr>
+          <w:rFonts w:ascii="Courier New" w:eastAsia="Courier New" w:hAnsi="Courier New" w:cs="Courier New"/>
+          <w:b/>
+          <w:sz w:val="20"/>
+          <w:szCs w:val="20"/>
+          <w:highlight w:val="white"/>
+        </w:rPr>
+        <w:t xml:space="preserve">0.178   0.8587  </w:t>
+      </w:r>
+    </w:p>
+    <w:p>
+      <w:pPr>
+        <w:rPr>
+          <w:rFonts w:ascii="Courier New" w:eastAsia="Courier New" w:hAnsi="Courier New" w:cs="Courier New"/>
+          <w:b/>
+          <w:sz w:val="20"/>
+          <w:szCs w:val="20"/>
+          <w:highlight w:val="white"/>
+        </w:rPr>
+      </w:pPr>
+      <w:r>
+        <w:rPr>
+          <w:rFonts w:ascii="Courier New" w:eastAsia="Courier New" w:hAnsi="Courier New" w:cs="Courier New"/>
+          <w:b/>
+          <w:sz w:val="20"/>
+          <w:szCs w:val="20"/>
+          <w:highlight w:val="white"/>
+        </w:rPr>
+        <w:t>movie_</w:t>
+      </w:r>
+      <w:proofErr w:type="gramStart"/>
+      <w:r>
+        <w:rPr>
+          <w:rFonts w:ascii="Courier New" w:eastAsia="Courier New" w:hAnsi="Courier New" w:cs="Courier New"/>
+          <w:b/>
+          <w:sz w:val="20"/>
+          <w:szCs w:val="20"/>
+          <w:highlight w:val="white"/>
+        </w:rPr>
+        <w:t>budget[</w:t>
+      </w:r>
+      <w:proofErr w:type="gramEnd"/>
+      <w:r>
+        <w:rPr>
+          <w:rFonts w:ascii="Courier New" w:eastAsia="Courier New" w:hAnsi="Courier New" w:cs="Courier New"/>
+          <w:b/>
+          <w:sz w:val="20"/>
+          <w:szCs w:val="20"/>
+          <w:highlight w:val="white"/>
+        </w:rPr>
+        <w:t>high_budget == 1]     1.5232     0.7192   2.118   0.0362 *</w:t>
+      </w:r>
+    </w:p>
+    <w:p>
+      <w:pPr>
+        <w:rPr>
+          <w:rFonts w:ascii="Courier New" w:eastAsia="Courier New" w:hAnsi="Courier New" w:cs="Courier New"/>
+          <w:sz w:val="20"/>
+          <w:szCs w:val="20"/>
+          <w:highlight w:val="white"/>
+        </w:rPr>
+      </w:pPr>
+      <w:r>
+        <w:rPr>
+          <w:rFonts w:ascii="Courier New" w:eastAsia="Courier New" w:hAnsi="Courier New" w:cs="Courier New"/>
+          <w:b/>
+          <w:sz w:val="20"/>
+          <w:szCs w:val="20"/>
+          <w:highlight w:val="white"/>
+        </w:rPr>
+        <w:t>audience_</w:t>
+      </w:r>
+      <w:proofErr w:type="gramStart"/>
+      <w:r>
+        <w:rPr>
+          <w:rFonts w:ascii="Courier New" w:eastAsia="Courier New" w:hAnsi="Courier New" w:cs="Courier New"/>
+          <w:b/>
+          <w:sz w:val="20"/>
+          <w:szCs w:val="20"/>
+          <w:highlight w:val="white"/>
+        </w:rPr>
+        <w:t>score[</w:t>
+      </w:r>
+      <w:proofErr w:type="gramEnd"/>
+      <w:r>
+        <w:rPr>
+          <w:rFonts w:ascii="Courier New" w:eastAsia="Courier New" w:hAnsi="Courier New" w:cs="Courier New"/>
+          <w:b/>
+          <w:sz w:val="20"/>
+          <w:szCs w:val="20"/>
+          <w:highlight w:val="white"/>
+        </w:rPr>
+        <w:t xml:space="preserve">high_budget == 1]   1.1742     0.9263   1.268   0.2073 </w:t>
+      </w:r>
+      <w:r>
+        <w:rPr>
+          <w:rFonts w:ascii="Courier New" w:eastAsia="Courier New" w:hAnsi="Courier New" w:cs="Courier New"/>
+          <w:sz w:val="20"/>
+          <w:szCs w:val="20"/>
+          <w:highlight w:val="white"/>
+        </w:rPr>
+        <w:t xml:space="preserve"> </w:t>
+      </w:r>
+    </w:p>
+    <w:p>
+      <w:pPr>
+        <w:rPr>
+          <w:rFonts w:ascii="Courier New" w:eastAsia="Courier New" w:hAnsi="Courier New" w:cs="Courier New"/>
+          <w:sz w:val="20"/>
+          <w:szCs w:val="20"/>
+          <w:highlight w:val="white"/>
+        </w:rPr>
+      </w:pPr>
+      <w:r>
+        <w:rPr>
+          <w:rFonts w:ascii="Courier New" w:eastAsia="Courier New" w:hAnsi="Courier New" w:cs="Courier New"/>
+          <w:sz w:val="20"/>
+          <w:szCs w:val="20"/>
+          <w:highlight w:val="white"/>
+        </w:rPr>
+        <w:t>---</w:t>
+      </w:r>
+    </w:p>
+    <w:p>
+      <w:pPr>
+        <w:rPr>
+          <w:rFonts w:ascii="Courier New" w:eastAsia="Courier New" w:hAnsi="Courier New" w:cs="Courier New"/>
+          <w:sz w:val="20"/>
+          <w:szCs w:val="20"/>
+          <w:highlight w:val="white"/>
+        </w:rPr>
+      </w:pPr>
+      <w:r>
+        <w:rPr>
+          <w:rFonts w:ascii="Courier New" w:eastAsia="Courier New" w:hAnsi="Courier New" w:cs="Courier New"/>
+          <w:sz w:val="20"/>
+          <w:szCs w:val="20"/>
+          <w:highlight w:val="white"/>
+        </w:rPr>
+        <w:t>Signif. codes</w:t>
+      </w:r>
+      <w:proofErr w:type="gramStart"/>
+      <w:r>
+        <w:rPr>
+          <w:rFonts w:ascii="Courier New" w:eastAsia="Courier New" w:hAnsi="Courier New" w:cs="Courier New"/>
+          <w:sz w:val="20"/>
+          <w:szCs w:val="20"/>
+          <w:highlight w:val="white"/>
+        </w:rPr>
+        <w:t>:  0 ‘</w:t>
+      </w:r>
+      <w:proofErr w:type="gramEnd"/>
+      <w:r>
+        <w:rPr>
+          <w:rFonts w:ascii="Courier New" w:eastAsia="Courier New" w:hAnsi="Courier New" w:cs="Courier New"/>
+          <w:sz w:val="20"/>
+          <w:szCs w:val="20"/>
+          <w:highlight w:val="white"/>
+        </w:rPr>
+        <w:t xml:space="preserve">***’ </w:t>
+      </w:r>
+      <w:proofErr w:type="gramStart"/>
+      <w:r>
+        <w:rPr>
+          <w:rFonts w:ascii="Courier New" w:eastAsia="Courier New" w:hAnsi="Courier New" w:cs="Courier New"/>
+          <w:sz w:val="20"/>
+          <w:szCs w:val="20"/>
+          <w:highlight w:val="white"/>
+        </w:rPr>
+        <w:t>0.001 ‘*</w:t>
+      </w:r>
+      <w:proofErr w:type="gramEnd"/>
+      <w:r>
+        <w:rPr>
+          <w:rFonts w:ascii="Courier New" w:eastAsia="Courier New" w:hAnsi="Courier New" w:cs="Courier New"/>
+          <w:sz w:val="20"/>
+          <w:szCs w:val="20"/>
+          <w:highlight w:val="white"/>
+        </w:rPr>
+        <w:t xml:space="preserve">*’ </w:t>
+      </w:r>
+      <w:proofErr w:type="gramStart"/>
+      <w:r>
+        <w:rPr>
+          <w:rFonts w:ascii="Courier New" w:eastAsia="Courier New" w:hAnsi="Courier New" w:cs="Courier New"/>
+          <w:sz w:val="20"/>
+          <w:szCs w:val="20"/>
+          <w:highlight w:val="white"/>
+        </w:rPr>
+        <w:t>0.01 ‘*</w:t>
+      </w:r>
+      <w:proofErr w:type="gramEnd"/>
+      <w:r>
+        <w:rPr>
+          <w:rFonts w:ascii="Courier New" w:eastAsia="Courier New" w:hAnsi="Courier New" w:cs="Courier New"/>
+          <w:sz w:val="20"/>
+          <w:szCs w:val="20"/>
+          <w:highlight w:val="white"/>
+        </w:rPr>
+        <w:t xml:space="preserve">’ 0.05 ‘.’ 0.1 </w:t>
+      </w:r>
+      <w:proofErr w:type="gramStart"/>
+      <w:r>
+        <w:rPr>
+          <w:rFonts w:ascii="Courier New" w:eastAsia="Courier New" w:hAnsi="Courier New" w:cs="Courier New"/>
+          <w:sz w:val="20"/>
+          <w:szCs w:val="20"/>
+          <w:highlight w:val="white"/>
+        </w:rPr>
+        <w:t>‘ ’</w:t>
+      </w:r>
+      <w:proofErr w:type="gramEnd"/>
+      <w:r>
+        <w:rPr>
+          <w:rFonts w:ascii="Courier New" w:eastAsia="Courier New" w:hAnsi="Courier New" w:cs="Courier New"/>
+          <w:sz w:val="20"/>
+          <w:szCs w:val="20"/>
+          <w:highlight w:val="white"/>
+        </w:rPr>
+        <w:t xml:space="preserve"> 1</w:t>
+      </w:r>
+    </w:p>
+    <w:p>
+      <w:pPr>
+        <w:rPr>
+          <w:rFonts w:ascii="Courier New" w:eastAsia="Courier New" w:hAnsi="Courier New" w:cs="Courier New"/>
+          <w:sz w:val="20"/>
+          <w:szCs w:val="20"/>
+          <w:highlight w:val="white"/>
+        </w:rPr>
+      </w:pPr>
+    </w:p>
+    <w:p>
+      <w:pPr>
+        <w:rPr>
+          <w:rFonts w:ascii="Courier New" w:eastAsia="Courier New" w:hAnsi="Courier New" w:cs="Courier New"/>
+          <w:sz w:val="20"/>
+          <w:szCs w:val="20"/>
+          <w:highlight w:val="white"/>
+        </w:rPr>
+      </w:pPr>
+      <w:r>
+        <w:rPr>
+          <w:rFonts w:ascii="Courier New" w:eastAsia="Courier New" w:hAnsi="Courier New" w:cs="Courier New"/>
+          <w:sz w:val="20"/>
+          <w:szCs w:val="20"/>
+          <w:highlight w:val="white"/>
+        </w:rPr>
+        <w:t>Residual standard error: 136.9 on 122 degrees of freedom</w:t>
+      </w:r>
+    </w:p>
+    <w:p>
+      <w:pPr>
+        <w:rPr>
+          <w:rFonts w:ascii="Courier New" w:eastAsia="Courier New" w:hAnsi="Courier New" w:cs="Courier New"/>
+          <w:sz w:val="20"/>
+          <w:szCs w:val="20"/>
+          <w:highlight w:val="white"/>
+        </w:rPr>
+      </w:pPr>
+      <w:r>
+        <w:rPr>
+          <w:rFonts w:ascii="Courier New" w:eastAsia="Courier New" w:hAnsi="Courier New" w:cs="Courier New"/>
+          <w:sz w:val="20"/>
+          <w:szCs w:val="20"/>
+          <w:highlight w:val="white"/>
+        </w:rPr>
+        <w:t>Multiple R-squared</w:t>
+      </w:r>
+      <w:proofErr w:type="gramStart"/>
+      <w:r>
+        <w:rPr>
+          <w:rFonts w:ascii="Courier New" w:eastAsia="Courier New" w:hAnsi="Courier New" w:cs="Courier New"/>
+          <w:sz w:val="20"/>
+          <w:szCs w:val="20"/>
+          <w:highlight w:val="white"/>
+        </w:rPr>
+        <w:t>:  0.06692</w:t>
+      </w:r>
+      <w:proofErr w:type="gramEnd"/>
+      <w:r>
+        <w:rPr>
+          <w:rFonts w:ascii="Courier New" w:eastAsia="Courier New" w:hAnsi="Courier New" w:cs="Courier New"/>
+          <w:sz w:val="20"/>
+          <w:szCs w:val="20"/>
+          <w:highlight w:val="white"/>
+        </w:rPr>
+        <w:t>,</w:t>
+      </w:r>
+      <w:r>
+        <w:rPr>
+          <w:rFonts w:ascii="Courier New" w:eastAsia="Courier New" w:hAnsi="Courier New" w:cs="Courier New"/>
+          <w:sz w:val="20"/>
+          <w:szCs w:val="20"/>
+          <w:highlight w:val="white"/>
+        </w:rPr>
+        <w:tab/>
+        <w:t>Adjusted R-squared</w:t>
+      </w:r>
+      <w:proofErr w:type="gramStart"/>
+      <w:r>
+        <w:rPr>
+          <w:rFonts w:ascii="Courier New" w:eastAsia="Courier New" w:hAnsi="Courier New" w:cs="Courier New"/>
+          <w:sz w:val="20"/>
+          <w:szCs w:val="20"/>
+          <w:highlight w:val="white"/>
+        </w:rPr>
+        <w:t>:  0.05162</w:t>
+      </w:r>
+      <w:proofErr w:type="gramEnd"/>
+      <w:r>
+        <w:rPr>
+          <w:rFonts w:ascii="Courier New" w:eastAsia="Courier New" w:hAnsi="Courier New" w:cs="Courier New"/>
+          <w:sz w:val="20"/>
+          <w:szCs w:val="20"/>
+          <w:highlight w:val="white"/>
+        </w:rPr>
+        <w:t xml:space="preserve"> </w:t>
+      </w:r>
+    </w:p>
+    <w:p>
+      <w:pPr>
+        <w:rPr>
+          <w:rFonts w:ascii="Courier New" w:eastAsia="Courier New" w:hAnsi="Courier New" w:cs="Courier New"/>
+          <w:sz w:val="20"/>
+          <w:szCs w:val="20"/>
+          <w:highlight w:val="white"/>
+        </w:rPr>
+      </w:pPr>
+      <w:r>
+        <w:rPr>
+          <w:rFonts w:ascii="Courier New" w:eastAsia="Courier New" w:hAnsi="Courier New" w:cs="Courier New"/>
+          <w:sz w:val="20"/>
+          <w:szCs w:val="20"/>
+          <w:highlight w:val="white"/>
+        </w:rPr>
+        <w:t xml:space="preserve">F-statistic: 4.375 on 2 and 122 </w:t>
+      </w:r>
+      <w:proofErr w:type="gramStart"/>
+      <w:r>
+        <w:rPr>
+          <w:rFonts w:ascii="Courier New" w:eastAsia="Courier New" w:hAnsi="Courier New" w:cs="Courier New"/>
+          <w:sz w:val="20"/>
+          <w:szCs w:val="20"/>
+          <w:highlight w:val="white"/>
+        </w:rPr>
+        <w:t>DF,  p</w:t>
+      </w:r>
+      <w:proofErr w:type="gramEnd"/>
+      <w:r>
+        <w:rPr>
+          <w:rFonts w:ascii="Courier New" w:eastAsia="Courier New" w:hAnsi="Courier New" w:cs="Courier New"/>
+          <w:sz w:val="20"/>
+          <w:szCs w:val="20"/>
+          <w:highlight w:val="white"/>
+        </w:rPr>
+        <w:t>-value: 0.01462</w:t>
+      </w:r>
+    </w:p>
+    <w:p>
+      <w:pPr>
+        <w:rPr>
+          <w:rFonts w:ascii="Courier New" w:eastAsia="Courier New" w:hAnsi="Courier New" w:cs="Courier New"/>
+          <w:sz w:val="20"/>
+          <w:szCs w:val="20"/>
+          <w:highlight w:val="white"/>
+        </w:rPr>
+      </w:pPr>
+    </w:p>
+    <w:p>
+      <w:pPr>
+        <w:spacing w:line="288" w:lineRule="auto"/>
+        <w:rPr>
+          <w:rFonts w:ascii="Times New Roman" w:eastAsia="Times New Roman" w:hAnsi="Times New Roman" w:cs="Times New Roman"/>
+          <w:i/>
+          <w:highlight w:val="white"/>
+        </w:rPr>
+      </w:pPr>
+      <w:r>
+        <w:rPr>
+          <w:rFonts w:ascii="Times New Roman" w:eastAsia="Times New Roman" w:hAnsi="Times New Roman" w:cs="Times New Roman"/>
+          <w:i/>
+          <w:highlight w:val="white"/>
+        </w:rPr>
+        <w:t>Output 9.2 The multiple linear regression results for the high budget = 1 data subset</w:t>
+      </w:r>
+    </w:p>
+    <w:p>
+      <w:pPr>
+        <w:spacing w:line="288" w:lineRule="auto"/>
+        <w:rPr>
+          <w:rFonts w:ascii="Times New Roman" w:eastAsia="Times New Roman" w:hAnsi="Times New Roman" w:cs="Times New Roman"/>
+          <w:i/>
+          <w:highlight w:val="white"/>
+        </w:rPr>
+      </w:pPr>
+    </w:p>
+    <w:p>
+      <w:pPr>
+        <w:rPr>
+          <w:rFonts w:ascii="Times New Roman" w:eastAsia="Times New Roman" w:hAnsi="Times New Roman" w:cs="Times New Roman"/>
+          <w:sz w:val="24"/>
+          <w:szCs w:val="24"/>
+        </w:rPr>
+      </w:pPr>
+      <w:r>
+        <w:rPr>
+          <w:rFonts w:ascii="Times New Roman" w:eastAsia="Times New Roman" w:hAnsi="Times New Roman" w:cs="Times New Roman"/>
+          <w:sz w:val="24"/>
+          <w:szCs w:val="24"/>
+        </w:rPr>
+        <w:t xml:space="preserve">As we are now utilising a multiple linear regression model, we can now isolate the effects of movie_budget (high and low budget films) and how it relates with box_office_revenue to guide decision making. We can observe from Output 9.1 and Output 9.2 that the coefficient estimate for movie_budget for high budget films is $1.523m for every $1m additional invested, compared to $0.891m for every $1m additional invested in low budget films. We can use these coefficient estimates for movie_budgets to decide which movie (the high or the low budget film) should be allocated an additional $1m budget given these coefficient estimates are independent of audience score. </w:t>
+      </w:r>
+    </w:p>
+    <w:p>
+      <w:pPr>
+        <w:rPr>
+          <w:rFonts w:ascii="Times New Roman" w:eastAsia="Times New Roman" w:hAnsi="Times New Roman" w:cs="Times New Roman"/>
+          <w:sz w:val="24"/>
+          <w:szCs w:val="24"/>
+        </w:rPr>
+      </w:pPr>
+    </w:p>
+    <w:p>
+      <w:pPr>
+        <w:rPr>
+          <w:rFonts w:ascii="Times New Roman" w:eastAsia="Times New Roman" w:hAnsi="Times New Roman" w:cs="Times New Roman"/>
+          <w:sz w:val="24"/>
+          <w:szCs w:val="24"/>
+        </w:rPr>
+      </w:pPr>
+      <w:r>
+        <w:rPr>
+          <w:rFonts w:ascii="Times New Roman" w:eastAsia="Times New Roman" w:hAnsi="Times New Roman" w:cs="Times New Roman"/>
+          <w:sz w:val="24"/>
+          <w:szCs w:val="24"/>
+        </w:rPr>
+        <w:t>Investing $1m into a low budget film isn’t a worthwhile investment given we can only expect $0.891m extra box office revenue (less than the money invested) and since the expected extra box office revenue is less for the low budget film as opposed to the high budget film.</w:t>
+      </w:r>
+    </w:p>
+    <w:p>
+      <w:pPr>
+        <w:rPr>
+          <w:rFonts w:ascii="Times New Roman" w:eastAsia="Times New Roman" w:hAnsi="Times New Roman" w:cs="Times New Roman"/>
+          <w:sz w:val="24"/>
+          <w:szCs w:val="24"/>
+        </w:rPr>
+      </w:pPr>
+      <w:r>
+        <w:rPr>
+          <w:rFonts w:ascii="Times New Roman" w:eastAsia="Times New Roman" w:hAnsi="Times New Roman" w:cs="Times New Roman"/>
+          <w:sz w:val="24"/>
+          <w:szCs w:val="24"/>
+        </w:rPr>
+        <w:t>From these coefficient estimates, there is a difference of $0.632m, reflecting the estimated forgone revenue associated with funding the extra $1m into the low budget film, rather than the high budget film. This may be due to high budget films spending the extra allocation of funds for increased advertising and distribution of films (movie screens), which low budget films typically lack given their scale.</w:t>
       </w:r>
     </w:p>
     <w:p>

</xml_diff>